<commit_message>
Tercer commit - Diagramas Diseño: Seguridad - Categoria - Reseña - Analisis
</commit_message>
<xml_diff>
--- a/1° Gestion/1.-Peticion_de_Stakeholders_ELECTRASHOP.docx
+++ b/1° Gestion/1.-Peticion_de_Stakeholders_ELECTRASHOP.docx
@@ -1,6 +1,6 @@
 
 <file path=word/document.xml><?xml version="1.0" encoding="utf-8"?>
-<w:document xmlns:wpc="http://schemas.microsoft.com/office/word/2010/wordprocessingCanvas" xmlns:cx="http://schemas.microsoft.com/office/drawing/2014/chartex" xmlns:mc="http://schemas.openxmlformats.org/markup-compatibility/2006" xmlns:o="urn:schemas-microsoft-com:office:office" xmlns:r="http://schemas.openxmlformats.org/officeDocument/2006/relationships" xmlns:m="http://schemas.openxmlformats.org/officeDocument/2006/math" xmlns:v="urn:schemas-microsoft-com:vml" xmlns:wp14="http://schemas.microsoft.com/office/word/2010/wordprocessingDrawing" xmlns:wp="http://schemas.openxmlformats.org/drawingml/2006/wordprocessingDrawing" xmlns:w10="urn:schemas-microsoft-com:office:word" xmlns:w="http://schemas.openxmlformats.org/wordprocessingml/2006/main" xmlns:w14="http://schemas.microsoft.com/office/word/2010/wordml" xmlns:w15="http://schemas.microsoft.com/office/word/2012/wordml" xmlns:w16se="http://schemas.microsoft.com/office/word/2015/wordml/symex" xmlns:wpg="http://schemas.microsoft.com/office/word/2010/wordprocessingGroup" xmlns:wpi="http://schemas.microsoft.com/office/word/2010/wordprocessingInk" xmlns:wne="http://schemas.microsoft.com/office/word/2006/wordml" xmlns:wps="http://schemas.microsoft.com/office/word/2010/wordprocessingShape" mc:Ignorable="w14 w15 w16se wp14">
+<w:document xmlns:wpc="http://schemas.microsoft.com/office/word/2010/wordprocessingCanvas" xmlns:cx="http://schemas.microsoft.com/office/drawing/2014/chartex" xmlns:cx1="http://schemas.microsoft.com/office/drawing/2015/9/8/chartex" xmlns:cx2="http://schemas.microsoft.com/office/drawing/2015/10/21/chartex" xmlns:cx3="http://schemas.microsoft.com/office/drawing/2016/5/9/chartex" xmlns:cx4="http://schemas.microsoft.com/office/drawing/2016/5/10/chartex" xmlns:cx5="http://schemas.microsoft.com/office/drawing/2016/5/11/chartex" xmlns:cx6="http://schemas.microsoft.com/office/drawing/2016/5/12/chartex" xmlns:cx7="http://schemas.microsoft.com/office/drawing/2016/5/13/chartex" xmlns:cx8="http://schemas.microsoft.com/office/drawing/2016/5/14/chartex" xmlns:mc="http://schemas.openxmlformats.org/markup-compatibility/2006" xmlns:aink="http://schemas.microsoft.com/office/drawing/2016/ink" xmlns:am3d="http://schemas.microsoft.com/office/drawing/2017/model3d" xmlns:o="urn:schemas-microsoft-com:office:office" xmlns:oel="http://schemas.microsoft.com/office/2019/extlst" xmlns:r="http://schemas.openxmlformats.org/officeDocument/2006/relationships" xmlns:m="http://schemas.openxmlformats.org/officeDocument/2006/math" xmlns:v="urn:schemas-microsoft-com:vml" xmlns:wp14="http://schemas.microsoft.com/office/word/2010/wordprocessingDrawing" xmlns:wp="http://schemas.openxmlformats.org/drawingml/2006/wordprocessingDrawing" xmlns:w10="urn:schemas-microsoft-com:office:word" xmlns:w="http://schemas.openxmlformats.org/wordprocessingml/2006/main" xmlns:w14="http://schemas.microsoft.com/office/word/2010/wordml" xmlns:w15="http://schemas.microsoft.com/office/word/2012/wordml" xmlns:w16cex="http://schemas.microsoft.com/office/word/2018/wordml/cex" xmlns:w16cid="http://schemas.microsoft.com/office/word/2016/wordml/cid" xmlns:w16="http://schemas.microsoft.com/office/word/2018/wordml" xmlns:w16du="http://schemas.microsoft.com/office/word/2023/wordml/word16du" xmlns:w16sdtdh="http://schemas.microsoft.com/office/word/2020/wordml/sdtdatahash" xmlns:w16se="http://schemas.microsoft.com/office/word/2015/wordml/symex" xmlns:wpg="http://schemas.microsoft.com/office/word/2010/wordprocessingGroup" xmlns:wpi="http://schemas.microsoft.com/office/word/2010/wordprocessingInk" xmlns:wne="http://schemas.microsoft.com/office/word/2006/wordml" xmlns:wps="http://schemas.microsoft.com/office/word/2010/wordprocessingShape" mc:Ignorable="w14 w15 w16se w16cid w16 w16cex w16sdtdh w16du wp14">
   <w:body>
     <w:p>
       <w:pPr>
@@ -21,17 +21,25 @@
           <w:sz w:val="36"/>
           <w:szCs w:val="36"/>
         </w:rPr>
-        <w:t xml:space="preserve">       Sistema de registro de citas médicas y reserva de </w:t>
-      </w:r>
-      <w:r>
-        <w:rPr>
-          <w:rFonts w:ascii="Arial" w:eastAsia="Arial" w:hAnsi="Arial" w:cs="Arial"/>
-          <w:b/>
-          <w:bCs/>
+        <w:t xml:space="preserve">       Sistema de</w:t>
+      </w:r>
+      <w:r>
+        <w:rPr>
+          <w:rFonts w:ascii="Arial" w:eastAsia="Arial" w:hAnsi="Arial" w:cs="Arial"/>
+          <w:b/>
           <w:sz w:val="36"/>
           <w:szCs w:val="36"/>
         </w:rPr>
-        <w:t>salas</w:t>
+        <w:t xml:space="preserve"> Venta de Electrodomésticos</w:t>
+      </w:r>
+      <w:r>
+        <w:rPr>
+          <w:rFonts w:ascii="Arial" w:eastAsia="Arial" w:hAnsi="Arial" w:cs="Arial"/>
+          <w:b/>
+          <w:sz w:val="36"/>
+          <w:szCs w:val="36"/>
+        </w:rPr>
+        <w:t xml:space="preserve"> </w:t>
       </w:r>
     </w:p>
     <w:p>
@@ -60,20 +68,8 @@
           <w:sz w:val="36"/>
           <w:szCs w:val="36"/>
         </w:rPr>
-        <w:t xml:space="preserve">Petición de </w:t>
-      </w:r>
-      <w:proofErr w:type="spellStart"/>
-      <w:r>
-        <w:rPr>
-          <w:rFonts w:ascii="Arial" w:eastAsia="Arial" w:hAnsi="Arial" w:cs="Arial"/>
-          <w:b/>
-          <w:color w:val="000000"/>
-          <w:sz w:val="36"/>
-          <w:szCs w:val="36"/>
-        </w:rPr>
-        <w:t>Stakeholders</w:t>
-      </w:r>
-      <w:proofErr w:type="spellEnd"/>
+        <w:t>Petición de Stakeholders</w:t>
+      </w:r>
     </w:p>
     <w:p>
       <w:pPr>
@@ -372,38 +368,6 @@
                 <w:color w:val="000000"/>
               </w:rPr>
             </w:pPr>
-            <w:r>
-              <w:rPr>
-                <w:rFonts w:ascii="Arial" w:eastAsia="Arial" w:hAnsi="Arial" w:cs="Arial"/>
-              </w:rPr>
-              <w:t>05</w:t>
-            </w:r>
-            <w:r>
-              <w:rPr>
-                <w:rFonts w:ascii="Arial" w:eastAsia="Arial" w:hAnsi="Arial" w:cs="Arial"/>
-                <w:color w:val="000000"/>
-              </w:rPr>
-              <w:t>/0</w:t>
-            </w:r>
-            <w:r>
-              <w:rPr>
-                <w:rFonts w:ascii="Arial" w:eastAsia="Arial" w:hAnsi="Arial" w:cs="Arial"/>
-              </w:rPr>
-              <w:t>4</w:t>
-            </w:r>
-            <w:r>
-              <w:rPr>
-                <w:rFonts w:ascii="Arial" w:eastAsia="Arial" w:hAnsi="Arial" w:cs="Arial"/>
-                <w:color w:val="000000"/>
-              </w:rPr>
-              <w:t>/20</w:t>
-            </w:r>
-            <w:r>
-              <w:rPr>
-                <w:rFonts w:ascii="Arial" w:eastAsia="Arial" w:hAnsi="Arial" w:cs="Arial"/>
-              </w:rPr>
-              <w:t>24</w:t>
-            </w:r>
           </w:p>
         </w:tc>
         <w:tc>
@@ -525,38 +489,6 @@
                 <w:color w:val="000000"/>
               </w:rPr>
             </w:pPr>
-            <w:r>
-              <w:rPr>
-                <w:rFonts w:ascii="Arial" w:eastAsia="Arial" w:hAnsi="Arial" w:cs="Arial"/>
-              </w:rPr>
-              <w:t>15/</w:t>
-            </w:r>
-            <w:r>
-              <w:rPr>
-                <w:rFonts w:ascii="Arial" w:eastAsia="Arial" w:hAnsi="Arial" w:cs="Arial"/>
-                <w:color w:val="000000"/>
-              </w:rPr>
-              <w:t>0</w:t>
-            </w:r>
-            <w:r>
-              <w:rPr>
-                <w:rFonts w:ascii="Arial" w:eastAsia="Arial" w:hAnsi="Arial" w:cs="Arial"/>
-              </w:rPr>
-              <w:t>4</w:t>
-            </w:r>
-            <w:r>
-              <w:rPr>
-                <w:rFonts w:ascii="Arial" w:eastAsia="Arial" w:hAnsi="Arial" w:cs="Arial"/>
-                <w:color w:val="000000"/>
-              </w:rPr>
-              <w:t>/20</w:t>
-            </w:r>
-            <w:r>
-              <w:rPr>
-                <w:rFonts w:ascii="Arial" w:eastAsia="Arial" w:hAnsi="Arial" w:cs="Arial"/>
-              </w:rPr>
-              <w:t>24</w:t>
-            </w:r>
           </w:p>
         </w:tc>
         <w:tc>
@@ -654,38 +586,6 @@
                 <w:color w:val="000000"/>
               </w:rPr>
             </w:pPr>
-            <w:r>
-              <w:rPr>
-                <w:rFonts w:ascii="Arial" w:eastAsia="Arial" w:hAnsi="Arial" w:cs="Arial"/>
-              </w:rPr>
-              <w:t>02</w:t>
-            </w:r>
-            <w:r>
-              <w:rPr>
-                <w:rFonts w:ascii="Arial" w:eastAsia="Arial" w:hAnsi="Arial" w:cs="Arial"/>
-                <w:color w:val="000000"/>
-              </w:rPr>
-              <w:t>/0</w:t>
-            </w:r>
-            <w:r>
-              <w:rPr>
-                <w:rFonts w:ascii="Arial" w:eastAsia="Arial" w:hAnsi="Arial" w:cs="Arial"/>
-              </w:rPr>
-              <w:t>5</w:t>
-            </w:r>
-            <w:r>
-              <w:rPr>
-                <w:rFonts w:ascii="Arial" w:eastAsia="Arial" w:hAnsi="Arial" w:cs="Arial"/>
-                <w:color w:val="000000"/>
-              </w:rPr>
-              <w:t>/20</w:t>
-            </w:r>
-            <w:r>
-              <w:rPr>
-                <w:rFonts w:ascii="Arial" w:eastAsia="Arial" w:hAnsi="Arial" w:cs="Arial"/>
-              </w:rPr>
-              <w:t>24</w:t>
-            </w:r>
           </w:p>
         </w:tc>
         <w:tc>
@@ -804,7 +704,6 @@
           <w:docPartUnique/>
         </w:docPartObj>
       </w:sdtPr>
-      <w:sdtEndPr/>
       <w:sdtContent>
         <w:p>
           <w:pPr>
@@ -1079,29 +978,7 @@
           <w:szCs w:val="24"/>
         </w:rPr>
         <w:lastRenderedPageBreak/>
-        <w:t xml:space="preserve">Petición de los </w:t>
-      </w:r>
-      <w:proofErr w:type="spellStart"/>
-      <w:r>
-        <w:rPr>
-          <w:rFonts w:ascii="Arial" w:eastAsia="Arial" w:hAnsi="Arial" w:cs="Arial"/>
-          <w:b/>
-          <w:color w:val="000000"/>
-          <w:sz w:val="24"/>
-          <w:szCs w:val="24"/>
-        </w:rPr>
-        <w:t>Stakeholders</w:t>
-      </w:r>
-      <w:proofErr w:type="spellEnd"/>
-      <w:r>
-        <w:rPr>
-          <w:rFonts w:ascii="Arial" w:eastAsia="Arial" w:hAnsi="Arial" w:cs="Arial"/>
-          <w:b/>
-          <w:color w:val="000000"/>
-          <w:sz w:val="24"/>
-          <w:szCs w:val="24"/>
-        </w:rPr>
-        <w:t xml:space="preserve"> –</w:t>
+        <w:t>Petición de los Stakeholders –</w:t>
       </w:r>
       <w:r>
         <w:rPr>
@@ -1120,16 +997,6 @@
           <w:szCs w:val="24"/>
         </w:rPr>
         <w:t>TIENDA “ELECTROSHOP”</w:t>
-      </w:r>
-      <w:r>
-        <w:rPr>
-          <w:rFonts w:ascii="Arial" w:eastAsia="Arial" w:hAnsi="Arial" w:cs="Arial"/>
-          <w:b/>
-          <w:color w:val="000000"/>
-          <w:sz w:val="24"/>
-          <w:szCs w:val="24"/>
-        </w:rPr>
-        <w:t>.</w:t>
       </w:r>
     </w:p>
     <w:p>
@@ -1168,44 +1035,26 @@
     </w:p>
     <w:p>
       <w:pPr>
-        <w:spacing w:before="120" w:line="276" w:lineRule="auto"/>
+        <w:spacing w:before="120"/>
         <w:ind w:left="420"/>
         <w:jc w:val="both"/>
         <w:rPr>
           <w:rFonts w:ascii="Arial" w:eastAsia="Arial" w:hAnsi="Arial" w:cs="Arial"/>
-          <w:sz w:val="24"/>
-          <w:szCs w:val="24"/>
-        </w:rPr>
-      </w:pPr>
-      <w:r>
-        <w:rPr>
-          <w:rFonts w:ascii="Arial" w:eastAsia="Arial" w:hAnsi="Arial" w:cs="Arial"/>
-          <w:bCs/>
-          <w:color w:val="000000"/>
-          <w:sz w:val="24"/>
-          <w:szCs w:val="24"/>
-        </w:rPr>
-        <w:t>Este Informe tiene como objetivo explicar las necesidades y requisitos para mejorar la tienda de electrodomésticos “Electro</w:t>
-      </w:r>
-      <w:r>
-        <w:rPr>
-          <w:rFonts w:ascii="Arial" w:eastAsia="Arial" w:hAnsi="Arial" w:cs="Arial"/>
-          <w:bCs/>
-          <w:color w:val="000000"/>
-          <w:sz w:val="24"/>
-          <w:szCs w:val="24"/>
-        </w:rPr>
-        <w:t xml:space="preserve"> </w:t>
-      </w:r>
-      <w:r>
-        <w:rPr>
-          <w:rFonts w:ascii="Arial" w:eastAsia="Arial" w:hAnsi="Arial" w:cs="Arial"/>
-          <w:bCs/>
-          <w:color w:val="000000"/>
-          <w:sz w:val="24"/>
-          <w:szCs w:val="24"/>
-        </w:rPr>
-        <w:t xml:space="preserve">Shop”. Nuestro </w:t>
+          <w:bCs/>
+          <w:color w:val="000000"/>
+          <w:sz w:val="24"/>
+          <w:szCs w:val="24"/>
+        </w:rPr>
+      </w:pPr>
+      <w:r>
+        <w:rPr>
+          <w:rFonts w:ascii="Arial" w:eastAsia="Arial" w:hAnsi="Arial" w:cs="Arial"/>
+          <w:bCs/>
+          <w:color w:val="000000"/>
+          <w:sz w:val="24"/>
+          <w:szCs w:val="24"/>
+        </w:rPr>
+        <w:t xml:space="preserve">Este Informe tiene como objetivo explicar las necesidades y requisitos para mejorar la tienda de electrodomésticos “ElectroShop”. Nuestro </w:t>
       </w:r>
       <w:r>
         <w:rPr>
@@ -1265,57 +1114,27 @@
           <w:sz w:val="24"/>
           <w:szCs w:val="24"/>
         </w:rPr>
-        <w:t>a la gestión de inventarios y el análisis de ventas.</w:t>
-      </w:r>
-      <w:r>
-        <w:rPr>
-          <w:rFonts w:ascii="Arial" w:eastAsia="Arial" w:hAnsi="Arial" w:cs="Arial"/>
-          <w:bCs/>
-          <w:color w:val="000000"/>
-          <w:sz w:val="24"/>
-          <w:szCs w:val="24"/>
-        </w:rPr>
-        <w:t xml:space="preserve"> </w:t>
-      </w:r>
-      <w:r>
-        <w:rPr>
-          <w:rFonts w:ascii="Arial" w:eastAsia="Arial" w:hAnsi="Arial" w:cs="Arial"/>
-          <w:bCs/>
-          <w:color w:val="000000"/>
-          <w:sz w:val="24"/>
-          <w:szCs w:val="24"/>
-        </w:rPr>
-        <w:t xml:space="preserve">Hemos recopilado </w:t>
-      </w:r>
-      <w:r>
-        <w:rPr>
-          <w:rFonts w:ascii="Arial" w:eastAsia="Arial" w:hAnsi="Arial" w:cs="Arial"/>
-          <w:bCs/>
-          <w:color w:val="000000"/>
-          <w:sz w:val="24"/>
-          <w:szCs w:val="24"/>
-        </w:rPr>
-        <w:t>todos los requisitos</w:t>
-      </w:r>
-      <w:r>
-        <w:rPr>
-          <w:rFonts w:ascii="Arial" w:eastAsia="Arial" w:hAnsi="Arial" w:cs="Arial"/>
-          <w:bCs/>
-          <w:color w:val="000000"/>
-          <w:sz w:val="24"/>
-          <w:szCs w:val="24"/>
-        </w:rPr>
-        <w:t xml:space="preserve"> a través de </w:t>
-      </w:r>
-      <w:r>
-        <w:rPr>
-          <w:rFonts w:ascii="Arial" w:eastAsia="Arial" w:hAnsi="Arial" w:cs="Arial"/>
-          <w:bCs/>
-          <w:color w:val="000000"/>
-          <w:sz w:val="24"/>
-          <w:szCs w:val="24"/>
-        </w:rPr>
-        <w:t xml:space="preserve">nuestro equipo de trabajo y encuestas realizadas a los clientes. Con estas </w:t>
+        <w:t xml:space="preserve">a la gestión de inventarios y el análisis de </w:t>
+      </w:r>
+      <w:r>
+        <w:rPr>
+          <w:rFonts w:ascii="Arial" w:eastAsia="Arial" w:hAnsi="Arial" w:cs="Arial"/>
+          <w:bCs/>
+          <w:color w:val="000000"/>
+          <w:sz w:val="24"/>
+          <w:szCs w:val="24"/>
+        </w:rPr>
+        <w:t>ventas.</w:t>
+      </w:r>
+      <w:r>
+        <w:rPr>
+          <w:rFonts w:ascii="Arial" w:eastAsia="Arial" w:hAnsi="Arial" w:cs="Arial"/>
+          <w:bCs/>
+          <w:color w:val="000000"/>
+          <w:sz w:val="24"/>
+          <w:szCs w:val="24"/>
+        </w:rPr>
+        <w:t xml:space="preserve"> Con estas </w:t>
       </w:r>
       <w:r>
         <w:rPr>
@@ -1375,14 +1194,12 @@
     <w:p>
       <w:pPr>
         <w:spacing w:before="120"/>
-        <w:ind w:left="426"/>
+        <w:ind w:left="420"/>
         <w:jc w:val="both"/>
         <w:rPr>
           <w:rFonts w:ascii="Arial" w:eastAsia="Arial" w:hAnsi="Arial" w:cs="Arial"/>
-          <w:b/>
-          <w:sz w:val="24"/>
-          <w:szCs w:val="24"/>
-          <w:u w:val="single"/>
+          <w:sz w:val="24"/>
+          <w:szCs w:val="24"/>
         </w:rPr>
       </w:pPr>
     </w:p>
@@ -1417,20 +1234,8 @@
           <w:sz w:val="24"/>
           <w:szCs w:val="24"/>
         </w:rPr>
-        <w:t xml:space="preserve">Perfil de los </w:t>
-      </w:r>
-      <w:proofErr w:type="spellStart"/>
-      <w:r>
-        <w:rPr>
-          <w:rFonts w:ascii="Arial" w:eastAsia="Arial" w:hAnsi="Arial" w:cs="Arial"/>
-          <w:b/>
-          <w:color w:val="000000"/>
-          <w:sz w:val="24"/>
-          <w:szCs w:val="24"/>
-        </w:rPr>
-        <w:t>Stakeholders</w:t>
-      </w:r>
-      <w:proofErr w:type="spellEnd"/>
+        <w:t>Perfil de los Stakeholders</w:t>
+      </w:r>
     </w:p>
     <w:p>
       <w:pPr>
@@ -1513,16 +1318,14 @@
         </w:rPr>
         <w:t xml:space="preserve">Nombre: Christian </w:t>
       </w:r>
-      <w:proofErr w:type="spellStart"/>
-      <w:r>
-        <w:rPr>
-          <w:rFonts w:ascii="Arial" w:eastAsia="Arial" w:hAnsi="Arial" w:cs="Arial"/>
-          <w:sz w:val="24"/>
-          <w:szCs w:val="24"/>
-        </w:rPr>
-        <w:t>Jesus</w:t>
-      </w:r>
-      <w:proofErr w:type="spellEnd"/>
+      <w:r>
+        <w:rPr>
+          <w:rFonts w:ascii="Arial" w:eastAsia="Arial" w:hAnsi="Arial" w:cs="Arial"/>
+          <w:sz w:val="24"/>
+          <w:szCs w:val="24"/>
+        </w:rPr>
+        <w:t>Jesús</w:t>
+      </w:r>
       <w:r>
         <w:rPr>
           <w:rFonts w:ascii="Arial" w:eastAsia="Arial" w:hAnsi="Arial" w:cs="Arial"/>
@@ -1531,16 +1334,14 @@
         </w:rPr>
         <w:t xml:space="preserve"> Estrella </w:t>
       </w:r>
-      <w:proofErr w:type="spellStart"/>
-      <w:r>
-        <w:rPr>
-          <w:rFonts w:ascii="Arial" w:eastAsia="Arial" w:hAnsi="Arial" w:cs="Arial"/>
-          <w:sz w:val="24"/>
-          <w:szCs w:val="24"/>
-        </w:rPr>
-        <w:t>Ccano</w:t>
-      </w:r>
-      <w:proofErr w:type="spellEnd"/>
+      <w:r>
+        <w:rPr>
+          <w:rFonts w:ascii="Arial" w:eastAsia="Arial" w:hAnsi="Arial" w:cs="Arial"/>
+          <w:sz w:val="24"/>
+          <w:szCs w:val="24"/>
+        </w:rPr>
+        <w:t>Cano</w:t>
+      </w:r>
     </w:p>
     <w:p>
       <w:pPr>
@@ -1571,6 +1372,8 @@
         </w:rPr>
         <w:t>Vendedor</w:t>
       </w:r>
+      <w:bookmarkStart w:id="3" w:name="_heading=h.3znysh7" w:colFirst="0" w:colLast="0"/>
+      <w:bookmarkEnd w:id="3"/>
     </w:p>
     <w:p>
       <w:pPr>
@@ -1582,19 +1385,6 @@
           <w:szCs w:val="24"/>
         </w:rPr>
       </w:pPr>
-    </w:p>
-    <w:p>
-      <w:pPr>
-        <w:spacing w:before="120"/>
-        <w:ind w:left="360"/>
-        <w:rPr>
-          <w:rFonts w:ascii="Arial" w:eastAsia="Arial" w:hAnsi="Arial" w:cs="Arial"/>
-          <w:sz w:val="24"/>
-          <w:szCs w:val="24"/>
-        </w:rPr>
-      </w:pPr>
-      <w:bookmarkStart w:id="3" w:name="_heading=h.3znysh7" w:colFirst="0" w:colLast="0"/>
-      <w:bookmarkEnd w:id="3"/>
     </w:p>
     <w:p>
       <w:pPr>
@@ -1627,7 +1417,27 @@
           <w:sz w:val="24"/>
           <w:szCs w:val="24"/>
         </w:rPr>
-        <w:t>Lista de Requerimientos (Por subprocesos)</w:t>
+        <w:t>Lista de R</w:t>
+      </w:r>
+      <w:r>
+        <w:rPr>
+          <w:rFonts w:ascii="Arial" w:eastAsia="Arial" w:hAnsi="Arial" w:cs="Arial"/>
+          <w:b/>
+          <w:color w:val="000000"/>
+          <w:sz w:val="24"/>
+          <w:szCs w:val="24"/>
+        </w:rPr>
+        <w:t>e</w:t>
+      </w:r>
+      <w:r>
+        <w:rPr>
+          <w:rFonts w:ascii="Arial" w:eastAsia="Arial" w:hAnsi="Arial" w:cs="Arial"/>
+          <w:b/>
+          <w:color w:val="000000"/>
+          <w:sz w:val="24"/>
+          <w:szCs w:val="24"/>
+        </w:rPr>
+        <w:t>querimientos (Por subprocesos)</w:t>
       </w:r>
     </w:p>
     <w:p>
@@ -1658,7 +1468,7 @@
           <w:sz w:val="24"/>
           <w:szCs w:val="24"/>
         </w:rPr>
-        <w:t xml:space="preserve">          </w:t>
+        <w:t xml:space="preserve">         </w:t>
       </w:r>
       <w:r>
         <w:rPr>
@@ -1677,8 +1487,478 @@
         <w:pStyle w:val="Prrafodelista"/>
         <w:keepNext/>
         <w:numPr>
-          <w:ilvl w:val="1"/>
-          <w:numId w:val="5"/>
+          <w:ilvl w:val="0"/>
+          <w:numId w:val="9"/>
+        </w:numPr>
+        <w:pBdr>
+          <w:top w:val="nil"/>
+          <w:left w:val="nil"/>
+          <w:bottom w:val="nil"/>
+          <w:right w:val="nil"/>
+          <w:between w:val="nil"/>
+        </w:pBdr>
+        <w:spacing w:before="120" w:line="276" w:lineRule="auto"/>
+        <w:rPr>
+          <w:rFonts w:ascii="Arial" w:eastAsia="Arial" w:hAnsi="Arial" w:cs="Arial"/>
+          <w:bCs/>
+          <w:color w:val="000000"/>
+          <w:sz w:val="24"/>
+          <w:szCs w:val="24"/>
+        </w:rPr>
+      </w:pPr>
+      <w:r>
+        <w:rPr>
+          <w:rFonts w:ascii="Arial" w:eastAsia="Arial" w:hAnsi="Arial" w:cs="Arial"/>
+          <w:b/>
+          <w:color w:val="0070C0"/>
+          <w:sz w:val="24"/>
+          <w:szCs w:val="24"/>
+        </w:rPr>
+        <w:t>[R</w:t>
+      </w:r>
+      <w:r>
+        <w:rPr>
+          <w:rFonts w:ascii="Arial" w:eastAsia="Arial" w:hAnsi="Arial" w:cs="Arial"/>
+          <w:b/>
+          <w:color w:val="0070C0"/>
+          <w:sz w:val="24"/>
+          <w:szCs w:val="24"/>
+        </w:rPr>
+        <w:t>N</w:t>
+      </w:r>
+      <w:r>
+        <w:rPr>
+          <w:rFonts w:ascii="Arial" w:eastAsia="Arial" w:hAnsi="Arial" w:cs="Arial"/>
+          <w:b/>
+          <w:color w:val="0070C0"/>
+          <w:sz w:val="24"/>
+          <w:szCs w:val="24"/>
+        </w:rPr>
+        <w:t>1]</w:t>
+      </w:r>
+      <w:r>
+        <w:rPr>
+          <w:rFonts w:ascii="Arial" w:eastAsia="Arial" w:hAnsi="Arial" w:cs="Arial"/>
+          <w:bCs/>
+          <w:color w:val="0070C0"/>
+          <w:sz w:val="24"/>
+          <w:szCs w:val="24"/>
+        </w:rPr>
+        <w:t xml:space="preserve"> </w:t>
+      </w:r>
+      <w:r>
+        <w:rPr>
+          <w:rFonts w:ascii="Arial" w:eastAsia="Arial" w:hAnsi="Arial" w:cs="Arial"/>
+          <w:bCs/>
+          <w:color w:val="000000"/>
+          <w:sz w:val="24"/>
+          <w:szCs w:val="24"/>
+        </w:rPr>
+        <w:t>Yo como cliente quiero</w:t>
+      </w:r>
+      <w:r>
+        <w:rPr>
+          <w:rFonts w:ascii="Arial" w:eastAsia="Arial" w:hAnsi="Arial" w:cs="Arial"/>
+          <w:bCs/>
+          <w:color w:val="000000"/>
+          <w:sz w:val="24"/>
+          <w:szCs w:val="24"/>
+        </w:rPr>
+        <w:t xml:space="preserve"> un </w:t>
+      </w:r>
+      <w:r>
+        <w:rPr>
+          <w:rFonts w:ascii="Arial" w:eastAsia="Arial" w:hAnsi="Arial" w:cs="Arial"/>
+          <w:bCs/>
+          <w:color w:val="000000"/>
+          <w:sz w:val="24"/>
+          <w:szCs w:val="24"/>
+        </w:rPr>
+        <w:t xml:space="preserve">catálogo </w:t>
+      </w:r>
+      <w:r>
+        <w:rPr>
+          <w:rFonts w:ascii="Arial" w:eastAsia="Arial" w:hAnsi="Arial" w:cs="Arial"/>
+          <w:bCs/>
+          <w:color w:val="000000"/>
+          <w:sz w:val="24"/>
+          <w:szCs w:val="24"/>
+        </w:rPr>
+        <w:t>de los productos co</w:t>
+      </w:r>
+      <w:r>
+        <w:rPr>
+          <w:rFonts w:ascii="Arial" w:eastAsia="Arial" w:hAnsi="Arial" w:cs="Arial"/>
+          <w:bCs/>
+          <w:color w:val="000000"/>
+          <w:sz w:val="24"/>
+          <w:szCs w:val="24"/>
+        </w:rPr>
+        <w:t>n</w:t>
+      </w:r>
+      <w:r>
+        <w:rPr>
+          <w:rFonts w:ascii="Arial" w:eastAsia="Arial" w:hAnsi="Arial" w:cs="Arial"/>
+          <w:bCs/>
+          <w:color w:val="000000"/>
+          <w:sz w:val="24"/>
+          <w:szCs w:val="24"/>
+        </w:rPr>
+        <w:t xml:space="preserve"> </w:t>
+      </w:r>
+      <w:bookmarkStart w:id="4" w:name="_Hlk180082380"/>
+      <w:r>
+        <w:rPr>
+          <w:rFonts w:ascii="Arial" w:eastAsia="Arial" w:hAnsi="Arial" w:cs="Arial"/>
+          <w:bCs/>
+          <w:color w:val="000000"/>
+          <w:sz w:val="24"/>
+          <w:szCs w:val="24"/>
+        </w:rPr>
+        <w:t>imágenes,</w:t>
+      </w:r>
+      <w:r>
+        <w:rPr>
+          <w:rFonts w:ascii="Arial" w:eastAsia="Arial" w:hAnsi="Arial" w:cs="Arial"/>
+          <w:bCs/>
+          <w:color w:val="000000"/>
+          <w:sz w:val="24"/>
+          <w:szCs w:val="24"/>
+        </w:rPr>
+        <w:t xml:space="preserve"> descripción, precios y </w:t>
+      </w:r>
+      <w:r>
+        <w:rPr>
+          <w:rFonts w:ascii="Arial" w:eastAsia="Arial" w:hAnsi="Arial" w:cs="Arial"/>
+          <w:bCs/>
+          <w:color w:val="000000"/>
+          <w:sz w:val="24"/>
+          <w:szCs w:val="24"/>
+        </w:rPr>
+        <w:t>características</w:t>
+      </w:r>
+      <w:r>
+        <w:rPr>
+          <w:rFonts w:ascii="Arial" w:eastAsia="Arial" w:hAnsi="Arial" w:cs="Arial"/>
+          <w:bCs/>
+          <w:color w:val="000000"/>
+          <w:sz w:val="24"/>
+          <w:szCs w:val="24"/>
+        </w:rPr>
+        <w:t xml:space="preserve"> </w:t>
+      </w:r>
+      <w:bookmarkEnd w:id="4"/>
+      <w:r>
+        <w:rPr>
+          <w:rFonts w:ascii="Arial" w:eastAsia="Arial" w:hAnsi="Arial" w:cs="Arial"/>
+          <w:bCs/>
+          <w:color w:val="000000"/>
+          <w:sz w:val="24"/>
+          <w:szCs w:val="24"/>
+        </w:rPr>
+        <w:t>para realizar mi compra</w:t>
+      </w:r>
+      <w:r>
+        <w:rPr>
+          <w:rFonts w:ascii="Arial" w:eastAsia="Arial" w:hAnsi="Arial" w:cs="Arial"/>
+          <w:bCs/>
+          <w:color w:val="000000"/>
+          <w:sz w:val="24"/>
+          <w:szCs w:val="24"/>
+        </w:rPr>
+        <w:t>.</w:t>
+      </w:r>
+    </w:p>
+    <w:p>
+      <w:pPr>
+        <w:pStyle w:val="Prrafodelista"/>
+        <w:keepNext/>
+        <w:pBdr>
+          <w:top w:val="nil"/>
+          <w:left w:val="nil"/>
+          <w:bottom w:val="nil"/>
+          <w:right w:val="nil"/>
+          <w:between w:val="nil"/>
+        </w:pBdr>
+        <w:spacing w:before="120"/>
+        <w:ind w:left="828"/>
+        <w:rPr>
+          <w:rFonts w:ascii="Arial" w:eastAsia="Arial" w:hAnsi="Arial" w:cs="Arial"/>
+          <w:bCs/>
+          <w:color w:val="000000"/>
+          <w:sz w:val="24"/>
+          <w:szCs w:val="24"/>
+        </w:rPr>
+      </w:pPr>
+    </w:p>
+    <w:p>
+      <w:pPr>
+        <w:pStyle w:val="Prrafodelista"/>
+        <w:keepNext/>
+        <w:numPr>
+          <w:ilvl w:val="0"/>
+          <w:numId w:val="9"/>
+        </w:numPr>
+        <w:pBdr>
+          <w:top w:val="nil"/>
+          <w:left w:val="nil"/>
+          <w:bottom w:val="nil"/>
+          <w:right w:val="nil"/>
+          <w:between w:val="nil"/>
+        </w:pBdr>
+        <w:spacing w:before="120" w:line="276" w:lineRule="auto"/>
+        <w:rPr>
+          <w:rFonts w:ascii="Arial" w:eastAsia="Arial" w:hAnsi="Arial" w:cs="Arial"/>
+          <w:bCs/>
+          <w:color w:val="000000"/>
+          <w:sz w:val="24"/>
+          <w:szCs w:val="24"/>
+        </w:rPr>
+      </w:pPr>
+      <w:r>
+        <w:rPr>
+          <w:rFonts w:ascii="Arial" w:eastAsia="Arial" w:hAnsi="Arial" w:cs="Arial"/>
+          <w:b/>
+          <w:color w:val="0070C0"/>
+          <w:sz w:val="24"/>
+          <w:szCs w:val="24"/>
+        </w:rPr>
+        <w:t>[R</w:t>
+      </w:r>
+      <w:r>
+        <w:rPr>
+          <w:rFonts w:ascii="Arial" w:eastAsia="Arial" w:hAnsi="Arial" w:cs="Arial"/>
+          <w:b/>
+          <w:color w:val="0070C0"/>
+          <w:sz w:val="24"/>
+          <w:szCs w:val="24"/>
+        </w:rPr>
+        <w:t>N</w:t>
+      </w:r>
+      <w:r>
+        <w:rPr>
+          <w:rFonts w:ascii="Arial" w:eastAsia="Arial" w:hAnsi="Arial" w:cs="Arial"/>
+          <w:b/>
+          <w:color w:val="0070C0"/>
+          <w:sz w:val="24"/>
+          <w:szCs w:val="24"/>
+        </w:rPr>
+        <w:t>2]</w:t>
+      </w:r>
+      <w:r>
+        <w:rPr>
+          <w:rFonts w:ascii="Arial" w:eastAsia="Arial" w:hAnsi="Arial" w:cs="Arial"/>
+          <w:bCs/>
+          <w:color w:val="0070C0"/>
+          <w:sz w:val="24"/>
+          <w:szCs w:val="24"/>
+        </w:rPr>
+        <w:t xml:space="preserve"> </w:t>
+      </w:r>
+      <w:r>
+        <w:rPr>
+          <w:rFonts w:ascii="Arial" w:eastAsia="Arial" w:hAnsi="Arial" w:cs="Arial"/>
+          <w:bCs/>
+          <w:color w:val="000000"/>
+          <w:sz w:val="24"/>
+          <w:szCs w:val="24"/>
+        </w:rPr>
+        <w:t xml:space="preserve">Yo como cliente quiero </w:t>
+      </w:r>
+      <w:r>
+        <w:rPr>
+          <w:rFonts w:ascii="Arial" w:eastAsia="Arial" w:hAnsi="Arial" w:cs="Arial"/>
+          <w:bCs/>
+          <w:color w:val="000000"/>
+          <w:sz w:val="24"/>
+          <w:szCs w:val="24"/>
+        </w:rPr>
+        <w:t xml:space="preserve">filtrar los productos por </w:t>
+      </w:r>
+      <w:r>
+        <w:rPr>
+          <w:rFonts w:ascii="Arial" w:eastAsia="Arial" w:hAnsi="Arial" w:cs="Arial"/>
+          <w:bCs/>
+          <w:color w:val="000000"/>
+          <w:sz w:val="24"/>
+          <w:szCs w:val="24"/>
+        </w:rPr>
+        <w:t>(</w:t>
+      </w:r>
+      <w:r>
+        <w:rPr>
+          <w:rFonts w:ascii="Arial" w:eastAsia="Arial" w:hAnsi="Arial" w:cs="Arial"/>
+          <w:bCs/>
+          <w:color w:val="000000"/>
+          <w:sz w:val="24"/>
+          <w:szCs w:val="24"/>
+        </w:rPr>
+        <w:t>categorías</w:t>
+      </w:r>
+      <w:r>
+        <w:rPr>
+          <w:rFonts w:ascii="Arial" w:eastAsia="Arial" w:hAnsi="Arial" w:cs="Arial"/>
+          <w:bCs/>
+          <w:color w:val="000000"/>
+          <w:sz w:val="24"/>
+          <w:szCs w:val="24"/>
+        </w:rPr>
+        <w:t xml:space="preserve"> o nombre)</w:t>
+      </w:r>
+      <w:r>
+        <w:rPr>
+          <w:rFonts w:ascii="Arial" w:eastAsia="Arial" w:hAnsi="Arial" w:cs="Arial"/>
+          <w:bCs/>
+          <w:color w:val="000000"/>
+          <w:sz w:val="24"/>
+          <w:szCs w:val="24"/>
+        </w:rPr>
+        <w:t xml:space="preserve"> para encontrar fácilmente los productos que me interesan.</w:t>
+      </w:r>
+    </w:p>
+    <w:p>
+      <w:pPr>
+        <w:keepNext/>
+        <w:pBdr>
+          <w:top w:val="nil"/>
+          <w:left w:val="nil"/>
+          <w:bottom w:val="nil"/>
+          <w:right w:val="nil"/>
+          <w:between w:val="nil"/>
+        </w:pBdr>
+        <w:spacing w:before="120" w:line="276" w:lineRule="auto"/>
+        <w:rPr>
+          <w:rFonts w:ascii="Arial" w:eastAsia="Arial" w:hAnsi="Arial" w:cs="Arial"/>
+          <w:bCs/>
+          <w:color w:val="000000"/>
+          <w:sz w:val="24"/>
+          <w:szCs w:val="24"/>
+        </w:rPr>
+      </w:pPr>
+    </w:p>
+    <w:p>
+      <w:pPr>
+        <w:pStyle w:val="Prrafodelista"/>
+        <w:keepNext/>
+        <w:numPr>
+          <w:ilvl w:val="0"/>
+          <w:numId w:val="9"/>
+        </w:numPr>
+        <w:pBdr>
+          <w:top w:val="nil"/>
+          <w:left w:val="nil"/>
+          <w:bottom w:val="nil"/>
+          <w:right w:val="nil"/>
+          <w:between w:val="nil"/>
+        </w:pBdr>
+        <w:rPr>
+          <w:rFonts w:ascii="Arial" w:eastAsia="Arial" w:hAnsi="Arial" w:cs="Arial"/>
+          <w:bCs/>
+          <w:color w:val="000000"/>
+          <w:sz w:val="24"/>
+          <w:szCs w:val="24"/>
+        </w:rPr>
+      </w:pPr>
+      <w:r>
+        <w:rPr>
+          <w:rFonts w:ascii="Arial" w:eastAsia="Arial" w:hAnsi="Arial" w:cs="Arial"/>
+          <w:b/>
+          <w:color w:val="0070C0"/>
+          <w:sz w:val="24"/>
+          <w:szCs w:val="24"/>
+        </w:rPr>
+        <w:t>[R</w:t>
+      </w:r>
+      <w:r>
+        <w:rPr>
+          <w:rFonts w:ascii="Arial" w:eastAsia="Arial" w:hAnsi="Arial" w:cs="Arial"/>
+          <w:b/>
+          <w:color w:val="0070C0"/>
+          <w:sz w:val="24"/>
+          <w:szCs w:val="24"/>
+        </w:rPr>
+        <w:t>N</w:t>
+      </w:r>
+      <w:r>
+        <w:rPr>
+          <w:rFonts w:ascii="Arial" w:eastAsia="Arial" w:hAnsi="Arial" w:cs="Arial"/>
+          <w:b/>
+          <w:color w:val="0070C0"/>
+          <w:sz w:val="24"/>
+          <w:szCs w:val="24"/>
+        </w:rPr>
+        <w:t>3]</w:t>
+      </w:r>
+      <w:r>
+        <w:rPr>
+          <w:rFonts w:ascii="Arial" w:eastAsia="Arial" w:hAnsi="Arial" w:cs="Arial"/>
+          <w:bCs/>
+          <w:color w:val="0070C0"/>
+          <w:sz w:val="24"/>
+          <w:szCs w:val="24"/>
+        </w:rPr>
+        <w:t xml:space="preserve"> </w:t>
+      </w:r>
+      <w:r>
+        <w:rPr>
+          <w:rFonts w:ascii="Arial" w:eastAsia="Arial" w:hAnsi="Arial" w:cs="Arial"/>
+          <w:bCs/>
+          <w:color w:val="000000"/>
+          <w:sz w:val="24"/>
+          <w:szCs w:val="24"/>
+        </w:rPr>
+        <w:t xml:space="preserve">Yo como cliente quiero </w:t>
+      </w:r>
+      <w:r>
+        <w:rPr>
+          <w:rFonts w:ascii="Arial" w:eastAsia="Arial" w:hAnsi="Arial" w:cs="Arial"/>
+          <w:bCs/>
+          <w:color w:val="000000"/>
+          <w:sz w:val="24"/>
+          <w:szCs w:val="24"/>
+        </w:rPr>
+        <w:t>añadir productos al carrito de compras y revisar antes de hacer la compra</w:t>
+      </w:r>
+      <w:r>
+        <w:rPr>
+          <w:rFonts w:ascii="Arial" w:eastAsia="Arial" w:hAnsi="Arial" w:cs="Arial"/>
+          <w:bCs/>
+          <w:color w:val="000000"/>
+          <w:sz w:val="24"/>
+          <w:szCs w:val="24"/>
+        </w:rPr>
+        <w:t xml:space="preserve"> para asegurarme que he seleccionado los productos correctos.</w:t>
+      </w:r>
+    </w:p>
+    <w:p>
+      <w:pPr>
+        <w:pStyle w:val="Prrafodelista"/>
+        <w:keepNext/>
+        <w:pBdr>
+          <w:top w:val="nil"/>
+          <w:left w:val="nil"/>
+          <w:bottom w:val="nil"/>
+          <w:right w:val="nil"/>
+          <w:between w:val="nil"/>
+        </w:pBdr>
+        <w:spacing w:before="120"/>
+        <w:ind w:left="828"/>
+        <w:rPr>
+          <w:rFonts w:ascii="Arial" w:eastAsia="Arial" w:hAnsi="Arial" w:cs="Arial"/>
+          <w:bCs/>
+          <w:color w:val="000000"/>
+          <w:sz w:val="24"/>
+          <w:szCs w:val="24"/>
+        </w:rPr>
+      </w:pPr>
+    </w:p>
+    <w:p>
+      <w:pPr>
+        <w:pStyle w:val="Prrafodelista"/>
+        <w:keepNext/>
+        <w:numPr>
+          <w:ilvl w:val="0"/>
+          <w:numId w:val="9"/>
         </w:numPr>
         <w:pBdr>
           <w:top w:val="nil"/>
@@ -1690,67 +1970,48 @@
         <w:spacing w:before="120"/>
         <w:rPr>
           <w:rFonts w:ascii="Arial" w:eastAsia="Arial" w:hAnsi="Arial" w:cs="Arial"/>
-          <w:bCs/>
-          <w:color w:val="000000"/>
-          <w:sz w:val="24"/>
-          <w:szCs w:val="24"/>
-        </w:rPr>
-      </w:pPr>
-      <w:r>
-        <w:rPr>
-          <w:rFonts w:ascii="Arial" w:eastAsia="Arial" w:hAnsi="Arial" w:cs="Arial"/>
-          <w:bCs/>
-          <w:color w:val="000000"/>
-          <w:sz w:val="24"/>
-          <w:szCs w:val="24"/>
-        </w:rPr>
-        <w:t>Yo como cliente quiero</w:t>
-      </w:r>
-      <w:r>
-        <w:rPr>
-          <w:rFonts w:ascii="Arial" w:eastAsia="Arial" w:hAnsi="Arial" w:cs="Arial"/>
-          <w:bCs/>
-          <w:color w:val="000000"/>
-          <w:sz w:val="24"/>
-          <w:szCs w:val="24"/>
-        </w:rPr>
-        <w:t xml:space="preserve"> un </w:t>
-      </w:r>
-      <w:r>
-        <w:rPr>
-          <w:rFonts w:ascii="Arial" w:eastAsia="Arial" w:hAnsi="Arial" w:cs="Arial"/>
-          <w:bCs/>
-          <w:color w:val="000000"/>
-          <w:sz w:val="24"/>
-          <w:szCs w:val="24"/>
-        </w:rPr>
-        <w:t xml:space="preserve">catálogo </w:t>
-      </w:r>
-      <w:r>
-        <w:rPr>
-          <w:rFonts w:ascii="Arial" w:eastAsia="Arial" w:hAnsi="Arial" w:cs="Arial"/>
-          <w:bCs/>
-          <w:color w:val="000000"/>
-          <w:sz w:val="24"/>
-          <w:szCs w:val="24"/>
-        </w:rPr>
-        <w:t>de los productos co</w:t>
-      </w:r>
-      <w:r>
-        <w:rPr>
-          <w:rFonts w:ascii="Arial" w:eastAsia="Arial" w:hAnsi="Arial" w:cs="Arial"/>
-          <w:bCs/>
-          <w:color w:val="000000"/>
-          <w:sz w:val="24"/>
-          <w:szCs w:val="24"/>
-        </w:rPr>
-        <w:t>n</w:t>
-      </w:r>
-      <w:r>
-        <w:rPr>
-          <w:rFonts w:ascii="Arial" w:eastAsia="Arial" w:hAnsi="Arial" w:cs="Arial"/>
-          <w:bCs/>
-          <w:color w:val="000000"/>
+          <w:b/>
+          <w:color w:val="000000"/>
+          <w:sz w:val="24"/>
+          <w:szCs w:val="24"/>
+          <w:u w:val="single"/>
+        </w:rPr>
+      </w:pPr>
+      <w:r>
+        <w:rPr>
+          <w:rFonts w:ascii="Arial" w:eastAsia="Arial" w:hAnsi="Arial" w:cs="Arial"/>
+          <w:b/>
+          <w:color w:val="0070C0"/>
+          <w:sz w:val="24"/>
+          <w:szCs w:val="24"/>
+        </w:rPr>
+        <w:t>[R</w:t>
+      </w:r>
+      <w:r>
+        <w:rPr>
+          <w:rFonts w:ascii="Arial" w:eastAsia="Arial" w:hAnsi="Arial" w:cs="Arial"/>
+          <w:b/>
+          <w:color w:val="0070C0"/>
+          <w:sz w:val="24"/>
+          <w:szCs w:val="24"/>
+        </w:rPr>
+        <w:t>N</w:t>
+      </w:r>
+      <w:r>
+        <w:rPr>
+          <w:rFonts w:ascii="Arial" w:eastAsia="Arial" w:hAnsi="Arial" w:cs="Arial"/>
+          <w:b/>
+          <w:color w:val="0070C0"/>
+          <w:sz w:val="24"/>
+          <w:szCs w:val="24"/>
+        </w:rPr>
+        <w:t>4]</w:t>
+      </w:r>
+      <w:r>
+        <w:rPr>
+          <w:rFonts w:ascii="Arial" w:eastAsia="Arial" w:hAnsi="Arial" w:cs="Arial"/>
+          <w:bCs/>
+          <w:color w:val="0070C0"/>
           <w:sz w:val="24"/>
           <w:szCs w:val="24"/>
         </w:rPr>
@@ -1764,26 +2025,112 @@
           <w:sz w:val="24"/>
           <w:szCs w:val="24"/>
         </w:rPr>
-        <w:t>imágenes,</w:t>
-      </w:r>
-      <w:r>
-        <w:rPr>
-          <w:rFonts w:ascii="Arial" w:eastAsia="Arial" w:hAnsi="Arial" w:cs="Arial"/>
-          <w:bCs/>
-          <w:color w:val="000000"/>
-          <w:sz w:val="24"/>
-          <w:szCs w:val="24"/>
-        </w:rPr>
-        <w:t xml:space="preserve"> descripción, precios y características </w:t>
-      </w:r>
+        <w:t xml:space="preserve">Yo como cliente quiero </w:t>
+      </w:r>
+      <w:r>
+        <w:rPr>
+          <w:rFonts w:ascii="Arial" w:eastAsia="Arial" w:hAnsi="Arial" w:cs="Arial"/>
+          <w:bCs/>
+          <w:color w:val="000000"/>
+          <w:sz w:val="24"/>
+          <w:szCs w:val="24"/>
+        </w:rPr>
+        <w:t>aprovechar l</w:t>
+      </w:r>
+      <w:r>
+        <w:rPr>
+          <w:rFonts w:ascii="Arial" w:eastAsia="Arial" w:hAnsi="Arial" w:cs="Arial"/>
+          <w:bCs/>
+          <w:color w:val="000000"/>
+          <w:sz w:val="24"/>
+          <w:szCs w:val="24"/>
+        </w:rPr>
+        <w:t>as</w:t>
+      </w:r>
+      <w:r>
+        <w:rPr>
+          <w:rFonts w:ascii="Arial" w:eastAsia="Arial" w:hAnsi="Arial" w:cs="Arial"/>
+          <w:bCs/>
+          <w:color w:val="000000"/>
+          <w:sz w:val="24"/>
+          <w:szCs w:val="24"/>
+        </w:rPr>
+        <w:t xml:space="preserve"> ofertas especiales en mis </w:t>
+      </w:r>
+      <w:r>
+        <w:rPr>
+          <w:rFonts w:ascii="Arial" w:eastAsia="Arial" w:hAnsi="Arial" w:cs="Arial"/>
+          <w:bCs/>
+          <w:color w:val="000000"/>
+          <w:sz w:val="24"/>
+          <w:szCs w:val="24"/>
+        </w:rPr>
+        <w:t>compras (categorías / marca)</w:t>
+      </w:r>
+      <w:r>
+        <w:rPr>
+          <w:rFonts w:ascii="Arial" w:eastAsia="Arial" w:hAnsi="Arial" w:cs="Arial"/>
+          <w:bCs/>
+          <w:color w:val="000000"/>
+          <w:sz w:val="24"/>
+          <w:szCs w:val="24"/>
+        </w:rPr>
+        <w:t xml:space="preserve"> para ahorrar dinero en </w:t>
+      </w:r>
+      <w:r>
+        <w:rPr>
+          <w:rFonts w:ascii="Arial" w:eastAsia="Arial" w:hAnsi="Arial" w:cs="Arial"/>
+          <w:bCs/>
+          <w:color w:val="000000"/>
+          <w:sz w:val="24"/>
+          <w:szCs w:val="24"/>
+        </w:rPr>
+        <w:t>productos.</w:t>
+      </w:r>
+    </w:p>
+    <w:p>
+      <w:pPr>
+        <w:pStyle w:val="Prrafodelista"/>
+        <w:rPr>
+          <w:rFonts w:ascii="Arial" w:eastAsia="Arial" w:hAnsi="Arial" w:cs="Arial"/>
+          <w:b/>
+          <w:color w:val="000000"/>
+          <w:sz w:val="24"/>
+          <w:szCs w:val="24"/>
+          <w:u w:val="single"/>
+        </w:rPr>
+      </w:pPr>
+    </w:p>
+    <w:p>
+      <w:pPr>
+        <w:pStyle w:val="Prrafodelista"/>
+        <w:keepNext/>
+        <w:pBdr>
+          <w:top w:val="nil"/>
+          <w:left w:val="nil"/>
+          <w:bottom w:val="nil"/>
+          <w:right w:val="nil"/>
+          <w:between w:val="nil"/>
+        </w:pBdr>
+        <w:spacing w:before="120"/>
+        <w:ind w:left="828"/>
+        <w:rPr>
+          <w:rFonts w:ascii="Arial" w:eastAsia="Arial" w:hAnsi="Arial" w:cs="Arial"/>
+          <w:b/>
+          <w:color w:val="000000"/>
+          <w:sz w:val="24"/>
+          <w:szCs w:val="24"/>
+          <w:u w:val="single"/>
+        </w:rPr>
+      </w:pPr>
     </w:p>
     <w:p>
       <w:pPr>
         <w:pStyle w:val="Prrafodelista"/>
         <w:keepNext/>
         <w:numPr>
-          <w:ilvl w:val="1"/>
-          <w:numId w:val="5"/>
+          <w:ilvl w:val="0"/>
+          <w:numId w:val="9"/>
         </w:numPr>
         <w:pBdr>
           <w:top w:val="nil"/>
@@ -1795,326 +2142,67 @@
         <w:spacing w:before="120"/>
         <w:rPr>
           <w:rFonts w:ascii="Arial" w:eastAsia="Arial" w:hAnsi="Arial" w:cs="Arial"/>
-          <w:bCs/>
-          <w:color w:val="000000"/>
-          <w:sz w:val="24"/>
-          <w:szCs w:val="24"/>
-        </w:rPr>
-      </w:pPr>
-      <w:r>
-        <w:rPr>
-          <w:rFonts w:ascii="Arial" w:eastAsia="Arial" w:hAnsi="Arial" w:cs="Arial"/>
-          <w:bCs/>
-          <w:color w:val="000000"/>
-          <w:sz w:val="24"/>
-          <w:szCs w:val="24"/>
-        </w:rPr>
-        <w:t xml:space="preserve">Yo como cliente quiero </w:t>
-      </w:r>
-      <w:r>
-        <w:rPr>
-          <w:rFonts w:ascii="Arial" w:eastAsia="Arial" w:hAnsi="Arial" w:cs="Arial"/>
-          <w:bCs/>
-          <w:color w:val="000000"/>
-          <w:sz w:val="24"/>
-          <w:szCs w:val="24"/>
-        </w:rPr>
-        <w:t xml:space="preserve">filtrar los productos por </w:t>
-      </w:r>
-      <w:r>
-        <w:rPr>
-          <w:rFonts w:ascii="Arial" w:eastAsia="Arial" w:hAnsi="Arial" w:cs="Arial"/>
-          <w:bCs/>
-          <w:color w:val="000000"/>
-          <w:sz w:val="24"/>
-          <w:szCs w:val="24"/>
-        </w:rPr>
-        <w:t>(</w:t>
-      </w:r>
-      <w:r>
-        <w:rPr>
-          <w:rFonts w:ascii="Arial" w:eastAsia="Arial" w:hAnsi="Arial" w:cs="Arial"/>
-          <w:bCs/>
-          <w:color w:val="000000"/>
-          <w:sz w:val="24"/>
-          <w:szCs w:val="24"/>
-        </w:rPr>
-        <w:t>categorías</w:t>
-      </w:r>
-      <w:r>
-        <w:rPr>
-          <w:rFonts w:ascii="Arial" w:eastAsia="Arial" w:hAnsi="Arial" w:cs="Arial"/>
-          <w:bCs/>
-          <w:color w:val="000000"/>
-          <w:sz w:val="24"/>
-          <w:szCs w:val="24"/>
-        </w:rPr>
-        <w:t xml:space="preserve"> o nombre)</w:t>
+          <w:b/>
+          <w:color w:val="000000"/>
+          <w:sz w:val="24"/>
+          <w:szCs w:val="24"/>
+          <w:u w:val="single"/>
+        </w:rPr>
+      </w:pPr>
+      <w:r>
+        <w:rPr>
+          <w:rFonts w:ascii="Arial" w:eastAsia="Arial" w:hAnsi="Arial" w:cs="Arial"/>
+          <w:b/>
+          <w:color w:val="0070C0"/>
+          <w:sz w:val="24"/>
+          <w:szCs w:val="24"/>
+        </w:rPr>
+        <w:t>[R</w:t>
+      </w:r>
+      <w:r>
+        <w:rPr>
+          <w:rFonts w:ascii="Arial" w:eastAsia="Arial" w:hAnsi="Arial" w:cs="Arial"/>
+          <w:b/>
+          <w:color w:val="0070C0"/>
+          <w:sz w:val="24"/>
+          <w:szCs w:val="24"/>
+        </w:rPr>
+        <w:t>N</w:t>
+      </w:r>
+      <w:r>
+        <w:rPr>
+          <w:rFonts w:ascii="Arial" w:eastAsia="Arial" w:hAnsi="Arial" w:cs="Arial"/>
+          <w:b/>
+          <w:color w:val="0070C0"/>
+          <w:sz w:val="24"/>
+          <w:szCs w:val="24"/>
+        </w:rPr>
+        <w:t>5]</w:t>
+      </w:r>
+      <w:r>
+        <w:rPr>
+          <w:rFonts w:ascii="Arial" w:eastAsia="Arial" w:hAnsi="Arial" w:cs="Arial"/>
+          <w:bCs/>
+          <w:color w:val="0070C0"/>
+          <w:sz w:val="24"/>
+          <w:szCs w:val="24"/>
+        </w:rPr>
+        <w:t xml:space="preserve"> </w:t>
+      </w:r>
+      <w:r>
+        <w:rPr>
+          <w:rFonts w:ascii="Arial" w:eastAsia="Arial" w:hAnsi="Arial" w:cs="Arial"/>
+          <w:bCs/>
+          <w:color w:val="000000"/>
+          <w:sz w:val="24"/>
+          <w:szCs w:val="24"/>
+        </w:rPr>
+        <w:t>Yo como cliente quiero generar una reseña después de realizar mi compra para compartir mi experiencia sobre el producto y el servicio.</w:t>
       </w:r>
     </w:p>
     <w:p>
       <w:pPr>
         <w:pStyle w:val="Prrafodelista"/>
-        <w:keepNext/>
-        <w:numPr>
-          <w:ilvl w:val="1"/>
-          <w:numId w:val="5"/>
-        </w:numPr>
-        <w:pBdr>
-          <w:top w:val="nil"/>
-          <w:left w:val="nil"/>
-          <w:bottom w:val="nil"/>
-          <w:right w:val="nil"/>
-          <w:between w:val="nil"/>
-        </w:pBdr>
-        <w:spacing w:before="120"/>
-        <w:rPr>
-          <w:rFonts w:ascii="Arial" w:eastAsia="Arial" w:hAnsi="Arial" w:cs="Arial"/>
-          <w:bCs/>
-          <w:color w:val="000000"/>
-          <w:sz w:val="24"/>
-          <w:szCs w:val="24"/>
-        </w:rPr>
-      </w:pPr>
-      <w:r>
-        <w:rPr>
-          <w:rFonts w:ascii="Arial" w:eastAsia="Arial" w:hAnsi="Arial" w:cs="Arial"/>
-          <w:bCs/>
-          <w:color w:val="000000"/>
-          <w:sz w:val="24"/>
-          <w:szCs w:val="24"/>
-        </w:rPr>
-        <w:t xml:space="preserve">Yo como cliente quiero </w:t>
-      </w:r>
-      <w:r>
-        <w:rPr>
-          <w:rFonts w:ascii="Arial" w:eastAsia="Arial" w:hAnsi="Arial" w:cs="Arial"/>
-          <w:bCs/>
-          <w:color w:val="000000"/>
-          <w:sz w:val="24"/>
-          <w:szCs w:val="24"/>
-        </w:rPr>
-        <w:t>añadir productos al carrito de compras y revisar antes de hacer la compra</w:t>
-      </w:r>
-    </w:p>
-    <w:p>
-      <w:pPr>
-        <w:pStyle w:val="Prrafodelista"/>
-        <w:keepNext/>
-        <w:numPr>
-          <w:ilvl w:val="1"/>
-          <w:numId w:val="5"/>
-        </w:numPr>
-        <w:pBdr>
-          <w:top w:val="nil"/>
-          <w:left w:val="nil"/>
-          <w:bottom w:val="nil"/>
-          <w:right w:val="nil"/>
-          <w:between w:val="nil"/>
-        </w:pBdr>
-        <w:spacing w:before="120"/>
-        <w:rPr>
-          <w:rFonts w:ascii="Arial" w:eastAsia="Arial" w:hAnsi="Arial" w:cs="Arial"/>
-          <w:bCs/>
-          <w:color w:val="000000"/>
-          <w:sz w:val="24"/>
-          <w:szCs w:val="24"/>
-        </w:rPr>
-      </w:pPr>
-      <w:r>
-        <w:rPr>
-          <w:rFonts w:ascii="Arial" w:eastAsia="Arial" w:hAnsi="Arial" w:cs="Arial"/>
-          <w:bCs/>
-          <w:color w:val="000000"/>
-          <w:sz w:val="24"/>
-          <w:szCs w:val="24"/>
-        </w:rPr>
-        <w:t xml:space="preserve">Yo como cliente quiero tener </w:t>
-      </w:r>
-      <w:r>
-        <w:rPr>
-          <w:rFonts w:ascii="Arial" w:eastAsia="Arial" w:hAnsi="Arial" w:cs="Arial"/>
-          <w:bCs/>
-          <w:color w:val="000000"/>
-          <w:sz w:val="24"/>
-          <w:szCs w:val="24"/>
-        </w:rPr>
-        <w:t xml:space="preserve">opciones de pago seguras (tarjeta de </w:t>
-      </w:r>
-      <w:r>
-        <w:rPr>
-          <w:rFonts w:ascii="Arial" w:eastAsia="Arial" w:hAnsi="Arial" w:cs="Arial"/>
-          <w:bCs/>
-          <w:color w:val="000000"/>
-          <w:sz w:val="24"/>
-          <w:szCs w:val="24"/>
-        </w:rPr>
-        <w:t>crédito,</w:t>
-      </w:r>
-      <w:r>
-        <w:rPr>
-          <w:rFonts w:ascii="Arial" w:eastAsia="Arial" w:hAnsi="Arial" w:cs="Arial"/>
-          <w:bCs/>
-          <w:color w:val="000000"/>
-          <w:sz w:val="24"/>
-          <w:szCs w:val="24"/>
-        </w:rPr>
-        <w:t xml:space="preserve"> </w:t>
-      </w:r>
-      <w:r>
-        <w:rPr>
-          <w:rFonts w:ascii="Arial" w:eastAsia="Arial" w:hAnsi="Arial" w:cs="Arial"/>
-          <w:bCs/>
-          <w:color w:val="000000"/>
-          <w:sz w:val="24"/>
-          <w:szCs w:val="24"/>
-        </w:rPr>
-        <w:t>débito</w:t>
-      </w:r>
-      <w:r>
-        <w:rPr>
-          <w:rFonts w:ascii="Arial" w:eastAsia="Arial" w:hAnsi="Arial" w:cs="Arial"/>
-          <w:bCs/>
-          <w:color w:val="000000"/>
-          <w:sz w:val="24"/>
-          <w:szCs w:val="24"/>
-        </w:rPr>
-        <w:t>,</w:t>
-      </w:r>
-      <w:r>
-        <w:rPr>
-          <w:rFonts w:ascii="Arial" w:eastAsia="Arial" w:hAnsi="Arial" w:cs="Arial"/>
-          <w:bCs/>
-          <w:color w:val="000000"/>
-          <w:sz w:val="24"/>
-          <w:szCs w:val="24"/>
-        </w:rPr>
-        <w:t xml:space="preserve"> etc.</w:t>
-      </w:r>
-      <w:r>
-        <w:rPr>
-          <w:rFonts w:ascii="Arial" w:eastAsia="Arial" w:hAnsi="Arial" w:cs="Arial"/>
-          <w:bCs/>
-          <w:color w:val="000000"/>
-          <w:sz w:val="24"/>
-          <w:szCs w:val="24"/>
-        </w:rPr>
-        <w:t>)</w:t>
-      </w:r>
-    </w:p>
-    <w:p>
-      <w:pPr>
-        <w:pStyle w:val="Prrafodelista"/>
-        <w:keepNext/>
-        <w:numPr>
-          <w:ilvl w:val="1"/>
-          <w:numId w:val="5"/>
-        </w:numPr>
-        <w:pBdr>
-          <w:top w:val="nil"/>
-          <w:left w:val="nil"/>
-          <w:bottom w:val="nil"/>
-          <w:right w:val="nil"/>
-          <w:between w:val="nil"/>
-        </w:pBdr>
-        <w:spacing w:before="120"/>
-        <w:rPr>
-          <w:rFonts w:ascii="Arial" w:eastAsia="Arial" w:hAnsi="Arial" w:cs="Arial"/>
-          <w:bCs/>
-          <w:color w:val="000000"/>
-          <w:sz w:val="24"/>
-          <w:szCs w:val="24"/>
-        </w:rPr>
-      </w:pPr>
-      <w:r>
-        <w:rPr>
-          <w:rFonts w:ascii="Arial" w:eastAsia="Arial" w:hAnsi="Arial" w:cs="Arial"/>
-          <w:bCs/>
-          <w:color w:val="000000"/>
-          <w:sz w:val="24"/>
-          <w:szCs w:val="24"/>
-        </w:rPr>
-        <w:t>Yo como cliente quiero</w:t>
-      </w:r>
-      <w:r>
-        <w:rPr>
-          <w:rFonts w:ascii="Arial" w:eastAsia="Arial" w:hAnsi="Arial" w:cs="Arial"/>
-          <w:bCs/>
-          <w:color w:val="000000"/>
-          <w:sz w:val="24"/>
-          <w:szCs w:val="24"/>
-        </w:rPr>
-        <w:t xml:space="preserve"> recibir una confirmación de mi compra por correo electrónico</w:t>
-      </w:r>
-    </w:p>
-    <w:p>
-      <w:pPr>
-        <w:pStyle w:val="Prrafodelista"/>
-        <w:keepNext/>
-        <w:numPr>
-          <w:ilvl w:val="1"/>
-          <w:numId w:val="5"/>
-        </w:numPr>
-        <w:pBdr>
-          <w:top w:val="nil"/>
-          <w:left w:val="nil"/>
-          <w:bottom w:val="nil"/>
-          <w:right w:val="nil"/>
-          <w:between w:val="nil"/>
-        </w:pBdr>
-        <w:spacing w:before="120"/>
-        <w:rPr>
-          <w:rFonts w:ascii="Arial" w:eastAsia="Arial" w:hAnsi="Arial" w:cs="Arial"/>
-          <w:b/>
-          <w:color w:val="000000"/>
-          <w:sz w:val="24"/>
-          <w:szCs w:val="24"/>
-          <w:u w:val="single"/>
-        </w:rPr>
-      </w:pPr>
-      <w:r>
-        <w:rPr>
-          <w:rFonts w:ascii="Arial" w:eastAsia="Arial" w:hAnsi="Arial" w:cs="Arial"/>
-          <w:bCs/>
-          <w:color w:val="000000"/>
-          <w:sz w:val="24"/>
-          <w:szCs w:val="24"/>
-        </w:rPr>
-        <w:t>//</w:t>
-      </w:r>
-      <w:r>
-        <w:rPr>
-          <w:rFonts w:ascii="Arial" w:eastAsia="Arial" w:hAnsi="Arial" w:cs="Arial"/>
-          <w:bCs/>
-          <w:color w:val="000000"/>
-          <w:sz w:val="24"/>
-          <w:szCs w:val="24"/>
-        </w:rPr>
-        <w:t xml:space="preserve">Yo como cliente quiero </w:t>
-      </w:r>
-      <w:r>
-        <w:rPr>
-          <w:rFonts w:ascii="Arial" w:eastAsia="Arial" w:hAnsi="Arial" w:cs="Arial"/>
-          <w:bCs/>
-          <w:color w:val="000000"/>
-          <w:sz w:val="24"/>
-          <w:szCs w:val="24"/>
-        </w:rPr>
-        <w:t xml:space="preserve">aprovechar los descuentos y ofertas especiales en mis </w:t>
-      </w:r>
-      <w:r>
-        <w:rPr>
-          <w:rFonts w:ascii="Arial" w:eastAsia="Arial" w:hAnsi="Arial" w:cs="Arial"/>
-          <w:bCs/>
-          <w:color w:val="000000"/>
-          <w:sz w:val="24"/>
-          <w:szCs w:val="24"/>
-        </w:rPr>
-        <w:t>compras.</w:t>
-      </w:r>
-    </w:p>
-    <w:p>
-      <w:pPr>
         <w:keepNext/>
         <w:pBdr>
           <w:top w:val="nil"/>
@@ -2124,12 +2212,60 @@
           <w:between w:val="nil"/>
         </w:pBdr>
         <w:spacing w:before="120"/>
-        <w:rPr>
-          <w:rFonts w:ascii="Arial" w:eastAsia="Arial" w:hAnsi="Arial" w:cs="Arial"/>
-          <w:b/>
-          <w:color w:val="000000"/>
-          <w:sz w:val="24"/>
-          <w:szCs w:val="24"/>
+        <w:ind w:left="864"/>
+        <w:rPr>
+          <w:rFonts w:ascii="Arial" w:eastAsia="Arial" w:hAnsi="Arial" w:cs="Arial"/>
+          <w:b/>
+          <w:color w:val="000000"/>
+          <w:sz w:val="24"/>
+          <w:szCs w:val="24"/>
+          <w:u w:val="single"/>
+        </w:rPr>
+      </w:pPr>
+    </w:p>
+    <w:p>
+      <w:pPr>
+        <w:pStyle w:val="Prrafodelista"/>
+        <w:keepNext/>
+        <w:pBdr>
+          <w:top w:val="nil"/>
+          <w:left w:val="nil"/>
+          <w:bottom w:val="nil"/>
+          <w:right w:val="nil"/>
+          <w:between w:val="nil"/>
+        </w:pBdr>
+        <w:spacing w:before="120"/>
+        <w:ind w:left="864"/>
+        <w:rPr>
+          <w:rFonts w:ascii="Arial" w:eastAsia="Arial" w:hAnsi="Arial" w:cs="Arial"/>
+          <w:b/>
+          <w:color w:val="000000"/>
+          <w:sz w:val="24"/>
+          <w:szCs w:val="24"/>
+          <w:u w:val="single"/>
+        </w:rPr>
+      </w:pPr>
+    </w:p>
+    <w:p>
+      <w:pPr>
+        <w:pStyle w:val="Prrafodelista"/>
+        <w:keepNext/>
+        <w:pBdr>
+          <w:top w:val="nil"/>
+          <w:left w:val="nil"/>
+          <w:bottom w:val="nil"/>
+          <w:right w:val="nil"/>
+          <w:between w:val="nil"/>
+        </w:pBdr>
+        <w:spacing w:before="120"/>
+        <w:ind w:left="864"/>
+        <w:rPr>
+          <w:rFonts w:ascii="Arial" w:eastAsia="Arial" w:hAnsi="Arial" w:cs="Arial"/>
+          <w:b/>
+          <w:color w:val="000000"/>
+          <w:sz w:val="24"/>
+          <w:szCs w:val="24"/>
+          <w:u w:val="single"/>
         </w:rPr>
       </w:pPr>
     </w:p>
@@ -2140,169 +2276,185 @@
         <w:rPr>
           <w:rFonts w:ascii="Arial" w:eastAsia="Arial" w:hAnsi="Arial" w:cs="Arial"/>
           <w:b/>
+          <w:color w:val="000000" w:themeColor="text1"/>
           <w:sz w:val="24"/>
           <w:szCs w:val="24"/>
           <w:u w:val="single"/>
         </w:rPr>
       </w:pPr>
-      <w:bookmarkStart w:id="4" w:name="_heading=h.2et92p0" w:colFirst="0" w:colLast="0"/>
-      <w:bookmarkEnd w:id="4"/>
-      <w:r>
-        <w:rPr>
-          <w:rFonts w:ascii="Arial" w:eastAsia="Arial" w:hAnsi="Arial" w:cs="Arial"/>
-          <w:b/>
+      <w:bookmarkStart w:id="5" w:name="_heading=h.2et92p0" w:colFirst="0" w:colLast="0"/>
+      <w:bookmarkEnd w:id="5"/>
+    </w:p>
+    <w:p>
+      <w:pPr>
+        <w:spacing w:before="120"/>
+        <w:ind w:left="361"/>
+        <w:rPr>
+          <w:rFonts w:ascii="Arial" w:eastAsia="Arial" w:hAnsi="Arial" w:cs="Arial"/>
+          <w:b/>
+          <w:color w:val="000000" w:themeColor="text1"/>
           <w:sz w:val="24"/>
           <w:szCs w:val="24"/>
           <w:u w:val="single"/>
         </w:rPr>
+      </w:pPr>
+    </w:p>
+    <w:p>
+      <w:pPr>
+        <w:spacing w:before="120"/>
+        <w:ind w:left="361"/>
+        <w:rPr>
+          <w:rFonts w:ascii="Arial" w:eastAsia="Arial" w:hAnsi="Arial" w:cs="Arial"/>
+          <w:b/>
+          <w:color w:val="000000" w:themeColor="text1"/>
+          <w:sz w:val="24"/>
+          <w:szCs w:val="24"/>
+          <w:u w:val="single"/>
+        </w:rPr>
+      </w:pPr>
+    </w:p>
+    <w:p>
+      <w:pPr>
+        <w:spacing w:before="120"/>
+        <w:ind w:left="361"/>
+        <w:rPr>
+          <w:rFonts w:ascii="Arial" w:eastAsia="Arial" w:hAnsi="Arial" w:cs="Arial"/>
+          <w:b/>
+          <w:color w:val="000000" w:themeColor="text1"/>
+          <w:sz w:val="24"/>
+          <w:szCs w:val="24"/>
+          <w:u w:val="single"/>
+        </w:rPr>
+      </w:pPr>
+      <w:r>
+        <w:rPr>
+          <w:rFonts w:ascii="Arial" w:eastAsia="Arial" w:hAnsi="Arial" w:cs="Arial"/>
+          <w:b/>
+          <w:color w:val="000000" w:themeColor="text1"/>
+          <w:sz w:val="24"/>
+          <w:szCs w:val="24"/>
+          <w:u w:val="single"/>
+        </w:rPr>
+        <w:lastRenderedPageBreak/>
         <w:t xml:space="preserve">GESTION DE </w:t>
       </w:r>
       <w:r>
         <w:rPr>
           <w:rFonts w:ascii="Arial" w:eastAsia="Arial" w:hAnsi="Arial" w:cs="Arial"/>
           <w:b/>
+          <w:color w:val="000000" w:themeColor="text1"/>
           <w:sz w:val="24"/>
           <w:szCs w:val="24"/>
           <w:u w:val="single"/>
         </w:rPr>
         <w:t>CLIENTES</w:t>
       </w:r>
+    </w:p>
+    <w:p>
+      <w:pPr>
+        <w:spacing w:before="120"/>
+        <w:ind w:left="361"/>
+        <w:rPr>
+          <w:rFonts w:ascii="Arial" w:eastAsia="Arial" w:hAnsi="Arial" w:cs="Arial"/>
+          <w:b/>
+          <w:color w:val="000000" w:themeColor="text1"/>
+          <w:sz w:val="24"/>
+          <w:szCs w:val="24"/>
+          <w:u w:val="single"/>
+        </w:rPr>
+      </w:pPr>
     </w:p>
     <w:p>
       <w:pPr>
         <w:pStyle w:val="Prrafodelista"/>
         <w:numPr>
-          <w:ilvl w:val="1"/>
-          <w:numId w:val="4"/>
+          <w:ilvl w:val="0"/>
+          <w:numId w:val="9"/>
         </w:numPr>
         <w:spacing w:before="120"/>
         <w:rPr>
           <w:rFonts w:ascii="Arial" w:eastAsia="Arial" w:hAnsi="Arial" w:cs="Arial"/>
           <w:bCs/>
-          <w:sz w:val="24"/>
-          <w:szCs w:val="24"/>
-        </w:rPr>
-      </w:pPr>
-      <w:r>
-        <w:rPr>
-          <w:rFonts w:ascii="Arial" w:eastAsia="Arial" w:hAnsi="Arial" w:cs="Arial"/>
-          <w:bCs/>
-          <w:sz w:val="24"/>
-          <w:szCs w:val="24"/>
-        </w:rPr>
-        <w:t xml:space="preserve">Yo como </w:t>
-      </w:r>
-      <w:r>
-        <w:rPr>
-          <w:rFonts w:ascii="Arial" w:eastAsia="Arial" w:hAnsi="Arial" w:cs="Arial"/>
-          <w:bCs/>
-          <w:sz w:val="24"/>
-          <w:szCs w:val="24"/>
-          <w:highlight w:val="yellow"/>
-        </w:rPr>
-        <w:t>encargado</w:t>
-      </w:r>
-      <w:r>
-        <w:rPr>
-          <w:rFonts w:ascii="Arial" w:eastAsia="Arial" w:hAnsi="Arial" w:cs="Arial"/>
-          <w:bCs/>
-          <w:sz w:val="24"/>
-          <w:szCs w:val="24"/>
-        </w:rPr>
-        <w:t xml:space="preserve"> de </w:t>
-      </w:r>
-      <w:r>
-        <w:rPr>
-          <w:rFonts w:ascii="Arial" w:eastAsia="Arial" w:hAnsi="Arial" w:cs="Arial"/>
-          <w:bCs/>
-          <w:sz w:val="24"/>
-          <w:szCs w:val="24"/>
-        </w:rPr>
-        <w:t xml:space="preserve">la gestión de </w:t>
-      </w:r>
-      <w:r>
-        <w:rPr>
-          <w:rFonts w:ascii="Arial" w:eastAsia="Arial" w:hAnsi="Arial" w:cs="Arial"/>
-          <w:bCs/>
-          <w:sz w:val="24"/>
-          <w:szCs w:val="24"/>
-        </w:rPr>
-        <w:t>clientes,</w:t>
-      </w:r>
-      <w:r>
-        <w:rPr>
-          <w:rFonts w:ascii="Arial" w:eastAsia="Arial" w:hAnsi="Arial" w:cs="Arial"/>
-          <w:bCs/>
-          <w:sz w:val="24"/>
-          <w:szCs w:val="24"/>
-        </w:rPr>
-        <w:t xml:space="preserve"> quiero un sistema </w:t>
-      </w:r>
-      <w:r>
-        <w:rPr>
-          <w:rFonts w:ascii="Arial" w:eastAsia="Arial" w:hAnsi="Arial" w:cs="Arial"/>
-          <w:bCs/>
-          <w:sz w:val="24"/>
-          <w:szCs w:val="24"/>
-        </w:rPr>
-        <w:t>automatizado</w:t>
-      </w:r>
-      <w:r>
-        <w:rPr>
-          <w:rFonts w:ascii="Arial" w:eastAsia="Arial" w:hAnsi="Arial" w:cs="Arial"/>
-          <w:bCs/>
-          <w:sz w:val="24"/>
-          <w:szCs w:val="24"/>
-        </w:rPr>
-        <w:t xml:space="preserve"> para registrar y almacenar la información de los </w:t>
-      </w:r>
-      <w:r>
-        <w:rPr>
-          <w:rFonts w:ascii="Arial" w:eastAsia="Arial" w:hAnsi="Arial" w:cs="Arial"/>
-          <w:bCs/>
-          <w:sz w:val="24"/>
-          <w:szCs w:val="24"/>
-        </w:rPr>
-        <w:t>clientes.</w:t>
-      </w:r>
-    </w:p>
-    <w:p>
-      <w:pPr>
-        <w:pStyle w:val="Prrafodelista"/>
-        <w:numPr>
-          <w:ilvl w:val="1"/>
-          <w:numId w:val="4"/>
-        </w:numPr>
-        <w:spacing w:before="120"/>
-        <w:rPr>
-          <w:rFonts w:ascii="Arial" w:eastAsia="Arial" w:hAnsi="Arial" w:cs="Arial"/>
-          <w:bCs/>
-          <w:sz w:val="24"/>
-          <w:szCs w:val="24"/>
-        </w:rPr>
-      </w:pPr>
-      <w:r>
-        <w:rPr>
-          <w:rFonts w:ascii="Arial" w:eastAsia="Arial" w:hAnsi="Arial" w:cs="Arial"/>
-          <w:bCs/>
-          <w:sz w:val="24"/>
-          <w:szCs w:val="24"/>
-        </w:rPr>
-        <w:t xml:space="preserve">Yo como encargado de la gestión de </w:t>
-      </w:r>
-      <w:r>
-        <w:rPr>
-          <w:rFonts w:ascii="Arial" w:eastAsia="Arial" w:hAnsi="Arial" w:cs="Arial"/>
-          <w:bCs/>
-          <w:sz w:val="24"/>
-          <w:szCs w:val="24"/>
-        </w:rPr>
-        <w:t>clientes,</w:t>
-      </w:r>
-      <w:r>
-        <w:rPr>
-          <w:rFonts w:ascii="Arial" w:eastAsia="Arial" w:hAnsi="Arial" w:cs="Arial"/>
-          <w:bCs/>
+          <w:color w:val="000000" w:themeColor="text1"/>
+          <w:sz w:val="24"/>
+          <w:szCs w:val="24"/>
+        </w:rPr>
+      </w:pPr>
+      <w:r>
+        <w:rPr>
+          <w:rFonts w:ascii="Arial" w:eastAsia="Arial" w:hAnsi="Arial" w:cs="Arial"/>
+          <w:b/>
+          <w:color w:val="0070C0"/>
+          <w:sz w:val="24"/>
+          <w:szCs w:val="24"/>
+        </w:rPr>
+        <w:t>[R</w:t>
+      </w:r>
+      <w:r>
+        <w:rPr>
+          <w:rFonts w:ascii="Arial" w:eastAsia="Arial" w:hAnsi="Arial" w:cs="Arial"/>
+          <w:b/>
+          <w:color w:val="0070C0"/>
+          <w:sz w:val="24"/>
+          <w:szCs w:val="24"/>
+        </w:rPr>
+        <w:t>N</w:t>
+      </w:r>
+      <w:r>
+        <w:rPr>
+          <w:rFonts w:ascii="Arial" w:eastAsia="Arial" w:hAnsi="Arial" w:cs="Arial"/>
+          <w:b/>
+          <w:color w:val="0070C0"/>
+          <w:sz w:val="24"/>
+          <w:szCs w:val="24"/>
+        </w:rPr>
+        <w:t>1]</w:t>
+      </w:r>
+      <w:r>
+        <w:rPr>
+          <w:rFonts w:ascii="Arial" w:eastAsia="Arial" w:hAnsi="Arial" w:cs="Arial"/>
+          <w:bCs/>
+          <w:color w:val="0070C0"/>
+          <w:sz w:val="24"/>
+          <w:szCs w:val="24"/>
+        </w:rPr>
+        <w:t xml:space="preserve"> </w:t>
+      </w:r>
+      <w:r>
+        <w:rPr>
+          <w:rFonts w:ascii="Arial" w:eastAsia="Arial" w:hAnsi="Arial" w:cs="Arial"/>
+          <w:bCs/>
+          <w:color w:val="000000" w:themeColor="text1"/>
+          <w:sz w:val="24"/>
+          <w:szCs w:val="24"/>
+        </w:rPr>
+        <w:t>Yo como</w:t>
+      </w:r>
+      <w:r>
+        <w:rPr>
+          <w:rFonts w:ascii="Arial" w:eastAsia="Arial" w:hAnsi="Arial" w:cs="Arial"/>
+          <w:bCs/>
+          <w:color w:val="000000" w:themeColor="text1"/>
+          <w:sz w:val="24"/>
+          <w:szCs w:val="24"/>
+        </w:rPr>
+        <w:t xml:space="preserve"> administrador</w:t>
+      </w:r>
+      <w:r>
+        <w:rPr>
+          <w:rFonts w:ascii="Arial" w:eastAsia="Arial" w:hAnsi="Arial" w:cs="Arial"/>
+          <w:bCs/>
+          <w:color w:val="000000" w:themeColor="text1"/>
+          <w:sz w:val="24"/>
+          <w:szCs w:val="24"/>
+        </w:rPr>
+        <w:t>,</w:t>
+      </w:r>
+      <w:r>
+        <w:rPr>
+          <w:rFonts w:ascii="Arial" w:eastAsia="Arial" w:hAnsi="Arial" w:cs="Arial"/>
+          <w:bCs/>
+          <w:color w:val="000000" w:themeColor="text1"/>
           <w:sz w:val="24"/>
           <w:szCs w:val="24"/>
         </w:rPr>
@@ -2312,6 +2464,7 @@
         <w:rPr>
           <w:rFonts w:ascii="Arial" w:eastAsia="Arial" w:hAnsi="Arial" w:cs="Arial"/>
           <w:bCs/>
+          <w:color w:val="000000" w:themeColor="text1"/>
           <w:sz w:val="24"/>
           <w:szCs w:val="24"/>
         </w:rPr>
@@ -2321,133 +2474,11 @@
         <w:rPr>
           <w:rFonts w:ascii="Arial" w:eastAsia="Arial" w:hAnsi="Arial" w:cs="Arial"/>
           <w:bCs/>
-          <w:sz w:val="24"/>
-          <w:szCs w:val="24"/>
-        </w:rPr>
-        <w:t xml:space="preserve">registre </w:t>
-      </w:r>
-      <w:r>
-        <w:rPr>
-          <w:rFonts w:ascii="Arial" w:eastAsia="Arial" w:hAnsi="Arial" w:cs="Arial"/>
-          <w:bCs/>
-          <w:sz w:val="24"/>
-          <w:szCs w:val="24"/>
-        </w:rPr>
-        <w:lastRenderedPageBreak/>
-        <w:t>automáticamente el historial de compra de cada cliente.</w:t>
-      </w:r>
-    </w:p>
-    <w:p>
-      <w:pPr>
-        <w:pStyle w:val="Prrafodelista"/>
-        <w:numPr>
-          <w:ilvl w:val="1"/>
-          <w:numId w:val="4"/>
-        </w:numPr>
-        <w:spacing w:before="120"/>
-        <w:rPr>
-          <w:rFonts w:ascii="Arial" w:eastAsia="Arial" w:hAnsi="Arial" w:cs="Arial"/>
-          <w:bCs/>
-          <w:sz w:val="24"/>
-          <w:szCs w:val="24"/>
-        </w:rPr>
-      </w:pPr>
-      <w:r>
-        <w:rPr>
-          <w:rFonts w:ascii="Arial" w:eastAsia="Arial" w:hAnsi="Arial" w:cs="Arial"/>
-          <w:bCs/>
-          <w:sz w:val="24"/>
-          <w:szCs w:val="24"/>
-        </w:rPr>
-        <w:t xml:space="preserve">Yo como encargado de la gestión de clientes, quiero </w:t>
-      </w:r>
-      <w:r>
-        <w:rPr>
-          <w:rFonts w:ascii="Arial" w:eastAsia="Arial" w:hAnsi="Arial" w:cs="Arial"/>
-          <w:bCs/>
-          <w:sz w:val="24"/>
-          <w:szCs w:val="24"/>
-        </w:rPr>
-        <w:t xml:space="preserve">acceder al historial </w:t>
-      </w:r>
-      <w:r>
-        <w:rPr>
-          <w:rFonts w:ascii="Arial" w:eastAsia="Arial" w:hAnsi="Arial" w:cs="Arial"/>
-          <w:bCs/>
-          <w:sz w:val="24"/>
-          <w:szCs w:val="24"/>
-        </w:rPr>
-        <w:t xml:space="preserve">de </w:t>
-      </w:r>
-      <w:r>
-        <w:rPr>
-          <w:rFonts w:ascii="Arial" w:eastAsia="Arial" w:hAnsi="Arial" w:cs="Arial"/>
-          <w:bCs/>
-          <w:sz w:val="24"/>
-          <w:szCs w:val="24"/>
-        </w:rPr>
-        <w:t>inter</w:t>
-      </w:r>
-      <w:r>
-        <w:rPr>
-          <w:rFonts w:ascii="Arial" w:eastAsia="Arial" w:hAnsi="Arial" w:cs="Arial"/>
-          <w:bCs/>
-          <w:sz w:val="24"/>
-          <w:szCs w:val="24"/>
-        </w:rPr>
-        <w:t xml:space="preserve">acciones con </w:t>
-      </w:r>
-      <w:r>
-        <w:rPr>
-          <w:rFonts w:ascii="Arial" w:eastAsia="Arial" w:hAnsi="Arial" w:cs="Arial"/>
-          <w:bCs/>
-          <w:sz w:val="24"/>
-          <w:szCs w:val="24"/>
-        </w:rPr>
-        <w:t xml:space="preserve">cada </w:t>
-      </w:r>
-      <w:r>
-        <w:rPr>
-          <w:rFonts w:ascii="Arial" w:eastAsia="Arial" w:hAnsi="Arial" w:cs="Arial"/>
-          <w:bCs/>
-          <w:sz w:val="24"/>
-          <w:szCs w:val="24"/>
-        </w:rPr>
-        <w:t>cliente.</w:t>
-      </w:r>
-    </w:p>
-    <w:p>
-      <w:pPr>
-        <w:pStyle w:val="Prrafodelista"/>
-        <w:numPr>
-          <w:ilvl w:val="1"/>
-          <w:numId w:val="4"/>
-        </w:numPr>
-        <w:spacing w:before="120"/>
-        <w:rPr>
-          <w:rFonts w:ascii="Arial" w:eastAsia="Arial" w:hAnsi="Arial" w:cs="Arial"/>
-          <w:bCs/>
-          <w:sz w:val="24"/>
-          <w:szCs w:val="24"/>
-        </w:rPr>
-      </w:pPr>
-      <w:r>
-        <w:rPr>
-          <w:rFonts w:ascii="Arial" w:eastAsia="Arial" w:hAnsi="Arial" w:cs="Arial"/>
-          <w:bCs/>
-          <w:sz w:val="24"/>
-          <w:szCs w:val="24"/>
-        </w:rPr>
-        <w:t xml:space="preserve">Yo como encargado de la gestión de clientes, quiero generar reportes sobre las compras </w:t>
-      </w:r>
-      <w:r>
-        <w:rPr>
-          <w:rFonts w:ascii="Arial" w:eastAsia="Arial" w:hAnsi="Arial" w:cs="Arial"/>
-          <w:bCs/>
-          <w:sz w:val="24"/>
-          <w:szCs w:val="24"/>
-        </w:rPr>
-        <w:t>y quejas de los clientes</w:t>
+          <w:color w:val="000000" w:themeColor="text1"/>
+          <w:sz w:val="24"/>
+          <w:szCs w:val="24"/>
+        </w:rPr>
+        <w:t>registre automáticamente el historial de compra de cada cliente.</w:t>
       </w:r>
     </w:p>
     <w:p>
@@ -2481,31 +2512,85 @@
           <w:b/>
           <w:sz w:val="24"/>
           <w:szCs w:val="24"/>
+        </w:rPr>
+        <w:t xml:space="preserve">     </w:t>
+      </w:r>
+      <w:r>
+        <w:rPr>
+          <w:rFonts w:ascii="Arial" w:eastAsia="Arial" w:hAnsi="Arial" w:cs="Arial"/>
+          <w:b/>
+          <w:sz w:val="24"/>
+          <w:szCs w:val="24"/>
           <w:u w:val="single"/>
         </w:rPr>
         <w:t>GESTION DE PEDIDOS</w:t>
       </w:r>
+      <w:r>
+        <w:rPr>
+          <w:rFonts w:ascii="Arial" w:eastAsia="Arial" w:hAnsi="Arial" w:cs="Arial"/>
+          <w:b/>
+          <w:sz w:val="24"/>
+          <w:szCs w:val="24"/>
+          <w:u w:val="single"/>
+        </w:rPr>
+        <w:t xml:space="preserve"> – SEGUIMIENTO DEL PEDIDO</w:t>
+      </w:r>
+    </w:p>
+    <w:p>
+      <w:pPr>
+        <w:spacing w:before="120"/>
+        <w:jc w:val="both"/>
+        <w:rPr>
+          <w:rFonts w:ascii="Arial" w:eastAsia="Arial" w:hAnsi="Arial" w:cs="Arial"/>
+          <w:b/>
+          <w:sz w:val="24"/>
+          <w:szCs w:val="24"/>
+          <w:u w:val="single"/>
+        </w:rPr>
+      </w:pPr>
     </w:p>
     <w:p>
       <w:pPr>
         <w:pStyle w:val="Prrafodelista"/>
         <w:numPr>
-          <w:ilvl w:val="1"/>
-          <w:numId w:val="6"/>
+          <w:ilvl w:val="0"/>
+          <w:numId w:val="9"/>
         </w:numPr>
         <w:spacing w:before="120"/>
         <w:jc w:val="both"/>
         <w:rPr>
           <w:rFonts w:ascii="Arial" w:eastAsia="Arial" w:hAnsi="Arial" w:cs="Arial"/>
           <w:bCs/>
-          <w:sz w:val="24"/>
-          <w:szCs w:val="24"/>
-        </w:rPr>
-      </w:pPr>
-      <w:r>
-        <w:rPr>
-          <w:rFonts w:ascii="Arial" w:eastAsia="Arial" w:hAnsi="Arial" w:cs="Arial"/>
-          <w:bCs/>
+          <w:color w:val="000000" w:themeColor="text1"/>
+          <w:sz w:val="24"/>
+          <w:szCs w:val="24"/>
+        </w:rPr>
+      </w:pPr>
+      <w:r>
+        <w:rPr>
+          <w:rFonts w:ascii="Arial" w:eastAsia="Arial" w:hAnsi="Arial" w:cs="Arial"/>
+          <w:b/>
+          <w:color w:val="0070C0"/>
+          <w:sz w:val="24"/>
+          <w:szCs w:val="24"/>
+        </w:rPr>
+        <w:t>[RN1]</w:t>
+      </w:r>
+      <w:r>
+        <w:rPr>
+          <w:rFonts w:ascii="Arial" w:eastAsia="Arial" w:hAnsi="Arial" w:cs="Arial"/>
+          <w:bCs/>
+          <w:color w:val="0070C0"/>
+          <w:sz w:val="24"/>
+          <w:szCs w:val="24"/>
+        </w:rPr>
+        <w:t xml:space="preserve"> </w:t>
+      </w:r>
+      <w:r>
+        <w:rPr>
+          <w:rFonts w:ascii="Arial" w:eastAsia="Arial" w:hAnsi="Arial" w:cs="Arial"/>
+          <w:bCs/>
+          <w:color w:val="000000" w:themeColor="text1"/>
           <w:sz w:val="24"/>
           <w:szCs w:val="24"/>
         </w:rPr>
@@ -2515,51 +2600,150 @@
         <w:rPr>
           <w:rFonts w:ascii="Arial" w:eastAsia="Arial" w:hAnsi="Arial" w:cs="Arial"/>
           <w:bCs/>
-          <w:sz w:val="24"/>
-          <w:szCs w:val="24"/>
-          <w:highlight w:val="yellow"/>
-        </w:rPr>
-        <w:t>administrador</w:t>
-      </w:r>
-      <w:r>
-        <w:rPr>
-          <w:rFonts w:ascii="Arial" w:eastAsia="Arial" w:hAnsi="Arial" w:cs="Arial"/>
-          <w:bCs/>
-          <w:sz w:val="24"/>
-          <w:szCs w:val="24"/>
-        </w:rPr>
-        <w:t xml:space="preserve"> quiero que los pedidos de los clientes </w:t>
-      </w:r>
-      <w:r>
-        <w:rPr>
-          <w:rFonts w:ascii="Arial" w:eastAsia="Arial" w:hAnsi="Arial" w:cs="Arial"/>
-          <w:bCs/>
-          <w:sz w:val="24"/>
-          <w:szCs w:val="24"/>
-        </w:rPr>
-        <w:t xml:space="preserve">se procedan de manera automática en un sistema </w:t>
-      </w:r>
+          <w:color w:val="000000" w:themeColor="text1"/>
+          <w:sz w:val="24"/>
+          <w:szCs w:val="24"/>
+        </w:rPr>
+        <w:t>administrador quiero</w:t>
+      </w:r>
+      <w:r>
+        <w:rPr>
+          <w:rFonts w:ascii="Arial" w:eastAsia="Arial" w:hAnsi="Arial" w:cs="Arial"/>
+          <w:bCs/>
+          <w:color w:val="000000" w:themeColor="text1"/>
+          <w:sz w:val="24"/>
+          <w:szCs w:val="24"/>
+        </w:rPr>
+        <w:t xml:space="preserve"> visualizar </w:t>
+      </w:r>
+      <w:r>
+        <w:rPr>
+          <w:rFonts w:ascii="Arial" w:eastAsia="Arial" w:hAnsi="Arial" w:cs="Arial"/>
+          <w:bCs/>
+          <w:color w:val="000000" w:themeColor="text1"/>
+          <w:sz w:val="24"/>
+          <w:szCs w:val="24"/>
+        </w:rPr>
+        <w:t xml:space="preserve">los pedidos </w:t>
+      </w:r>
+      <w:r>
+        <w:rPr>
+          <w:rFonts w:ascii="Arial" w:eastAsia="Arial" w:hAnsi="Arial" w:cs="Arial"/>
+          <w:bCs/>
+          <w:color w:val="000000" w:themeColor="text1"/>
+          <w:sz w:val="24"/>
+          <w:szCs w:val="24"/>
+        </w:rPr>
+        <w:t>realizados por los</w:t>
+      </w:r>
+      <w:r>
+        <w:rPr>
+          <w:rFonts w:ascii="Arial" w:eastAsia="Arial" w:hAnsi="Arial" w:cs="Arial"/>
+          <w:bCs/>
+          <w:color w:val="000000" w:themeColor="text1"/>
+          <w:sz w:val="24"/>
+          <w:szCs w:val="24"/>
+        </w:rPr>
+        <w:t xml:space="preserve"> clientes </w:t>
+      </w:r>
+      <w:r>
+        <w:rPr>
+          <w:rFonts w:ascii="Arial" w:eastAsia="Arial" w:hAnsi="Arial" w:cs="Arial"/>
+          <w:bCs/>
+          <w:color w:val="000000" w:themeColor="text1"/>
+          <w:sz w:val="24"/>
+          <w:szCs w:val="24"/>
+        </w:rPr>
+        <w:t xml:space="preserve">de manera automática en </w:t>
+      </w:r>
+      <w:r>
+        <w:rPr>
+          <w:rFonts w:ascii="Arial" w:eastAsia="Arial" w:hAnsi="Arial" w:cs="Arial"/>
+          <w:bCs/>
+          <w:color w:val="000000" w:themeColor="text1"/>
+          <w:sz w:val="24"/>
+          <w:szCs w:val="24"/>
+        </w:rPr>
+        <w:t>el</w:t>
+      </w:r>
+      <w:r>
+        <w:rPr>
+          <w:rFonts w:ascii="Arial" w:eastAsia="Arial" w:hAnsi="Arial" w:cs="Arial"/>
+          <w:bCs/>
+          <w:color w:val="000000" w:themeColor="text1"/>
+          <w:sz w:val="24"/>
+          <w:szCs w:val="24"/>
+        </w:rPr>
+        <w:t xml:space="preserve"> sistema </w:t>
+      </w:r>
+      <w:r>
+        <w:rPr>
+          <w:rFonts w:ascii="Arial" w:eastAsia="Arial" w:hAnsi="Arial" w:cs="Arial"/>
+          <w:bCs/>
+          <w:color w:val="000000" w:themeColor="text1"/>
+          <w:sz w:val="24"/>
+          <w:szCs w:val="24"/>
+        </w:rPr>
+        <w:t>para gestionar de manera adecuada los pedidos.</w:t>
+      </w:r>
+    </w:p>
+    <w:p>
+      <w:pPr>
+        <w:pStyle w:val="Prrafodelista"/>
+        <w:spacing w:before="120"/>
+        <w:ind w:left="828"/>
+        <w:jc w:val="both"/>
+        <w:rPr>
+          <w:rFonts w:ascii="Arial" w:eastAsia="Arial" w:hAnsi="Arial" w:cs="Arial"/>
+          <w:bCs/>
+          <w:color w:val="000000" w:themeColor="text1"/>
+          <w:sz w:val="24"/>
+          <w:szCs w:val="24"/>
+        </w:rPr>
+      </w:pPr>
     </w:p>
     <w:p>
       <w:pPr>
         <w:pStyle w:val="Prrafodelista"/>
         <w:numPr>
-          <w:ilvl w:val="1"/>
-          <w:numId w:val="6"/>
+          <w:ilvl w:val="0"/>
+          <w:numId w:val="9"/>
         </w:numPr>
         <w:spacing w:before="120"/>
         <w:jc w:val="both"/>
         <w:rPr>
           <w:rFonts w:ascii="Arial" w:eastAsia="Arial" w:hAnsi="Arial" w:cs="Arial"/>
           <w:bCs/>
-          <w:sz w:val="24"/>
-          <w:szCs w:val="24"/>
-        </w:rPr>
-      </w:pPr>
-      <w:r>
-        <w:rPr>
-          <w:rFonts w:ascii="Arial" w:eastAsia="Arial" w:hAnsi="Arial" w:cs="Arial"/>
-          <w:bCs/>
+          <w:color w:val="000000" w:themeColor="text1"/>
+          <w:sz w:val="24"/>
+          <w:szCs w:val="24"/>
+        </w:rPr>
+      </w:pPr>
+      <w:r>
+        <w:rPr>
+          <w:rFonts w:ascii="Arial" w:eastAsia="Arial" w:hAnsi="Arial" w:cs="Arial"/>
+          <w:b/>
+          <w:color w:val="0070C0"/>
+          <w:sz w:val="24"/>
+          <w:szCs w:val="24"/>
+        </w:rPr>
+        <w:t>[RN2]</w:t>
+      </w:r>
+      <w:r>
+        <w:rPr>
+          <w:rFonts w:ascii="Arial" w:eastAsia="Arial" w:hAnsi="Arial" w:cs="Arial"/>
+          <w:bCs/>
+          <w:color w:val="0070C0"/>
+          <w:sz w:val="24"/>
+          <w:szCs w:val="24"/>
+        </w:rPr>
+        <w:t xml:space="preserve"> </w:t>
+      </w:r>
+      <w:r>
+        <w:rPr>
+          <w:rFonts w:ascii="Arial" w:eastAsia="Arial" w:hAnsi="Arial" w:cs="Arial"/>
+          <w:bCs/>
+          <w:color w:val="000000" w:themeColor="text1"/>
           <w:sz w:val="24"/>
           <w:szCs w:val="24"/>
         </w:rPr>
@@ -2569,32 +2753,92 @@
         <w:rPr>
           <w:rFonts w:ascii="Arial" w:eastAsia="Arial" w:hAnsi="Arial" w:cs="Arial"/>
           <w:bCs/>
+          <w:color w:val="000000" w:themeColor="text1"/>
           <w:sz w:val="24"/>
           <w:szCs w:val="24"/>
         </w:rPr>
         <w:t xml:space="preserve">que los registros de pedidos se almacenen en una base de datos </w:t>
       </w:r>
+      <w:r>
+        <w:rPr>
+          <w:rFonts w:ascii="Arial" w:eastAsia="Arial" w:hAnsi="Arial" w:cs="Arial"/>
+          <w:bCs/>
+          <w:color w:val="000000" w:themeColor="text1"/>
+          <w:sz w:val="24"/>
+          <w:szCs w:val="24"/>
+        </w:rPr>
+        <w:t>para garantizar la seguridad de la información.</w:t>
+      </w:r>
+    </w:p>
+    <w:p>
+      <w:pPr>
+        <w:pStyle w:val="Prrafodelista"/>
+        <w:rPr>
+          <w:rFonts w:ascii="Arial" w:eastAsia="Arial" w:hAnsi="Arial" w:cs="Arial"/>
+          <w:bCs/>
+          <w:color w:val="000000" w:themeColor="text1"/>
+          <w:sz w:val="24"/>
+          <w:szCs w:val="24"/>
+        </w:rPr>
+      </w:pPr>
+    </w:p>
+    <w:p>
+      <w:pPr>
+        <w:pStyle w:val="Prrafodelista"/>
+        <w:spacing w:before="120"/>
+        <w:ind w:left="828"/>
+        <w:jc w:val="both"/>
+        <w:rPr>
+          <w:rFonts w:ascii="Arial" w:eastAsia="Arial" w:hAnsi="Arial" w:cs="Arial"/>
+          <w:bCs/>
+          <w:color w:val="000000" w:themeColor="text1"/>
+          <w:sz w:val="24"/>
+          <w:szCs w:val="24"/>
+        </w:rPr>
+      </w:pPr>
     </w:p>
     <w:p>
       <w:pPr>
         <w:pStyle w:val="Prrafodelista"/>
         <w:numPr>
-          <w:ilvl w:val="1"/>
-          <w:numId w:val="6"/>
+          <w:ilvl w:val="0"/>
+          <w:numId w:val="9"/>
         </w:numPr>
         <w:spacing w:before="120"/>
         <w:jc w:val="both"/>
         <w:rPr>
           <w:rFonts w:ascii="Arial" w:eastAsia="Arial" w:hAnsi="Arial" w:cs="Arial"/>
           <w:bCs/>
-          <w:sz w:val="24"/>
-          <w:szCs w:val="24"/>
-        </w:rPr>
-      </w:pPr>
-      <w:r>
-        <w:rPr>
-          <w:rFonts w:ascii="Arial" w:eastAsia="Arial" w:hAnsi="Arial" w:cs="Arial"/>
-          <w:bCs/>
+          <w:color w:val="000000" w:themeColor="text1"/>
+          <w:sz w:val="24"/>
+          <w:szCs w:val="24"/>
+        </w:rPr>
+      </w:pPr>
+      <w:r>
+        <w:rPr>
+          <w:rFonts w:ascii="Arial" w:eastAsia="Arial" w:hAnsi="Arial" w:cs="Arial"/>
+          <w:b/>
+          <w:color w:val="0070C0"/>
+          <w:sz w:val="24"/>
+          <w:szCs w:val="24"/>
+        </w:rPr>
+        <w:t>[RN3]</w:t>
+      </w:r>
+      <w:r>
+        <w:rPr>
+          <w:rFonts w:ascii="Arial" w:eastAsia="Arial" w:hAnsi="Arial" w:cs="Arial"/>
+          <w:bCs/>
+          <w:color w:val="0070C0"/>
+          <w:sz w:val="24"/>
+          <w:szCs w:val="24"/>
+        </w:rPr>
+        <w:t xml:space="preserve"> </w:t>
+      </w:r>
+      <w:r>
+        <w:rPr>
+          <w:rFonts w:ascii="Arial" w:eastAsia="Arial" w:hAnsi="Arial" w:cs="Arial"/>
+          <w:bCs/>
+          <w:color w:val="000000" w:themeColor="text1"/>
           <w:sz w:val="24"/>
           <w:szCs w:val="24"/>
         </w:rPr>
@@ -2604,6 +2848,7 @@
         <w:rPr>
           <w:rFonts w:ascii="Arial" w:eastAsia="Arial" w:hAnsi="Arial" w:cs="Arial"/>
           <w:bCs/>
+          <w:color w:val="000000" w:themeColor="text1"/>
           <w:sz w:val="24"/>
           <w:szCs w:val="24"/>
         </w:rPr>
@@ -2613,18 +2858,64 @@
         <w:rPr>
           <w:rFonts w:ascii="Arial" w:eastAsia="Arial" w:hAnsi="Arial" w:cs="Arial"/>
           <w:bCs/>
+          <w:color w:val="000000" w:themeColor="text1"/>
           <w:sz w:val="24"/>
           <w:szCs w:val="24"/>
         </w:rPr>
         <w:t xml:space="preserve"> los datos del pedido y el método de pago</w:t>
       </w:r>
+      <w:r>
+        <w:rPr>
+          <w:rFonts w:ascii="Arial" w:eastAsia="Arial" w:hAnsi="Arial" w:cs="Arial"/>
+          <w:bCs/>
+          <w:color w:val="000000" w:themeColor="text1"/>
+          <w:sz w:val="24"/>
+          <w:szCs w:val="24"/>
+        </w:rPr>
+        <w:t xml:space="preserve"> para</w:t>
+      </w:r>
+      <w:r>
+        <w:rPr>
+          <w:rFonts w:ascii="Arial" w:eastAsia="Arial" w:hAnsi="Arial" w:cs="Arial"/>
+          <w:bCs/>
+          <w:color w:val="000000" w:themeColor="text1"/>
+          <w:sz w:val="24"/>
+          <w:szCs w:val="24"/>
+        </w:rPr>
+        <w:t xml:space="preserve"> entregar a los clientes comprobantes claros y detallados de sus compras.</w:t>
+      </w:r>
+      <w:r>
+        <w:rPr>
+          <w:rFonts w:ascii="Arial" w:eastAsia="Arial" w:hAnsi="Arial" w:cs="Arial"/>
+          <w:bCs/>
+          <w:color w:val="000000" w:themeColor="text1"/>
+          <w:sz w:val="24"/>
+          <w:szCs w:val="24"/>
+        </w:rPr>
+        <w:t xml:space="preserve"> </w:t>
+      </w:r>
+    </w:p>
+    <w:p>
+      <w:pPr>
+        <w:pStyle w:val="Prrafodelista"/>
+        <w:spacing w:before="120"/>
+        <w:ind w:left="828"/>
+        <w:jc w:val="both"/>
+        <w:rPr>
+          <w:rFonts w:ascii="Arial" w:eastAsia="Arial" w:hAnsi="Arial" w:cs="Arial"/>
+          <w:bCs/>
+          <w:color w:val="000000" w:themeColor="text1"/>
+          <w:sz w:val="24"/>
+          <w:szCs w:val="24"/>
+        </w:rPr>
+      </w:pPr>
     </w:p>
     <w:p>
       <w:pPr>
         <w:pStyle w:val="Prrafodelista"/>
         <w:numPr>
-          <w:ilvl w:val="1"/>
-          <w:numId w:val="6"/>
+          <w:ilvl w:val="0"/>
+          <w:numId w:val="9"/>
         </w:numPr>
         <w:spacing w:before="120"/>
         <w:jc w:val="both"/>
@@ -2638,6 +2929,26 @@
       <w:r>
         <w:rPr>
           <w:rFonts w:ascii="Arial" w:eastAsia="Arial" w:hAnsi="Arial" w:cs="Arial"/>
+          <w:b/>
+          <w:color w:val="0070C0"/>
+          <w:sz w:val="24"/>
+          <w:szCs w:val="24"/>
+        </w:rPr>
+        <w:t>[RN4]</w:t>
+      </w:r>
+      <w:r>
+        <w:rPr>
+          <w:rFonts w:ascii="Arial" w:eastAsia="Arial" w:hAnsi="Arial" w:cs="Arial"/>
+          <w:bCs/>
+          <w:color w:val="0070C0"/>
+          <w:sz w:val="24"/>
+          <w:szCs w:val="24"/>
+        </w:rPr>
+        <w:t xml:space="preserve"> </w:t>
+      </w:r>
+      <w:r>
+        <w:rPr>
+          <w:rFonts w:ascii="Arial" w:eastAsia="Arial" w:hAnsi="Arial" w:cs="Arial"/>
           <w:bCs/>
           <w:sz w:val="24"/>
           <w:szCs w:val="24"/>
@@ -2651,25 +2962,25 @@
           <w:sz w:val="24"/>
           <w:szCs w:val="24"/>
         </w:rPr>
-        <w:t xml:space="preserve">que el sistema permita a los </w:t>
-      </w:r>
-      <w:r>
-        <w:rPr>
-          <w:rFonts w:ascii="Arial" w:eastAsia="Arial" w:hAnsi="Arial" w:cs="Arial"/>
-          <w:bCs/>
-          <w:sz w:val="24"/>
-          <w:szCs w:val="24"/>
-        </w:rPr>
-        <w:t>colaboradores</w:t>
-      </w:r>
-      <w:r>
-        <w:rPr>
-          <w:rFonts w:ascii="Arial" w:eastAsia="Arial" w:hAnsi="Arial" w:cs="Arial"/>
-          <w:bCs/>
-          <w:sz w:val="24"/>
-          <w:szCs w:val="24"/>
-        </w:rPr>
-        <w:t xml:space="preserve"> </w:t>
+        <w:t>que el sistema</w:t>
+      </w:r>
+      <w:r>
+        <w:rPr>
+          <w:rFonts w:ascii="Arial" w:eastAsia="Arial" w:hAnsi="Arial" w:cs="Arial"/>
+          <w:bCs/>
+          <w:sz w:val="24"/>
+          <w:szCs w:val="24"/>
+        </w:rPr>
+        <w:t xml:space="preserve"> me</w:t>
+      </w:r>
+      <w:r>
+        <w:rPr>
+          <w:rFonts w:ascii="Arial" w:eastAsia="Arial" w:hAnsi="Arial" w:cs="Arial"/>
+          <w:bCs/>
+          <w:sz w:val="24"/>
+          <w:szCs w:val="24"/>
+        </w:rPr>
+        <w:t xml:space="preserve"> permita </w:t>
       </w:r>
       <w:r>
         <w:rPr>
@@ -2689,49 +3000,14 @@
         </w:rPr>
         <w:t>realizado</w:t>
       </w:r>
-    </w:p>
-    <w:p>
-      <w:pPr>
-        <w:pStyle w:val="Prrafodelista"/>
-        <w:numPr>
-          <w:ilvl w:val="1"/>
-          <w:numId w:val="6"/>
-        </w:numPr>
-        <w:spacing w:before="120"/>
-        <w:jc w:val="both"/>
-        <w:rPr>
-          <w:rFonts w:ascii="Arial" w:eastAsia="Arial" w:hAnsi="Arial" w:cs="Arial"/>
-          <w:bCs/>
-          <w:sz w:val="24"/>
-          <w:szCs w:val="24"/>
-        </w:rPr>
-      </w:pPr>
-      <w:r>
-        <w:rPr>
-          <w:rFonts w:ascii="Arial" w:eastAsia="Arial" w:hAnsi="Arial" w:cs="Arial"/>
-          <w:bCs/>
-          <w:sz w:val="24"/>
-          <w:szCs w:val="24"/>
-        </w:rPr>
-        <w:t xml:space="preserve">Yo como administrador quiero </w:t>
-      </w:r>
-      <w:r>
-        <w:rPr>
-          <w:rFonts w:ascii="Arial" w:eastAsia="Arial" w:hAnsi="Arial" w:cs="Arial"/>
-          <w:bCs/>
-          <w:sz w:val="24"/>
-          <w:szCs w:val="24"/>
-        </w:rPr>
-        <w:t>recibir notificaciones cuando los pedidos hayan sido enviados correctamente</w:t>
-      </w:r>
-      <w:r>
-        <w:rPr>
-          <w:rFonts w:ascii="Arial" w:eastAsia="Arial" w:hAnsi="Arial" w:cs="Arial"/>
-          <w:bCs/>
-          <w:sz w:val="24"/>
-          <w:szCs w:val="24"/>
-        </w:rPr>
-        <w:t xml:space="preserve"> </w:t>
+      <w:r>
+        <w:rPr>
+          <w:rFonts w:ascii="Arial" w:eastAsia="Arial" w:hAnsi="Arial" w:cs="Arial"/>
+          <w:bCs/>
+          <w:sz w:val="24"/>
+          <w:szCs w:val="24"/>
+        </w:rPr>
+        <w:t xml:space="preserve"> para supervisar el progreso de los pedidos</w:t>
       </w:r>
     </w:p>
     <w:p>
@@ -2773,10 +3049,23 @@
     </w:p>
     <w:p>
       <w:pPr>
+        <w:spacing w:before="120"/>
+        <w:jc w:val="both"/>
+        <w:rPr>
+          <w:rFonts w:ascii="Arial" w:eastAsia="Arial" w:hAnsi="Arial" w:cs="Arial"/>
+          <w:b/>
+          <w:sz w:val="24"/>
+          <w:szCs w:val="24"/>
+          <w:u w:val="single"/>
+        </w:rPr>
+      </w:pPr>
+    </w:p>
+    <w:p>
+      <w:pPr>
         <w:pStyle w:val="Prrafodelista"/>
         <w:numPr>
-          <w:ilvl w:val="1"/>
-          <w:numId w:val="7"/>
+          <w:ilvl w:val="0"/>
+          <w:numId w:val="9"/>
         </w:numPr>
         <w:spacing w:before="120"/>
         <w:jc w:val="both"/>
@@ -2791,11 +3080,33 @@
       <w:r>
         <w:rPr>
           <w:rFonts w:ascii="Arial" w:eastAsia="Arial" w:hAnsi="Arial" w:cs="Arial"/>
-          <w:bCs/>
+          <w:b/>
+          <w:color w:val="0070C0"/>
           <w:sz w:val="24"/>
           <w:szCs w:val="24"/>
           <w:u w:val="single" w:color="FFFFFF" w:themeColor="background1"/>
         </w:rPr>
+        <w:t>[RN1]</w:t>
+      </w:r>
+      <w:r>
+        <w:rPr>
+          <w:rFonts w:ascii="Arial" w:eastAsia="Arial" w:hAnsi="Arial" w:cs="Arial"/>
+          <w:bCs/>
+          <w:color w:val="0070C0"/>
+          <w:sz w:val="24"/>
+          <w:szCs w:val="24"/>
+          <w:u w:val="single" w:color="FFFFFF" w:themeColor="background1"/>
+        </w:rPr>
+        <w:t xml:space="preserve"> </w:t>
+      </w:r>
+      <w:r>
+        <w:rPr>
+          <w:rFonts w:ascii="Arial" w:eastAsia="Arial" w:hAnsi="Arial" w:cs="Arial"/>
+          <w:bCs/>
+          <w:sz w:val="24"/>
+          <w:szCs w:val="24"/>
+          <w:u w:val="single" w:color="FFFFFF" w:themeColor="background1"/>
+        </w:rPr>
         <w:t xml:space="preserve">Yo como administrador quiero </w:t>
       </w:r>
       <w:r>
@@ -2806,7 +3117,7 @@
           <w:szCs w:val="24"/>
           <w:u w:val="single" w:color="FFFFFF" w:themeColor="background1"/>
         </w:rPr>
-        <w:t xml:space="preserve">un sistema automatizado de gestión de inventario </w:t>
+        <w:t>que el</w:t>
       </w:r>
       <w:r>
         <w:rPr>
@@ -2816,15 +3127,50 @@
           <w:szCs w:val="24"/>
           <w:u w:val="single" w:color="FFFFFF" w:themeColor="background1"/>
         </w:rPr>
-        <w:t>que actualice la cantidad de productos</w:t>
-      </w:r>
+        <w:t xml:space="preserve"> sistema </w:t>
+      </w:r>
+      <w:r>
+        <w:rPr>
+          <w:rFonts w:ascii="Arial" w:eastAsia="Arial" w:hAnsi="Arial" w:cs="Arial"/>
+          <w:bCs/>
+          <w:sz w:val="24"/>
+          <w:szCs w:val="24"/>
+          <w:u w:val="single" w:color="FFFFFF" w:themeColor="background1"/>
+        </w:rPr>
+        <w:t>actualice la cantidad de productos</w:t>
+      </w:r>
+      <w:r>
+        <w:rPr>
+          <w:rFonts w:ascii="Arial" w:eastAsia="Arial" w:hAnsi="Arial" w:cs="Arial"/>
+          <w:bCs/>
+          <w:sz w:val="24"/>
+          <w:szCs w:val="24"/>
+          <w:u w:val="single" w:color="FFFFFF" w:themeColor="background1"/>
+        </w:rPr>
+        <w:t xml:space="preserve"> para llevar un control preciso del inventario.</w:t>
+      </w:r>
+    </w:p>
+    <w:p>
+      <w:pPr>
+        <w:pStyle w:val="Prrafodelista"/>
+        <w:spacing w:before="120"/>
+        <w:ind w:left="828"/>
+        <w:jc w:val="both"/>
+        <w:rPr>
+          <w:rFonts w:ascii="Arial" w:eastAsia="Arial" w:hAnsi="Arial" w:cs="Arial"/>
+          <w:bCs/>
+          <w:sz w:val="24"/>
+          <w:szCs w:val="24"/>
+          <w:u w:val="single" w:color="FFFFFF" w:themeColor="background1"/>
+        </w:rPr>
+      </w:pPr>
     </w:p>
     <w:p>
       <w:pPr>
         <w:pStyle w:val="Prrafodelista"/>
         <w:numPr>
-          <w:ilvl w:val="1"/>
-          <w:numId w:val="7"/>
+          <w:ilvl w:val="0"/>
+          <w:numId w:val="9"/>
         </w:numPr>
         <w:spacing w:before="120"/>
         <w:jc w:val="both"/>
@@ -2839,12 +3185,13 @@
       <w:r>
         <w:rPr>
           <w:rFonts w:ascii="Arial" w:eastAsia="Arial" w:hAnsi="Arial" w:cs="Arial"/>
-          <w:bCs/>
+          <w:b/>
+          <w:color w:val="0070C0"/>
           <w:sz w:val="24"/>
           <w:szCs w:val="24"/>
           <w:u w:val="single" w:color="FFFFFF" w:themeColor="background1"/>
         </w:rPr>
-        <w:t xml:space="preserve">Yo como administrador quiero que el sistema me permita generar reportes sobre el estado en que se encuentra </w:t>
+        <w:t xml:space="preserve">[RN2] </w:t>
       </w:r>
       <w:r>
         <w:rPr>
@@ -2854,15 +3201,77 @@
           <w:szCs w:val="24"/>
           <w:u w:val="single" w:color="FFFFFF" w:themeColor="background1"/>
         </w:rPr>
-        <w:t>el inventario</w:t>
-      </w:r>
+        <w:t xml:space="preserve">Yo como administrador quiero </w:t>
+      </w:r>
+      <w:r>
+        <w:rPr>
+          <w:rFonts w:ascii="Arial" w:eastAsia="Arial" w:hAnsi="Arial" w:cs="Arial"/>
+          <w:bCs/>
+          <w:sz w:val="24"/>
+          <w:szCs w:val="24"/>
+          <w:u w:val="single" w:color="FFFFFF" w:themeColor="background1"/>
+        </w:rPr>
+        <w:t xml:space="preserve">que el sistema me permita mantener una lista actualiza de </w:t>
+      </w:r>
+      <w:r>
+        <w:rPr>
+          <w:rFonts w:ascii="Arial" w:eastAsia="Arial" w:hAnsi="Arial" w:cs="Arial"/>
+          <w:bCs/>
+          <w:sz w:val="24"/>
+          <w:szCs w:val="24"/>
+          <w:u w:val="single" w:color="FFFFFF" w:themeColor="background1"/>
+        </w:rPr>
+        <w:t>lo</w:t>
+      </w:r>
+      <w:r>
+        <w:rPr>
+          <w:rFonts w:ascii="Arial" w:eastAsia="Arial" w:hAnsi="Arial" w:cs="Arial"/>
+          <w:bCs/>
+          <w:sz w:val="24"/>
+          <w:szCs w:val="24"/>
+          <w:u w:val="single" w:color="FFFFFF" w:themeColor="background1"/>
+        </w:rPr>
+        <w:t>s pr</w:t>
+      </w:r>
+      <w:r>
+        <w:rPr>
+          <w:rFonts w:ascii="Arial" w:eastAsia="Arial" w:hAnsi="Arial" w:cs="Arial"/>
+          <w:bCs/>
+          <w:sz w:val="24"/>
+          <w:szCs w:val="24"/>
+          <w:u w:val="single" w:color="FFFFFF" w:themeColor="background1"/>
+        </w:rPr>
+        <w:t>oduct</w:t>
+      </w:r>
+      <w:r>
+        <w:rPr>
+          <w:rFonts w:ascii="Arial" w:eastAsia="Arial" w:hAnsi="Arial" w:cs="Arial"/>
+          <w:bCs/>
+          <w:sz w:val="24"/>
+          <w:szCs w:val="24"/>
+          <w:u w:val="single" w:color="FFFFFF" w:themeColor="background1"/>
+        </w:rPr>
+        <w:t>os para garantizar una información clara hacia los clientes</w:t>
+      </w:r>
+    </w:p>
+    <w:p>
+      <w:pPr>
+        <w:pStyle w:val="Prrafodelista"/>
+        <w:rPr>
+          <w:rFonts w:ascii="Arial" w:eastAsia="Arial" w:hAnsi="Arial" w:cs="Arial"/>
+          <w:bCs/>
+          <w:sz w:val="24"/>
+          <w:szCs w:val="24"/>
+          <w:u w:val="single" w:color="FFFFFF" w:themeColor="background1"/>
+        </w:rPr>
+      </w:pPr>
     </w:p>
     <w:p>
       <w:pPr>
         <w:pStyle w:val="Prrafodelista"/>
         <w:numPr>
-          <w:ilvl w:val="1"/>
-          <w:numId w:val="7"/>
+          <w:ilvl w:val="0"/>
+          <w:numId w:val="9"/>
         </w:numPr>
         <w:spacing w:before="120"/>
         <w:jc w:val="both"/>
@@ -2877,22 +3286,24 @@
       <w:r>
         <w:rPr>
           <w:rFonts w:ascii="Arial" w:eastAsia="Arial" w:hAnsi="Arial" w:cs="Arial"/>
-          <w:bCs/>
+          <w:b/>
+          <w:color w:val="0070C0"/>
           <w:sz w:val="24"/>
           <w:szCs w:val="24"/>
           <w:u w:val="single" w:color="FFFFFF" w:themeColor="background1"/>
         </w:rPr>
-        <w:t xml:space="preserve">Yo como administrador quiero </w:t>
-      </w:r>
-      <w:r>
-        <w:rPr>
-          <w:rFonts w:ascii="Arial" w:eastAsia="Arial" w:hAnsi="Arial" w:cs="Arial"/>
-          <w:bCs/>
+        <w:t>[RN3]</w:t>
+      </w:r>
+      <w:r>
+        <w:rPr>
+          <w:rFonts w:ascii="Arial" w:eastAsia="Arial" w:hAnsi="Arial" w:cs="Arial"/>
+          <w:bCs/>
+          <w:color w:val="0070C0"/>
           <w:sz w:val="24"/>
           <w:szCs w:val="24"/>
           <w:u w:val="single" w:color="FFFFFF" w:themeColor="background1"/>
         </w:rPr>
-        <w:t xml:space="preserve">que el sistema </w:t>
+        <w:t xml:space="preserve"> </w:t>
       </w:r>
       <w:r>
         <w:rPr>
@@ -2902,18 +3313,9 @@
           <w:szCs w:val="24"/>
           <w:u w:val="single" w:color="FFFFFF" w:themeColor="background1"/>
         </w:rPr>
-        <w:t xml:space="preserve">gestione el reabastecimiento del inventario, mediante solicitudes de compra a los proveedores </w:t>
-      </w:r>
-    </w:p>
-    <w:p>
-      <w:pPr>
-        <w:pStyle w:val="Prrafodelista"/>
-        <w:numPr>
-          <w:ilvl w:val="1"/>
-          <w:numId w:val="7"/>
-        </w:numPr>
-        <w:spacing w:before="120"/>
-        <w:jc w:val="both"/>
+        <w:t xml:space="preserve">Yo como administrador quiero que el sistema me permita editar </w:t>
+      </w:r>
+      <w:r>
         <w:rPr>
           <w:rFonts w:ascii="Arial" w:eastAsia="Arial" w:hAnsi="Arial" w:cs="Arial"/>
           <w:bCs/>
@@ -2921,36 +3323,7 @@
           <w:szCs w:val="24"/>
           <w:u w:val="single" w:color="FFFFFF" w:themeColor="background1"/>
         </w:rPr>
-      </w:pPr>
-      <w:r>
-        <w:rPr>
-          <w:rFonts w:ascii="Arial" w:eastAsia="Arial" w:hAnsi="Arial" w:cs="Arial"/>
-          <w:bCs/>
-          <w:sz w:val="24"/>
-          <w:szCs w:val="24"/>
-          <w:u w:val="single" w:color="FFFFFF" w:themeColor="background1"/>
-        </w:rPr>
-        <w:t>//</w:t>
-      </w:r>
-      <w:r>
-        <w:rPr>
-          <w:rFonts w:ascii="Arial" w:eastAsia="Arial" w:hAnsi="Arial" w:cs="Arial"/>
-          <w:bCs/>
-          <w:sz w:val="24"/>
-          <w:szCs w:val="24"/>
-          <w:u w:val="single" w:color="FFFFFF" w:themeColor="background1"/>
-        </w:rPr>
-        <w:t xml:space="preserve">Yo como administrador quiero </w:t>
-      </w:r>
-      <w:r>
-        <w:rPr>
-          <w:rFonts w:ascii="Arial" w:eastAsia="Arial" w:hAnsi="Arial" w:cs="Arial"/>
-          <w:bCs/>
-          <w:sz w:val="24"/>
-          <w:szCs w:val="24"/>
-          <w:u w:val="single" w:color="FFFFFF" w:themeColor="background1"/>
-        </w:rPr>
-        <w:t>que el sistema me permita mantener una lista actualiza de mis proveedores</w:t>
+        <w:t>los datos del producto para mantener la información actualizada</w:t>
       </w:r>
     </w:p>
     <w:p>
@@ -3003,10 +3376,23 @@
     </w:p>
     <w:p>
       <w:pPr>
+        <w:spacing w:before="120"/>
+        <w:jc w:val="both"/>
+        <w:rPr>
+          <w:rFonts w:ascii="Arial" w:eastAsia="Arial" w:hAnsi="Arial" w:cs="Arial"/>
+          <w:b/>
+          <w:sz w:val="24"/>
+          <w:szCs w:val="24"/>
+          <w:u w:val="thick"/>
+        </w:rPr>
+      </w:pPr>
+    </w:p>
+    <w:p>
+      <w:pPr>
         <w:pStyle w:val="Prrafodelista"/>
         <w:numPr>
-          <w:ilvl w:val="1"/>
-          <w:numId w:val="8"/>
+          <w:ilvl w:val="0"/>
+          <w:numId w:val="9"/>
         </w:numPr>
         <w:spacing w:before="120"/>
         <w:jc w:val="both"/>
@@ -3020,36 +3406,18 @@
       <w:r>
         <w:rPr>
           <w:rFonts w:ascii="Arial" w:eastAsia="Arial" w:hAnsi="Arial" w:cs="Arial"/>
-          <w:bCs/>
-          <w:sz w:val="24"/>
-          <w:szCs w:val="24"/>
-        </w:rPr>
-        <w:t>Yo como</w:t>
-      </w:r>
-      <w:bookmarkStart w:id="5" w:name="_GoBack"/>
-      <w:bookmarkEnd w:id="5"/>
-      <w:r>
-        <w:rPr>
-          <w:rFonts w:ascii="Arial" w:eastAsia="Arial" w:hAnsi="Arial" w:cs="Arial"/>
-          <w:bCs/>
-          <w:sz w:val="24"/>
-          <w:szCs w:val="24"/>
-        </w:rPr>
-        <w:t xml:space="preserve"> administrador quiero </w:t>
-      </w:r>
-      <w:r>
-        <w:rPr>
-          <w:rFonts w:ascii="Arial" w:eastAsia="Arial" w:hAnsi="Arial" w:cs="Arial"/>
-          <w:bCs/>
-          <w:sz w:val="24"/>
-          <w:szCs w:val="24"/>
-        </w:rPr>
-        <w:t>un sistema que genere reporte de ventas, inventario</w:t>
-      </w:r>
-      <w:r>
-        <w:rPr>
-          <w:rFonts w:ascii="Arial" w:eastAsia="Arial" w:hAnsi="Arial" w:cs="Arial"/>
-          <w:bCs/>
+          <w:b/>
+          <w:color w:val="0070C0"/>
+          <w:sz w:val="24"/>
+          <w:szCs w:val="24"/>
+        </w:rPr>
+        <w:t>[RN1]</w:t>
+      </w:r>
+      <w:r>
+        <w:rPr>
+          <w:rFonts w:ascii="Arial" w:eastAsia="Arial" w:hAnsi="Arial" w:cs="Arial"/>
+          <w:bCs/>
+          <w:color w:val="0070C0"/>
           <w:sz w:val="24"/>
           <w:szCs w:val="24"/>
         </w:rPr>
@@ -3062,15 +3430,115 @@
           <w:sz w:val="24"/>
           <w:szCs w:val="24"/>
         </w:rPr>
-        <w:t xml:space="preserve">y desempeño comercial </w:t>
-      </w:r>
+        <w:t>Yo como administrador quiero</w:t>
+      </w:r>
+      <w:r>
+        <w:rPr>
+          <w:rFonts w:ascii="Arial" w:eastAsia="Arial" w:hAnsi="Arial" w:cs="Arial"/>
+          <w:bCs/>
+          <w:sz w:val="24"/>
+          <w:szCs w:val="24"/>
+        </w:rPr>
+        <w:t xml:space="preserve"> que el sistema </w:t>
+      </w:r>
+      <w:r>
+        <w:rPr>
+          <w:rFonts w:ascii="Arial" w:eastAsia="Arial" w:hAnsi="Arial" w:cs="Arial"/>
+          <w:bCs/>
+          <w:sz w:val="24"/>
+          <w:szCs w:val="24"/>
+        </w:rPr>
+        <w:t>me brinde</w:t>
+      </w:r>
+      <w:r>
+        <w:rPr>
+          <w:rFonts w:ascii="Arial" w:eastAsia="Arial" w:hAnsi="Arial" w:cs="Arial"/>
+          <w:bCs/>
+          <w:sz w:val="24"/>
+          <w:szCs w:val="24"/>
+        </w:rPr>
+        <w:t xml:space="preserve"> gráficos estadísticos identificando</w:t>
+      </w:r>
+      <w:r>
+        <w:rPr>
+          <w:rFonts w:ascii="Arial" w:eastAsia="Arial" w:hAnsi="Arial" w:cs="Arial"/>
+          <w:bCs/>
+          <w:sz w:val="24"/>
+          <w:szCs w:val="24"/>
+        </w:rPr>
+        <w:t xml:space="preserve"> los productos</w:t>
+      </w:r>
+      <w:r>
+        <w:rPr>
+          <w:rFonts w:ascii="Arial" w:eastAsia="Arial" w:hAnsi="Arial" w:cs="Arial"/>
+          <w:bCs/>
+          <w:sz w:val="24"/>
+          <w:szCs w:val="24"/>
+        </w:rPr>
+        <w:t xml:space="preserve"> por categoría</w:t>
+      </w:r>
+      <w:r>
+        <w:rPr>
+          <w:rFonts w:ascii="Arial" w:eastAsia="Arial" w:hAnsi="Arial" w:cs="Arial"/>
+          <w:bCs/>
+          <w:sz w:val="24"/>
+          <w:szCs w:val="24"/>
+        </w:rPr>
+        <w:t xml:space="preserve"> más demandados</w:t>
+      </w:r>
+      <w:r>
+        <w:rPr>
+          <w:rFonts w:ascii="Arial" w:eastAsia="Arial" w:hAnsi="Arial" w:cs="Arial"/>
+          <w:bCs/>
+          <w:sz w:val="24"/>
+          <w:szCs w:val="24"/>
+        </w:rPr>
+        <w:t xml:space="preserve"> </w:t>
+      </w:r>
+      <w:r>
+        <w:rPr>
+          <w:rFonts w:ascii="Arial" w:eastAsia="Arial" w:hAnsi="Arial" w:cs="Arial"/>
+          <w:bCs/>
+          <w:sz w:val="24"/>
+          <w:szCs w:val="24"/>
+        </w:rPr>
+        <w:t>para analizar el comportamiento de ventas</w:t>
+      </w:r>
+    </w:p>
+    <w:p>
+      <w:pPr>
+        <w:pStyle w:val="Prrafodelista"/>
+        <w:spacing w:before="120"/>
+        <w:ind w:left="828"/>
+        <w:jc w:val="both"/>
+        <w:rPr>
+          <w:rFonts w:ascii="Arial" w:eastAsia="Arial" w:hAnsi="Arial" w:cs="Arial"/>
+          <w:bCs/>
+          <w:sz w:val="24"/>
+          <w:szCs w:val="24"/>
+        </w:rPr>
+      </w:pPr>
+    </w:p>
+    <w:p>
+      <w:pPr>
+        <w:pStyle w:val="Prrafodelista"/>
+        <w:spacing w:before="120"/>
+        <w:ind w:left="828"/>
+        <w:jc w:val="both"/>
+        <w:rPr>
+          <w:rFonts w:ascii="Arial" w:eastAsia="Arial" w:hAnsi="Arial" w:cs="Arial"/>
+          <w:bCs/>
+          <w:sz w:val="24"/>
+          <w:szCs w:val="24"/>
+        </w:rPr>
+      </w:pPr>
     </w:p>
     <w:p>
       <w:pPr>
         <w:pStyle w:val="Prrafodelista"/>
         <w:numPr>
-          <w:ilvl w:val="1"/>
-          <w:numId w:val="8"/>
+          <w:ilvl w:val="0"/>
+          <w:numId w:val="9"/>
         </w:numPr>
         <w:spacing w:before="120"/>
         <w:jc w:val="both"/>
@@ -3084,48 +3552,75 @@
       <w:r>
         <w:rPr>
           <w:rFonts w:ascii="Arial" w:eastAsia="Arial" w:hAnsi="Arial" w:cs="Arial"/>
-          <w:bCs/>
-          <w:sz w:val="24"/>
-          <w:szCs w:val="24"/>
-        </w:rPr>
-        <w:t>Yo como administrador quiero que el sistema</w:t>
-      </w:r>
-      <w:r>
-        <w:rPr>
-          <w:rFonts w:ascii="Arial" w:eastAsia="Arial" w:hAnsi="Arial" w:cs="Arial"/>
-          <w:bCs/>
-          <w:sz w:val="24"/>
-          <w:szCs w:val="24"/>
-        </w:rPr>
-        <w:t xml:space="preserve"> emita alertas si algún producto se </w:t>
-      </w:r>
-      <w:r>
-        <w:rPr>
-          <w:rFonts w:ascii="Arial" w:eastAsia="Arial" w:hAnsi="Arial" w:cs="Arial"/>
-          <w:bCs/>
-          <w:sz w:val="24"/>
-          <w:szCs w:val="24"/>
-        </w:rPr>
-        <w:t>está</w:t>
-      </w:r>
-      <w:r>
-        <w:rPr>
-          <w:rFonts w:ascii="Arial" w:eastAsia="Arial" w:hAnsi="Arial" w:cs="Arial"/>
-          <w:bCs/>
-          <w:sz w:val="24"/>
-          <w:szCs w:val="24"/>
-        </w:rPr>
-        <w:t xml:space="preserve"> agotando </w:t>
+          <w:b/>
+          <w:color w:val="0070C0"/>
+          <w:sz w:val="24"/>
+          <w:szCs w:val="24"/>
+        </w:rPr>
+        <w:lastRenderedPageBreak/>
+        <w:t>[RN2]</w:t>
+      </w:r>
+      <w:r>
+        <w:rPr>
+          <w:rFonts w:ascii="Arial" w:eastAsia="Arial" w:hAnsi="Arial" w:cs="Arial"/>
+          <w:bCs/>
+          <w:color w:val="0070C0"/>
+          <w:sz w:val="24"/>
+          <w:szCs w:val="24"/>
+        </w:rPr>
+        <w:t xml:space="preserve"> </w:t>
+      </w:r>
+      <w:r>
+        <w:rPr>
+          <w:rFonts w:ascii="Arial" w:eastAsia="Arial" w:hAnsi="Arial" w:cs="Arial"/>
+          <w:bCs/>
+          <w:sz w:val="24"/>
+          <w:szCs w:val="24"/>
+        </w:rPr>
+        <w:t xml:space="preserve">Yo como administrador quiero que el sistema me brinde gráficos estadísticos identificando </w:t>
+      </w:r>
+      <w:r>
+        <w:rPr>
+          <w:rFonts w:ascii="Arial" w:eastAsia="Arial" w:hAnsi="Arial" w:cs="Arial"/>
+          <w:bCs/>
+          <w:sz w:val="24"/>
+          <w:szCs w:val="24"/>
+        </w:rPr>
+        <w:t>los productos menos demandados por marca</w:t>
+      </w:r>
+      <w:r>
+        <w:rPr>
+          <w:rFonts w:ascii="Arial" w:eastAsia="Arial" w:hAnsi="Arial" w:cs="Arial"/>
+          <w:bCs/>
+          <w:sz w:val="24"/>
+          <w:szCs w:val="24"/>
+        </w:rPr>
+        <w:t xml:space="preserve"> para tomar decisiones </w:t>
+      </w:r>
+      <w:r>
+        <w:rPr>
+          <w:rFonts w:ascii="Arial" w:eastAsia="Arial" w:hAnsi="Arial" w:cs="Arial"/>
+          <w:bCs/>
+          <w:sz w:val="24"/>
+          <w:szCs w:val="24"/>
+        </w:rPr>
+        <w:t>específicas</w:t>
+      </w:r>
+      <w:r>
+        <w:rPr>
+          <w:rFonts w:ascii="Arial" w:eastAsia="Arial" w:hAnsi="Arial" w:cs="Arial"/>
+          <w:bCs/>
+          <w:sz w:val="24"/>
+          <w:szCs w:val="24"/>
+        </w:rPr>
+        <w:t xml:space="preserve"> de esos productos.</w:t>
       </w:r>
     </w:p>
     <w:p>
       <w:pPr>
         <w:pStyle w:val="Prrafodelista"/>
-        <w:numPr>
-          <w:ilvl w:val="1"/>
-          <w:numId w:val="8"/>
-        </w:numPr>
         <w:spacing w:before="120"/>
+        <w:ind w:left="480"/>
         <w:jc w:val="both"/>
         <w:rPr>
           <w:rFonts w:ascii="Arial" w:eastAsia="Arial" w:hAnsi="Arial" w:cs="Arial"/>
@@ -3134,113 +3629,6 @@
           <w:szCs w:val="24"/>
         </w:rPr>
       </w:pPr>
-      <w:r>
-        <w:rPr>
-          <w:rFonts w:ascii="Arial" w:eastAsia="Arial" w:hAnsi="Arial" w:cs="Arial"/>
-          <w:bCs/>
-          <w:sz w:val="24"/>
-          <w:szCs w:val="24"/>
-        </w:rPr>
-        <w:t>Yo como administrador quiero</w:t>
-      </w:r>
-      <w:r>
-        <w:rPr>
-          <w:rFonts w:ascii="Arial" w:eastAsia="Arial" w:hAnsi="Arial" w:cs="Arial"/>
-          <w:bCs/>
-          <w:sz w:val="24"/>
-          <w:szCs w:val="24"/>
-        </w:rPr>
-        <w:t xml:space="preserve"> que el sistema </w:t>
-      </w:r>
-      <w:r>
-        <w:rPr>
-          <w:rFonts w:ascii="Arial" w:eastAsia="Arial" w:hAnsi="Arial" w:cs="Arial"/>
-          <w:bCs/>
-          <w:sz w:val="24"/>
-          <w:szCs w:val="24"/>
-        </w:rPr>
-        <w:t xml:space="preserve">me brinde reportes </w:t>
-      </w:r>
-      <w:r>
-        <w:rPr>
-          <w:rFonts w:ascii="Arial" w:eastAsia="Arial" w:hAnsi="Arial" w:cs="Arial"/>
-          <w:bCs/>
-          <w:sz w:val="24"/>
-          <w:szCs w:val="24"/>
-        </w:rPr>
-        <w:t>identificando los productos más demandados</w:t>
-      </w:r>
-      <w:r>
-        <w:rPr>
-          <w:rFonts w:ascii="Arial" w:eastAsia="Arial" w:hAnsi="Arial" w:cs="Arial"/>
-          <w:bCs/>
-          <w:sz w:val="24"/>
-          <w:szCs w:val="24"/>
-        </w:rPr>
-        <w:t xml:space="preserve"> </w:t>
-      </w:r>
-    </w:p>
-    <w:p>
-      <w:pPr>
-        <w:pStyle w:val="Prrafodelista"/>
-        <w:numPr>
-          <w:ilvl w:val="1"/>
-          <w:numId w:val="8"/>
-        </w:numPr>
-        <w:spacing w:before="120"/>
-        <w:jc w:val="both"/>
-        <w:rPr>
-          <w:rFonts w:ascii="Arial" w:eastAsia="Arial" w:hAnsi="Arial" w:cs="Arial"/>
-          <w:bCs/>
-          <w:sz w:val="24"/>
-          <w:szCs w:val="24"/>
-        </w:rPr>
-      </w:pPr>
-      <w:r>
-        <w:rPr>
-          <w:rFonts w:ascii="Arial" w:eastAsia="Arial" w:hAnsi="Arial" w:cs="Arial"/>
-          <w:bCs/>
-          <w:sz w:val="24"/>
-          <w:szCs w:val="24"/>
-        </w:rPr>
-        <w:t xml:space="preserve">Yo como administrador quiero </w:t>
-      </w:r>
-      <w:r>
-        <w:rPr>
-          <w:rFonts w:ascii="Arial" w:eastAsia="Arial" w:hAnsi="Arial" w:cs="Arial"/>
-          <w:bCs/>
-          <w:sz w:val="24"/>
-          <w:szCs w:val="24"/>
-        </w:rPr>
-        <w:t xml:space="preserve">que el sistema permita realizar </w:t>
-      </w:r>
-      <w:r>
-        <w:rPr>
-          <w:rFonts w:ascii="Arial" w:eastAsia="Arial" w:hAnsi="Arial" w:cs="Arial"/>
-          <w:bCs/>
-          <w:sz w:val="24"/>
-          <w:szCs w:val="24"/>
-        </w:rPr>
-        <w:t xml:space="preserve">un análisis de la </w:t>
-      </w:r>
-      <w:r>
-        <w:rPr>
-          <w:rFonts w:ascii="Arial" w:eastAsia="Arial" w:hAnsi="Arial" w:cs="Arial"/>
-          <w:bCs/>
-          <w:sz w:val="24"/>
-          <w:szCs w:val="24"/>
-        </w:rPr>
-        <w:t xml:space="preserve">ganancia </w:t>
-      </w:r>
-      <w:r>
-        <w:rPr>
-          <w:rFonts w:ascii="Arial" w:eastAsia="Arial" w:hAnsi="Arial" w:cs="Arial"/>
-          <w:bCs/>
-          <w:sz w:val="24"/>
-          <w:szCs w:val="24"/>
-        </w:rPr>
-        <w:t xml:space="preserve">de los productos </w:t>
-      </w:r>
     </w:p>
     <w:p>
       <w:pPr>
@@ -3289,7 +3677,7 @@
 </file>
 
 <file path=word/endnotes.xml><?xml version="1.0" encoding="utf-8"?>
-<w:endnotes xmlns:wpc="http://schemas.microsoft.com/office/word/2010/wordprocessingCanvas" xmlns:cx="http://schemas.microsoft.com/office/drawing/2014/chartex" xmlns:mc="http://schemas.openxmlformats.org/markup-compatibility/2006" xmlns:o="urn:schemas-microsoft-com:office:office" xmlns:r="http://schemas.openxmlformats.org/officeDocument/2006/relationships" xmlns:m="http://schemas.openxmlformats.org/officeDocument/2006/math" xmlns:v="urn:schemas-microsoft-com:vml" xmlns:wp14="http://schemas.microsoft.com/office/word/2010/wordprocessingDrawing" xmlns:wp="http://schemas.openxmlformats.org/drawingml/2006/wordprocessingDrawing" xmlns:w10="urn:schemas-microsoft-com:office:word" xmlns:w="http://schemas.openxmlformats.org/wordprocessingml/2006/main" xmlns:w14="http://schemas.microsoft.com/office/word/2010/wordml" xmlns:w15="http://schemas.microsoft.com/office/word/2012/wordml" xmlns:w16se="http://schemas.microsoft.com/office/word/2015/wordml/symex" xmlns:wpg="http://schemas.microsoft.com/office/word/2010/wordprocessingGroup" xmlns:wpi="http://schemas.microsoft.com/office/word/2010/wordprocessingInk" xmlns:wne="http://schemas.microsoft.com/office/word/2006/wordml" xmlns:wps="http://schemas.microsoft.com/office/word/2010/wordprocessingShape" mc:Ignorable="w14 w15 w16se wp14">
+<w:endnotes xmlns:wpc="http://schemas.microsoft.com/office/word/2010/wordprocessingCanvas" xmlns:cx="http://schemas.microsoft.com/office/drawing/2014/chartex" xmlns:cx1="http://schemas.microsoft.com/office/drawing/2015/9/8/chartex" xmlns:cx2="http://schemas.microsoft.com/office/drawing/2015/10/21/chartex" xmlns:cx3="http://schemas.microsoft.com/office/drawing/2016/5/9/chartex" xmlns:cx4="http://schemas.microsoft.com/office/drawing/2016/5/10/chartex" xmlns:cx5="http://schemas.microsoft.com/office/drawing/2016/5/11/chartex" xmlns:cx6="http://schemas.microsoft.com/office/drawing/2016/5/12/chartex" xmlns:cx7="http://schemas.microsoft.com/office/drawing/2016/5/13/chartex" xmlns:cx8="http://schemas.microsoft.com/office/drawing/2016/5/14/chartex" xmlns:mc="http://schemas.openxmlformats.org/markup-compatibility/2006" xmlns:aink="http://schemas.microsoft.com/office/drawing/2016/ink" xmlns:am3d="http://schemas.microsoft.com/office/drawing/2017/model3d" xmlns:o="urn:schemas-microsoft-com:office:office" xmlns:oel="http://schemas.microsoft.com/office/2019/extlst" xmlns:r="http://schemas.openxmlformats.org/officeDocument/2006/relationships" xmlns:m="http://schemas.openxmlformats.org/officeDocument/2006/math" xmlns:v="urn:schemas-microsoft-com:vml" xmlns:wp14="http://schemas.microsoft.com/office/word/2010/wordprocessingDrawing" xmlns:wp="http://schemas.openxmlformats.org/drawingml/2006/wordprocessingDrawing" xmlns:w10="urn:schemas-microsoft-com:office:word" xmlns:w="http://schemas.openxmlformats.org/wordprocessingml/2006/main" xmlns:w14="http://schemas.microsoft.com/office/word/2010/wordml" xmlns:w15="http://schemas.microsoft.com/office/word/2012/wordml" xmlns:w16cex="http://schemas.microsoft.com/office/word/2018/wordml/cex" xmlns:w16cid="http://schemas.microsoft.com/office/word/2016/wordml/cid" xmlns:w16="http://schemas.microsoft.com/office/word/2018/wordml" xmlns:w16du="http://schemas.microsoft.com/office/word/2023/wordml/word16du" xmlns:w16sdtdh="http://schemas.microsoft.com/office/word/2020/wordml/sdtdatahash" xmlns:w16se="http://schemas.microsoft.com/office/word/2015/wordml/symex" xmlns:wpg="http://schemas.microsoft.com/office/word/2010/wordprocessingGroup" xmlns:wpi="http://schemas.microsoft.com/office/word/2010/wordprocessingInk" xmlns:wne="http://schemas.microsoft.com/office/word/2006/wordml" xmlns:wps="http://schemas.microsoft.com/office/word/2010/wordprocessingShape" mc:Ignorable="w14 w15 w16se w16cid w16 w16cex w16sdtdh w16du wp14">
   <w:endnote w:type="separator" w:id="-1">
     <w:p>
       <w:r>
@@ -3311,7 +3699,7 @@
 </file>
 
 <file path=word/footer1.xml><?xml version="1.0" encoding="utf-8"?>
-<w:ftr xmlns:wpc="http://schemas.microsoft.com/office/word/2010/wordprocessingCanvas" xmlns:cx="http://schemas.microsoft.com/office/drawing/2014/chartex" xmlns:mc="http://schemas.openxmlformats.org/markup-compatibility/2006" xmlns:o="urn:schemas-microsoft-com:office:office" xmlns:r="http://schemas.openxmlformats.org/officeDocument/2006/relationships" xmlns:m="http://schemas.openxmlformats.org/officeDocument/2006/math" xmlns:v="urn:schemas-microsoft-com:vml" xmlns:wp14="http://schemas.microsoft.com/office/word/2010/wordprocessingDrawing" xmlns:wp="http://schemas.openxmlformats.org/drawingml/2006/wordprocessingDrawing" xmlns:w10="urn:schemas-microsoft-com:office:word" xmlns:w="http://schemas.openxmlformats.org/wordprocessingml/2006/main" xmlns:w14="http://schemas.microsoft.com/office/word/2010/wordml" xmlns:w15="http://schemas.microsoft.com/office/word/2012/wordml" xmlns:w16se="http://schemas.microsoft.com/office/word/2015/wordml/symex" xmlns:wpg="http://schemas.microsoft.com/office/word/2010/wordprocessingGroup" xmlns:wpi="http://schemas.microsoft.com/office/word/2010/wordprocessingInk" xmlns:wne="http://schemas.microsoft.com/office/word/2006/wordml" xmlns:wps="http://schemas.microsoft.com/office/word/2010/wordprocessingShape" mc:Ignorable="w14 w15 w16se wp14">
+<w:ftr xmlns:wpc="http://schemas.microsoft.com/office/word/2010/wordprocessingCanvas" xmlns:cx="http://schemas.microsoft.com/office/drawing/2014/chartex" xmlns:cx1="http://schemas.microsoft.com/office/drawing/2015/9/8/chartex" xmlns:cx2="http://schemas.microsoft.com/office/drawing/2015/10/21/chartex" xmlns:cx3="http://schemas.microsoft.com/office/drawing/2016/5/9/chartex" xmlns:cx4="http://schemas.microsoft.com/office/drawing/2016/5/10/chartex" xmlns:cx5="http://schemas.microsoft.com/office/drawing/2016/5/11/chartex" xmlns:cx6="http://schemas.microsoft.com/office/drawing/2016/5/12/chartex" xmlns:cx7="http://schemas.microsoft.com/office/drawing/2016/5/13/chartex" xmlns:cx8="http://schemas.microsoft.com/office/drawing/2016/5/14/chartex" xmlns:mc="http://schemas.openxmlformats.org/markup-compatibility/2006" xmlns:aink="http://schemas.microsoft.com/office/drawing/2016/ink" xmlns:am3d="http://schemas.microsoft.com/office/drawing/2017/model3d" xmlns:o="urn:schemas-microsoft-com:office:office" xmlns:oel="http://schemas.microsoft.com/office/2019/extlst" xmlns:r="http://schemas.openxmlformats.org/officeDocument/2006/relationships" xmlns:m="http://schemas.openxmlformats.org/officeDocument/2006/math" xmlns:v="urn:schemas-microsoft-com:vml" xmlns:wp14="http://schemas.microsoft.com/office/word/2010/wordprocessingDrawing" xmlns:wp="http://schemas.openxmlformats.org/drawingml/2006/wordprocessingDrawing" xmlns:w10="urn:schemas-microsoft-com:office:word" xmlns:w="http://schemas.openxmlformats.org/wordprocessingml/2006/main" xmlns:w14="http://schemas.microsoft.com/office/word/2010/wordml" xmlns:w15="http://schemas.microsoft.com/office/word/2012/wordml" xmlns:w16cex="http://schemas.microsoft.com/office/word/2018/wordml/cex" xmlns:w16cid="http://schemas.microsoft.com/office/word/2016/wordml/cid" xmlns:w16="http://schemas.microsoft.com/office/word/2018/wordml" xmlns:w16du="http://schemas.microsoft.com/office/word/2023/wordml/word16du" xmlns:w16sdtdh="http://schemas.microsoft.com/office/word/2020/wordml/sdtdatahash" xmlns:w16se="http://schemas.microsoft.com/office/word/2015/wordml/symex" xmlns:wpg="http://schemas.microsoft.com/office/word/2010/wordprocessingGroup" xmlns:wpi="http://schemas.microsoft.com/office/word/2010/wordprocessingInk" xmlns:wne="http://schemas.microsoft.com/office/word/2006/wordml" xmlns:wps="http://schemas.microsoft.com/office/word/2010/wordprocessingShape" mc:Ignorable="w14 w15 w16se w16cid w16 w16cex w16sdtdh w16du wp14">
   <w:p>
     <w:pPr>
       <w:pBdr>
@@ -3337,6 +3725,12 @@
         <w:color w:val="000000"/>
       </w:rPr>
       <w:instrText>PAGE</w:instrText>
+    </w:r>
+    <w:r>
+      <w:rPr>
+        <w:color w:val="000000"/>
+      </w:rPr>
+      <w:fldChar w:fldCharType="separate"/>
     </w:r>
     <w:r>
       <w:rPr>
@@ -3364,7 +3758,7 @@
 </file>
 
 <file path=word/footer2.xml><?xml version="1.0" encoding="utf-8"?>
-<w:ftr xmlns:wpc="http://schemas.microsoft.com/office/word/2010/wordprocessingCanvas" xmlns:cx="http://schemas.microsoft.com/office/drawing/2014/chartex" xmlns:mc="http://schemas.openxmlformats.org/markup-compatibility/2006" xmlns:o="urn:schemas-microsoft-com:office:office" xmlns:r="http://schemas.openxmlformats.org/officeDocument/2006/relationships" xmlns:m="http://schemas.openxmlformats.org/officeDocument/2006/math" xmlns:v="urn:schemas-microsoft-com:vml" xmlns:wp14="http://schemas.microsoft.com/office/word/2010/wordprocessingDrawing" xmlns:wp="http://schemas.openxmlformats.org/drawingml/2006/wordprocessingDrawing" xmlns:w10="urn:schemas-microsoft-com:office:word" xmlns:w="http://schemas.openxmlformats.org/wordprocessingml/2006/main" xmlns:w14="http://schemas.microsoft.com/office/word/2010/wordml" xmlns:w15="http://schemas.microsoft.com/office/word/2012/wordml" xmlns:w16se="http://schemas.microsoft.com/office/word/2015/wordml/symex" xmlns:wpg="http://schemas.microsoft.com/office/word/2010/wordprocessingGroup" xmlns:wpi="http://schemas.microsoft.com/office/word/2010/wordprocessingInk" xmlns:wne="http://schemas.microsoft.com/office/word/2006/wordml" xmlns:wps="http://schemas.microsoft.com/office/word/2010/wordprocessingShape" mc:Ignorable="w14 w15 w16se wp14">
+<w:ftr xmlns:wpc="http://schemas.microsoft.com/office/word/2010/wordprocessingCanvas" xmlns:cx="http://schemas.microsoft.com/office/drawing/2014/chartex" xmlns:cx1="http://schemas.microsoft.com/office/drawing/2015/9/8/chartex" xmlns:cx2="http://schemas.microsoft.com/office/drawing/2015/10/21/chartex" xmlns:cx3="http://schemas.microsoft.com/office/drawing/2016/5/9/chartex" xmlns:cx4="http://schemas.microsoft.com/office/drawing/2016/5/10/chartex" xmlns:cx5="http://schemas.microsoft.com/office/drawing/2016/5/11/chartex" xmlns:cx6="http://schemas.microsoft.com/office/drawing/2016/5/12/chartex" xmlns:cx7="http://schemas.microsoft.com/office/drawing/2016/5/13/chartex" xmlns:cx8="http://schemas.microsoft.com/office/drawing/2016/5/14/chartex" xmlns:mc="http://schemas.openxmlformats.org/markup-compatibility/2006" xmlns:aink="http://schemas.microsoft.com/office/drawing/2016/ink" xmlns:am3d="http://schemas.microsoft.com/office/drawing/2017/model3d" xmlns:o="urn:schemas-microsoft-com:office:office" xmlns:oel="http://schemas.microsoft.com/office/2019/extlst" xmlns:r="http://schemas.openxmlformats.org/officeDocument/2006/relationships" xmlns:m="http://schemas.openxmlformats.org/officeDocument/2006/math" xmlns:v="urn:schemas-microsoft-com:vml" xmlns:wp14="http://schemas.microsoft.com/office/word/2010/wordprocessingDrawing" xmlns:wp="http://schemas.openxmlformats.org/drawingml/2006/wordprocessingDrawing" xmlns:w10="urn:schemas-microsoft-com:office:word" xmlns:w="http://schemas.openxmlformats.org/wordprocessingml/2006/main" xmlns:w14="http://schemas.microsoft.com/office/word/2010/wordml" xmlns:w15="http://schemas.microsoft.com/office/word/2012/wordml" xmlns:w16cex="http://schemas.microsoft.com/office/word/2018/wordml/cex" xmlns:w16cid="http://schemas.microsoft.com/office/word/2016/wordml/cid" xmlns:w16="http://schemas.microsoft.com/office/word/2018/wordml" xmlns:w16du="http://schemas.microsoft.com/office/word/2023/wordml/word16du" xmlns:w16sdtdh="http://schemas.microsoft.com/office/word/2020/wordml/sdtdatahash" xmlns:w16se="http://schemas.microsoft.com/office/word/2015/wordml/symex" xmlns:wpg="http://schemas.microsoft.com/office/word/2010/wordprocessingGroup" xmlns:wpi="http://schemas.microsoft.com/office/word/2010/wordprocessingInk" xmlns:wne="http://schemas.microsoft.com/office/word/2006/wordml" xmlns:wps="http://schemas.microsoft.com/office/word/2010/wordprocessingShape" mc:Ignorable="w14 w15 w16se w16cid w16 w16cex w16sdtdh w16du wp14">
   <w:p>
     <w:pPr>
       <w:pBdr>
@@ -3516,7 +3910,7 @@
               <w:rFonts w:ascii="Arial" w:eastAsia="Arial" w:hAnsi="Arial" w:cs="Arial"/>
               <w:noProof/>
             </w:rPr>
-            <w:t>3</w:t>
+            <w:t>2</w:t>
           </w:r>
           <w:r>
             <w:rPr>
@@ -3547,7 +3941,7 @@
 </file>
 
 <file path=word/footer3.xml><?xml version="1.0" encoding="utf-8"?>
-<w:ftr xmlns:wpc="http://schemas.microsoft.com/office/word/2010/wordprocessingCanvas" xmlns:cx="http://schemas.microsoft.com/office/drawing/2014/chartex" xmlns:mc="http://schemas.openxmlformats.org/markup-compatibility/2006" xmlns:o="urn:schemas-microsoft-com:office:office" xmlns:r="http://schemas.openxmlformats.org/officeDocument/2006/relationships" xmlns:m="http://schemas.openxmlformats.org/officeDocument/2006/math" xmlns:v="urn:schemas-microsoft-com:vml" xmlns:wp14="http://schemas.microsoft.com/office/word/2010/wordprocessingDrawing" xmlns:wp="http://schemas.openxmlformats.org/drawingml/2006/wordprocessingDrawing" xmlns:w10="urn:schemas-microsoft-com:office:word" xmlns:w="http://schemas.openxmlformats.org/wordprocessingml/2006/main" xmlns:w14="http://schemas.microsoft.com/office/word/2010/wordml" xmlns:w15="http://schemas.microsoft.com/office/word/2012/wordml" xmlns:w16se="http://schemas.microsoft.com/office/word/2015/wordml/symex" xmlns:wpg="http://schemas.microsoft.com/office/word/2010/wordprocessingGroup" xmlns:wpi="http://schemas.microsoft.com/office/word/2010/wordprocessingInk" xmlns:wne="http://schemas.microsoft.com/office/word/2006/wordml" xmlns:wps="http://schemas.microsoft.com/office/word/2010/wordprocessingShape" mc:Ignorable="w14 w15 w16se wp14">
+<w:ftr xmlns:wpc="http://schemas.microsoft.com/office/word/2010/wordprocessingCanvas" xmlns:cx="http://schemas.microsoft.com/office/drawing/2014/chartex" xmlns:cx1="http://schemas.microsoft.com/office/drawing/2015/9/8/chartex" xmlns:cx2="http://schemas.microsoft.com/office/drawing/2015/10/21/chartex" xmlns:cx3="http://schemas.microsoft.com/office/drawing/2016/5/9/chartex" xmlns:cx4="http://schemas.microsoft.com/office/drawing/2016/5/10/chartex" xmlns:cx5="http://schemas.microsoft.com/office/drawing/2016/5/11/chartex" xmlns:cx6="http://schemas.microsoft.com/office/drawing/2016/5/12/chartex" xmlns:cx7="http://schemas.microsoft.com/office/drawing/2016/5/13/chartex" xmlns:cx8="http://schemas.microsoft.com/office/drawing/2016/5/14/chartex" xmlns:mc="http://schemas.openxmlformats.org/markup-compatibility/2006" xmlns:aink="http://schemas.microsoft.com/office/drawing/2016/ink" xmlns:am3d="http://schemas.microsoft.com/office/drawing/2017/model3d" xmlns:o="urn:schemas-microsoft-com:office:office" xmlns:oel="http://schemas.microsoft.com/office/2019/extlst" xmlns:r="http://schemas.openxmlformats.org/officeDocument/2006/relationships" xmlns:m="http://schemas.openxmlformats.org/officeDocument/2006/math" xmlns:v="urn:schemas-microsoft-com:vml" xmlns:wp14="http://schemas.microsoft.com/office/word/2010/wordprocessingDrawing" xmlns:wp="http://schemas.openxmlformats.org/drawingml/2006/wordprocessingDrawing" xmlns:w10="urn:schemas-microsoft-com:office:word" xmlns:w="http://schemas.openxmlformats.org/wordprocessingml/2006/main" xmlns:w14="http://schemas.microsoft.com/office/word/2010/wordml" xmlns:w15="http://schemas.microsoft.com/office/word/2012/wordml" xmlns:w16cex="http://schemas.microsoft.com/office/word/2018/wordml/cex" xmlns:w16cid="http://schemas.microsoft.com/office/word/2016/wordml/cid" xmlns:w16="http://schemas.microsoft.com/office/word/2018/wordml" xmlns:w16du="http://schemas.microsoft.com/office/word/2023/wordml/word16du" xmlns:w16sdtdh="http://schemas.microsoft.com/office/word/2020/wordml/sdtdatahash" xmlns:w16se="http://schemas.microsoft.com/office/word/2015/wordml/symex" xmlns:wpg="http://schemas.microsoft.com/office/word/2010/wordprocessingGroup" xmlns:wpi="http://schemas.microsoft.com/office/word/2010/wordprocessingInk" xmlns:wne="http://schemas.microsoft.com/office/word/2006/wordml" xmlns:wps="http://schemas.microsoft.com/office/word/2010/wordprocessingShape" mc:Ignorable="w14 w15 w16se w16cid w16 w16cex w16sdtdh w16du wp14">
   <w:p>
     <w:pPr>
       <w:pBdr>
@@ -3568,7 +3962,7 @@
 </file>
 
 <file path=word/footer4.xml><?xml version="1.0" encoding="utf-8"?>
-<w:ftr xmlns:wpc="http://schemas.microsoft.com/office/word/2010/wordprocessingCanvas" xmlns:cx="http://schemas.microsoft.com/office/drawing/2014/chartex" xmlns:mc="http://schemas.openxmlformats.org/markup-compatibility/2006" xmlns:o="urn:schemas-microsoft-com:office:office" xmlns:r="http://schemas.openxmlformats.org/officeDocument/2006/relationships" xmlns:m="http://schemas.openxmlformats.org/officeDocument/2006/math" xmlns:v="urn:schemas-microsoft-com:vml" xmlns:wp14="http://schemas.microsoft.com/office/word/2010/wordprocessingDrawing" xmlns:wp="http://schemas.openxmlformats.org/drawingml/2006/wordprocessingDrawing" xmlns:w10="urn:schemas-microsoft-com:office:word" xmlns:w="http://schemas.openxmlformats.org/wordprocessingml/2006/main" xmlns:w14="http://schemas.microsoft.com/office/word/2010/wordml" xmlns:w15="http://schemas.microsoft.com/office/word/2012/wordml" xmlns:w16se="http://schemas.microsoft.com/office/word/2015/wordml/symex" xmlns:wpg="http://schemas.microsoft.com/office/word/2010/wordprocessingGroup" xmlns:wpi="http://schemas.microsoft.com/office/word/2010/wordprocessingInk" xmlns:wne="http://schemas.microsoft.com/office/word/2006/wordml" xmlns:wps="http://schemas.microsoft.com/office/word/2010/wordprocessingShape" mc:Ignorable="w14 w15 w16se wp14">
+<w:ftr xmlns:wpc="http://schemas.microsoft.com/office/word/2010/wordprocessingCanvas" xmlns:cx="http://schemas.microsoft.com/office/drawing/2014/chartex" xmlns:cx1="http://schemas.microsoft.com/office/drawing/2015/9/8/chartex" xmlns:cx2="http://schemas.microsoft.com/office/drawing/2015/10/21/chartex" xmlns:cx3="http://schemas.microsoft.com/office/drawing/2016/5/9/chartex" xmlns:cx4="http://schemas.microsoft.com/office/drawing/2016/5/10/chartex" xmlns:cx5="http://schemas.microsoft.com/office/drawing/2016/5/11/chartex" xmlns:cx6="http://schemas.microsoft.com/office/drawing/2016/5/12/chartex" xmlns:cx7="http://schemas.microsoft.com/office/drawing/2016/5/13/chartex" xmlns:cx8="http://schemas.microsoft.com/office/drawing/2016/5/14/chartex" xmlns:mc="http://schemas.openxmlformats.org/markup-compatibility/2006" xmlns:aink="http://schemas.microsoft.com/office/drawing/2016/ink" xmlns:am3d="http://schemas.microsoft.com/office/drawing/2017/model3d" xmlns:o="urn:schemas-microsoft-com:office:office" xmlns:oel="http://schemas.microsoft.com/office/2019/extlst" xmlns:r="http://schemas.openxmlformats.org/officeDocument/2006/relationships" xmlns:m="http://schemas.openxmlformats.org/officeDocument/2006/math" xmlns:v="urn:schemas-microsoft-com:vml" xmlns:wp14="http://schemas.microsoft.com/office/word/2010/wordprocessingDrawing" xmlns:wp="http://schemas.openxmlformats.org/drawingml/2006/wordprocessingDrawing" xmlns:w10="urn:schemas-microsoft-com:office:word" xmlns:w="http://schemas.openxmlformats.org/wordprocessingml/2006/main" xmlns:w14="http://schemas.microsoft.com/office/word/2010/wordml" xmlns:w15="http://schemas.microsoft.com/office/word/2012/wordml" xmlns:w16cex="http://schemas.microsoft.com/office/word/2018/wordml/cex" xmlns:w16cid="http://schemas.microsoft.com/office/word/2016/wordml/cid" xmlns:w16="http://schemas.microsoft.com/office/word/2018/wordml" xmlns:w16du="http://schemas.microsoft.com/office/word/2023/wordml/word16du" xmlns:w16sdtdh="http://schemas.microsoft.com/office/word/2020/wordml/sdtdatahash" xmlns:w16se="http://schemas.microsoft.com/office/word/2015/wordml/symex" xmlns:wpg="http://schemas.microsoft.com/office/word/2010/wordprocessingGroup" xmlns:wpi="http://schemas.microsoft.com/office/word/2010/wordprocessingInk" xmlns:wne="http://schemas.microsoft.com/office/word/2006/wordml" xmlns:wps="http://schemas.microsoft.com/office/word/2010/wordprocessingShape" mc:Ignorable="w14 w15 w16se w16cid w16 w16cex w16sdtdh w16du wp14">
   <w:p>
     <w:pPr>
       <w:pBdr>
@@ -3738,7 +4132,7 @@
 </file>
 
 <file path=word/footnotes.xml><?xml version="1.0" encoding="utf-8"?>
-<w:footnotes xmlns:wpc="http://schemas.microsoft.com/office/word/2010/wordprocessingCanvas" xmlns:cx="http://schemas.microsoft.com/office/drawing/2014/chartex" xmlns:mc="http://schemas.openxmlformats.org/markup-compatibility/2006" xmlns:o="urn:schemas-microsoft-com:office:office" xmlns:r="http://schemas.openxmlformats.org/officeDocument/2006/relationships" xmlns:m="http://schemas.openxmlformats.org/officeDocument/2006/math" xmlns:v="urn:schemas-microsoft-com:vml" xmlns:wp14="http://schemas.microsoft.com/office/word/2010/wordprocessingDrawing" xmlns:wp="http://schemas.openxmlformats.org/drawingml/2006/wordprocessingDrawing" xmlns:w10="urn:schemas-microsoft-com:office:word" xmlns:w="http://schemas.openxmlformats.org/wordprocessingml/2006/main" xmlns:w14="http://schemas.microsoft.com/office/word/2010/wordml" xmlns:w15="http://schemas.microsoft.com/office/word/2012/wordml" xmlns:w16se="http://schemas.microsoft.com/office/word/2015/wordml/symex" xmlns:wpg="http://schemas.microsoft.com/office/word/2010/wordprocessingGroup" xmlns:wpi="http://schemas.microsoft.com/office/word/2010/wordprocessingInk" xmlns:wne="http://schemas.microsoft.com/office/word/2006/wordml" xmlns:wps="http://schemas.microsoft.com/office/word/2010/wordprocessingShape" mc:Ignorable="w14 w15 w16se wp14">
+<w:footnotes xmlns:wpc="http://schemas.microsoft.com/office/word/2010/wordprocessingCanvas" xmlns:cx="http://schemas.microsoft.com/office/drawing/2014/chartex" xmlns:cx1="http://schemas.microsoft.com/office/drawing/2015/9/8/chartex" xmlns:cx2="http://schemas.microsoft.com/office/drawing/2015/10/21/chartex" xmlns:cx3="http://schemas.microsoft.com/office/drawing/2016/5/9/chartex" xmlns:cx4="http://schemas.microsoft.com/office/drawing/2016/5/10/chartex" xmlns:cx5="http://schemas.microsoft.com/office/drawing/2016/5/11/chartex" xmlns:cx6="http://schemas.microsoft.com/office/drawing/2016/5/12/chartex" xmlns:cx7="http://schemas.microsoft.com/office/drawing/2016/5/13/chartex" xmlns:cx8="http://schemas.microsoft.com/office/drawing/2016/5/14/chartex" xmlns:mc="http://schemas.openxmlformats.org/markup-compatibility/2006" xmlns:aink="http://schemas.microsoft.com/office/drawing/2016/ink" xmlns:am3d="http://schemas.microsoft.com/office/drawing/2017/model3d" xmlns:o="urn:schemas-microsoft-com:office:office" xmlns:oel="http://schemas.microsoft.com/office/2019/extlst" xmlns:r="http://schemas.openxmlformats.org/officeDocument/2006/relationships" xmlns:m="http://schemas.openxmlformats.org/officeDocument/2006/math" xmlns:v="urn:schemas-microsoft-com:vml" xmlns:wp14="http://schemas.microsoft.com/office/word/2010/wordprocessingDrawing" xmlns:wp="http://schemas.openxmlformats.org/drawingml/2006/wordprocessingDrawing" xmlns:w10="urn:schemas-microsoft-com:office:word" xmlns:w="http://schemas.openxmlformats.org/wordprocessingml/2006/main" xmlns:w14="http://schemas.microsoft.com/office/word/2010/wordml" xmlns:w15="http://schemas.microsoft.com/office/word/2012/wordml" xmlns:w16cex="http://schemas.microsoft.com/office/word/2018/wordml/cex" xmlns:w16cid="http://schemas.microsoft.com/office/word/2016/wordml/cid" xmlns:w16="http://schemas.microsoft.com/office/word/2018/wordml" xmlns:w16du="http://schemas.microsoft.com/office/word/2023/wordml/word16du" xmlns:w16sdtdh="http://schemas.microsoft.com/office/word/2020/wordml/sdtdatahash" xmlns:w16se="http://schemas.microsoft.com/office/word/2015/wordml/symex" xmlns:wpg="http://schemas.microsoft.com/office/word/2010/wordprocessingGroup" xmlns:wpi="http://schemas.microsoft.com/office/word/2010/wordprocessingInk" xmlns:wne="http://schemas.microsoft.com/office/word/2006/wordml" xmlns:wps="http://schemas.microsoft.com/office/word/2010/wordprocessingShape" mc:Ignorable="w14 w15 w16se w16cid w16 w16cex w16sdtdh w16du wp14">
   <w:footnote w:type="separator" w:id="-1">
     <w:p>
       <w:r>
@@ -3760,7 +4154,7 @@
 </file>
 
 <file path=word/header1.xml><?xml version="1.0" encoding="utf-8"?>
-<w:hdr xmlns:wpc="http://schemas.microsoft.com/office/word/2010/wordprocessingCanvas" xmlns:cx="http://schemas.microsoft.com/office/drawing/2014/chartex" xmlns:mc="http://schemas.openxmlformats.org/markup-compatibility/2006" xmlns:o="urn:schemas-microsoft-com:office:office" xmlns:r="http://schemas.openxmlformats.org/officeDocument/2006/relationships" xmlns:m="http://schemas.openxmlformats.org/officeDocument/2006/math" xmlns:v="urn:schemas-microsoft-com:vml" xmlns:wp14="http://schemas.microsoft.com/office/word/2010/wordprocessingDrawing" xmlns:wp="http://schemas.openxmlformats.org/drawingml/2006/wordprocessingDrawing" xmlns:w10="urn:schemas-microsoft-com:office:word" xmlns:w="http://schemas.openxmlformats.org/wordprocessingml/2006/main" xmlns:w14="http://schemas.microsoft.com/office/word/2010/wordml" xmlns:w15="http://schemas.microsoft.com/office/word/2012/wordml" xmlns:w16se="http://schemas.microsoft.com/office/word/2015/wordml/symex" xmlns:wpg="http://schemas.microsoft.com/office/word/2010/wordprocessingGroup" xmlns:wpi="http://schemas.microsoft.com/office/word/2010/wordprocessingInk" xmlns:wne="http://schemas.microsoft.com/office/word/2006/wordml" xmlns:wps="http://schemas.microsoft.com/office/word/2010/wordprocessingShape" mc:Ignorable="w14 w15 w16se wp14">
+<w:hdr xmlns:wpc="http://schemas.microsoft.com/office/word/2010/wordprocessingCanvas" xmlns:cx="http://schemas.microsoft.com/office/drawing/2014/chartex" xmlns:cx1="http://schemas.microsoft.com/office/drawing/2015/9/8/chartex" xmlns:cx2="http://schemas.microsoft.com/office/drawing/2015/10/21/chartex" xmlns:cx3="http://schemas.microsoft.com/office/drawing/2016/5/9/chartex" xmlns:cx4="http://schemas.microsoft.com/office/drawing/2016/5/10/chartex" xmlns:cx5="http://schemas.microsoft.com/office/drawing/2016/5/11/chartex" xmlns:cx6="http://schemas.microsoft.com/office/drawing/2016/5/12/chartex" xmlns:cx7="http://schemas.microsoft.com/office/drawing/2016/5/13/chartex" xmlns:cx8="http://schemas.microsoft.com/office/drawing/2016/5/14/chartex" xmlns:mc="http://schemas.openxmlformats.org/markup-compatibility/2006" xmlns:aink="http://schemas.microsoft.com/office/drawing/2016/ink" xmlns:am3d="http://schemas.microsoft.com/office/drawing/2017/model3d" xmlns:o="urn:schemas-microsoft-com:office:office" xmlns:oel="http://schemas.microsoft.com/office/2019/extlst" xmlns:r="http://schemas.openxmlformats.org/officeDocument/2006/relationships" xmlns:m="http://schemas.openxmlformats.org/officeDocument/2006/math" xmlns:v="urn:schemas-microsoft-com:vml" xmlns:wp14="http://schemas.microsoft.com/office/word/2010/wordprocessingDrawing" xmlns:wp="http://schemas.openxmlformats.org/drawingml/2006/wordprocessingDrawing" xmlns:w10="urn:schemas-microsoft-com:office:word" xmlns:w="http://schemas.openxmlformats.org/wordprocessingml/2006/main" xmlns:w14="http://schemas.microsoft.com/office/word/2010/wordml" xmlns:w15="http://schemas.microsoft.com/office/word/2012/wordml" xmlns:w16cex="http://schemas.microsoft.com/office/word/2018/wordml/cex" xmlns:w16cid="http://schemas.microsoft.com/office/word/2016/wordml/cid" xmlns:w16="http://schemas.microsoft.com/office/word/2018/wordml" xmlns:w16du="http://schemas.microsoft.com/office/word/2023/wordml/word16du" xmlns:w16sdtdh="http://schemas.microsoft.com/office/word/2020/wordml/sdtdatahash" xmlns:w16se="http://schemas.microsoft.com/office/word/2015/wordml/symex" xmlns:wpg="http://schemas.microsoft.com/office/word/2010/wordprocessingGroup" xmlns:wpi="http://schemas.microsoft.com/office/word/2010/wordprocessingInk" xmlns:wne="http://schemas.microsoft.com/office/word/2006/wordml" xmlns:wps="http://schemas.microsoft.com/office/word/2010/wordprocessingShape" mc:Ignorable="w14 w15 w16se w16cid w16 w16cex w16sdtdh w16du wp14">
   <w:p>
     <w:pPr>
       <w:rPr>
@@ -3850,7 +4244,7 @@
 </file>
 
 <file path=word/header2.xml><?xml version="1.0" encoding="utf-8"?>
-<w:hdr xmlns:wpc="http://schemas.microsoft.com/office/word/2010/wordprocessingCanvas" xmlns:cx="http://schemas.microsoft.com/office/drawing/2014/chartex" xmlns:mc="http://schemas.openxmlformats.org/markup-compatibility/2006" xmlns:o="urn:schemas-microsoft-com:office:office" xmlns:r="http://schemas.openxmlformats.org/officeDocument/2006/relationships" xmlns:m="http://schemas.openxmlformats.org/officeDocument/2006/math" xmlns:v="urn:schemas-microsoft-com:vml" xmlns:wp14="http://schemas.microsoft.com/office/word/2010/wordprocessingDrawing" xmlns:wp="http://schemas.openxmlformats.org/drawingml/2006/wordprocessingDrawing" xmlns:w10="urn:schemas-microsoft-com:office:word" xmlns:w="http://schemas.openxmlformats.org/wordprocessingml/2006/main" xmlns:w14="http://schemas.microsoft.com/office/word/2010/wordml" xmlns:w15="http://schemas.microsoft.com/office/word/2012/wordml" xmlns:w16se="http://schemas.microsoft.com/office/word/2015/wordml/symex" xmlns:wpg="http://schemas.microsoft.com/office/word/2010/wordprocessingGroup" xmlns:wpi="http://schemas.microsoft.com/office/word/2010/wordprocessingInk" xmlns:wne="http://schemas.microsoft.com/office/word/2006/wordml" xmlns:wps="http://schemas.microsoft.com/office/word/2010/wordprocessingShape" mc:Ignorable="w14 w15 w16se wp14">
+<w:hdr xmlns:wpc="http://schemas.microsoft.com/office/word/2010/wordprocessingCanvas" xmlns:cx="http://schemas.microsoft.com/office/drawing/2014/chartex" xmlns:cx1="http://schemas.microsoft.com/office/drawing/2015/9/8/chartex" xmlns:cx2="http://schemas.microsoft.com/office/drawing/2015/10/21/chartex" xmlns:cx3="http://schemas.microsoft.com/office/drawing/2016/5/9/chartex" xmlns:cx4="http://schemas.microsoft.com/office/drawing/2016/5/10/chartex" xmlns:cx5="http://schemas.microsoft.com/office/drawing/2016/5/11/chartex" xmlns:cx6="http://schemas.microsoft.com/office/drawing/2016/5/12/chartex" xmlns:cx7="http://schemas.microsoft.com/office/drawing/2016/5/13/chartex" xmlns:cx8="http://schemas.microsoft.com/office/drawing/2016/5/14/chartex" xmlns:mc="http://schemas.openxmlformats.org/markup-compatibility/2006" xmlns:aink="http://schemas.microsoft.com/office/drawing/2016/ink" xmlns:am3d="http://schemas.microsoft.com/office/drawing/2017/model3d" xmlns:o="urn:schemas-microsoft-com:office:office" xmlns:oel="http://schemas.microsoft.com/office/2019/extlst" xmlns:r="http://schemas.openxmlformats.org/officeDocument/2006/relationships" xmlns:m="http://schemas.openxmlformats.org/officeDocument/2006/math" xmlns:v="urn:schemas-microsoft-com:vml" xmlns:wp14="http://schemas.microsoft.com/office/word/2010/wordprocessingDrawing" xmlns:wp="http://schemas.openxmlformats.org/drawingml/2006/wordprocessingDrawing" xmlns:w10="urn:schemas-microsoft-com:office:word" xmlns:w="http://schemas.openxmlformats.org/wordprocessingml/2006/main" xmlns:w14="http://schemas.microsoft.com/office/word/2010/wordml" xmlns:w15="http://schemas.microsoft.com/office/word/2012/wordml" xmlns:w16cex="http://schemas.microsoft.com/office/word/2018/wordml/cex" xmlns:w16cid="http://schemas.microsoft.com/office/word/2016/wordml/cid" xmlns:w16="http://schemas.microsoft.com/office/word/2018/wordml" xmlns:w16du="http://schemas.microsoft.com/office/word/2023/wordml/word16du" xmlns:w16sdtdh="http://schemas.microsoft.com/office/word/2020/wordml/sdtdatahash" xmlns:w16se="http://schemas.microsoft.com/office/word/2015/wordml/symex" xmlns:wpg="http://schemas.microsoft.com/office/word/2010/wordprocessingGroup" xmlns:wpi="http://schemas.microsoft.com/office/word/2010/wordprocessingInk" xmlns:wne="http://schemas.microsoft.com/office/word/2006/wordml" xmlns:wps="http://schemas.microsoft.com/office/word/2010/wordprocessingShape" mc:Ignorable="w14 w15 w16se w16cid w16 w16cex w16sdtdh w16du wp14">
   <w:p>
     <w:pPr>
       <w:pBdr>
@@ -3901,7 +4295,13 @@
             <w:rPr>
               <w:rFonts w:ascii="Arial" w:eastAsia="Arial" w:hAnsi="Arial" w:cs="Arial"/>
             </w:rPr>
-            <w:t>Sistema de registro de citas y reserva de salas</w:t>
+            <w:t xml:space="preserve">Sistema de </w:t>
+          </w:r>
+          <w:r>
+            <w:rPr>
+              <w:rFonts w:ascii="Arial" w:eastAsia="Arial" w:hAnsi="Arial" w:cs="Arial"/>
+            </w:rPr>
+            <w:t>Venta de Electrodomésticos</w:t>
           </w:r>
         </w:p>
       </w:tc>
@@ -3984,7 +4384,7 @@
             <w:rPr>
               <w:rFonts w:ascii="Arial" w:eastAsia="Arial" w:hAnsi="Arial" w:cs="Arial"/>
             </w:rPr>
-            <w:t xml:space="preserve">  Date:  15/04/2024</w:t>
+            <w:t xml:space="preserve">  Date:  </w:t>
           </w:r>
         </w:p>
       </w:tc>
@@ -4029,7 +4429,7 @@
 </file>
 
 <file path=word/header3.xml><?xml version="1.0" encoding="utf-8"?>
-<w:hdr xmlns:wpc="http://schemas.microsoft.com/office/word/2010/wordprocessingCanvas" xmlns:cx="http://schemas.microsoft.com/office/drawing/2014/chartex" xmlns:mc="http://schemas.openxmlformats.org/markup-compatibility/2006" xmlns:o="urn:schemas-microsoft-com:office:office" xmlns:r="http://schemas.openxmlformats.org/officeDocument/2006/relationships" xmlns:m="http://schemas.openxmlformats.org/officeDocument/2006/math" xmlns:v="urn:schemas-microsoft-com:vml" xmlns:wp14="http://schemas.microsoft.com/office/word/2010/wordprocessingDrawing" xmlns:wp="http://schemas.openxmlformats.org/drawingml/2006/wordprocessingDrawing" xmlns:w10="urn:schemas-microsoft-com:office:word" xmlns:w="http://schemas.openxmlformats.org/wordprocessingml/2006/main" xmlns:w14="http://schemas.microsoft.com/office/word/2010/wordml" xmlns:w15="http://schemas.microsoft.com/office/word/2012/wordml" xmlns:w16se="http://schemas.microsoft.com/office/word/2015/wordml/symex" xmlns:wpg="http://schemas.microsoft.com/office/word/2010/wordprocessingGroup" xmlns:wpi="http://schemas.microsoft.com/office/word/2010/wordprocessingInk" xmlns:wne="http://schemas.microsoft.com/office/word/2006/wordml" xmlns:wps="http://schemas.microsoft.com/office/word/2010/wordprocessingShape" mc:Ignorable="w14 w15 w16se wp14">
+<w:hdr xmlns:wpc="http://schemas.microsoft.com/office/word/2010/wordprocessingCanvas" xmlns:cx="http://schemas.microsoft.com/office/drawing/2014/chartex" xmlns:cx1="http://schemas.microsoft.com/office/drawing/2015/9/8/chartex" xmlns:cx2="http://schemas.microsoft.com/office/drawing/2015/10/21/chartex" xmlns:cx3="http://schemas.microsoft.com/office/drawing/2016/5/9/chartex" xmlns:cx4="http://schemas.microsoft.com/office/drawing/2016/5/10/chartex" xmlns:cx5="http://schemas.microsoft.com/office/drawing/2016/5/11/chartex" xmlns:cx6="http://schemas.microsoft.com/office/drawing/2016/5/12/chartex" xmlns:cx7="http://schemas.microsoft.com/office/drawing/2016/5/13/chartex" xmlns:cx8="http://schemas.microsoft.com/office/drawing/2016/5/14/chartex" xmlns:mc="http://schemas.openxmlformats.org/markup-compatibility/2006" xmlns:aink="http://schemas.microsoft.com/office/drawing/2016/ink" xmlns:am3d="http://schemas.microsoft.com/office/drawing/2017/model3d" xmlns:o="urn:schemas-microsoft-com:office:office" xmlns:oel="http://schemas.microsoft.com/office/2019/extlst" xmlns:r="http://schemas.openxmlformats.org/officeDocument/2006/relationships" xmlns:m="http://schemas.openxmlformats.org/officeDocument/2006/math" xmlns:v="urn:schemas-microsoft-com:vml" xmlns:wp14="http://schemas.microsoft.com/office/word/2010/wordprocessingDrawing" xmlns:wp="http://schemas.openxmlformats.org/drawingml/2006/wordprocessingDrawing" xmlns:w10="urn:schemas-microsoft-com:office:word" xmlns:w="http://schemas.openxmlformats.org/wordprocessingml/2006/main" xmlns:w14="http://schemas.microsoft.com/office/word/2010/wordml" xmlns:w15="http://schemas.microsoft.com/office/word/2012/wordml" xmlns:w16cex="http://schemas.microsoft.com/office/word/2018/wordml/cex" xmlns:w16cid="http://schemas.microsoft.com/office/word/2016/wordml/cid" xmlns:w16="http://schemas.microsoft.com/office/word/2018/wordml" xmlns:w16du="http://schemas.microsoft.com/office/word/2023/wordml/word16du" xmlns:w16sdtdh="http://schemas.microsoft.com/office/word/2020/wordml/sdtdatahash" xmlns:w16se="http://schemas.microsoft.com/office/word/2015/wordml/symex" xmlns:wpg="http://schemas.microsoft.com/office/word/2010/wordprocessingGroup" xmlns:wpi="http://schemas.microsoft.com/office/word/2010/wordprocessingInk" xmlns:wne="http://schemas.microsoft.com/office/word/2006/wordml" xmlns:wps="http://schemas.microsoft.com/office/word/2010/wordprocessingShape" mc:Ignorable="w14 w15 w16se w16cid w16 w16cex w16sdtdh w16du wp14">
   <w:p>
     <w:pPr>
       <w:pBdr>
@@ -4050,7 +4450,7 @@
 </file>
 
 <file path=word/numbering.xml><?xml version="1.0" encoding="utf-8"?>
-<w:numbering xmlns:wpc="http://schemas.microsoft.com/office/word/2010/wordprocessingCanvas" xmlns:cx="http://schemas.microsoft.com/office/drawing/2014/chartex" xmlns:mc="http://schemas.openxmlformats.org/markup-compatibility/2006" xmlns:o="urn:schemas-microsoft-com:office:office" xmlns:r="http://schemas.openxmlformats.org/officeDocument/2006/relationships" xmlns:m="http://schemas.openxmlformats.org/officeDocument/2006/math" xmlns:v="urn:schemas-microsoft-com:vml" xmlns:wp14="http://schemas.microsoft.com/office/word/2010/wordprocessingDrawing" xmlns:wp="http://schemas.openxmlformats.org/drawingml/2006/wordprocessingDrawing" xmlns:w10="urn:schemas-microsoft-com:office:word" xmlns:w="http://schemas.openxmlformats.org/wordprocessingml/2006/main" xmlns:w14="http://schemas.microsoft.com/office/word/2010/wordml" xmlns:w15="http://schemas.microsoft.com/office/word/2012/wordml" xmlns:w16se="http://schemas.microsoft.com/office/word/2015/wordml/symex" xmlns:wpg="http://schemas.microsoft.com/office/word/2010/wordprocessingGroup" xmlns:wpi="http://schemas.microsoft.com/office/word/2010/wordprocessingInk" xmlns:wne="http://schemas.microsoft.com/office/word/2006/wordml" xmlns:wps="http://schemas.microsoft.com/office/word/2010/wordprocessingShape" mc:Ignorable="w14 w15 w16se wp14">
+<w:numbering xmlns:wpc="http://schemas.microsoft.com/office/word/2010/wordprocessingCanvas" xmlns:cx="http://schemas.microsoft.com/office/drawing/2014/chartex" xmlns:cx1="http://schemas.microsoft.com/office/drawing/2015/9/8/chartex" xmlns:cx2="http://schemas.microsoft.com/office/drawing/2015/10/21/chartex" xmlns:cx3="http://schemas.microsoft.com/office/drawing/2016/5/9/chartex" xmlns:cx4="http://schemas.microsoft.com/office/drawing/2016/5/10/chartex" xmlns:cx5="http://schemas.microsoft.com/office/drawing/2016/5/11/chartex" xmlns:cx6="http://schemas.microsoft.com/office/drawing/2016/5/12/chartex" xmlns:cx7="http://schemas.microsoft.com/office/drawing/2016/5/13/chartex" xmlns:cx8="http://schemas.microsoft.com/office/drawing/2016/5/14/chartex" xmlns:mc="http://schemas.openxmlformats.org/markup-compatibility/2006" xmlns:aink="http://schemas.microsoft.com/office/drawing/2016/ink" xmlns:am3d="http://schemas.microsoft.com/office/drawing/2017/model3d" xmlns:o="urn:schemas-microsoft-com:office:office" xmlns:oel="http://schemas.microsoft.com/office/2019/extlst" xmlns:r="http://schemas.openxmlformats.org/officeDocument/2006/relationships" xmlns:m="http://schemas.openxmlformats.org/officeDocument/2006/math" xmlns:v="urn:schemas-microsoft-com:vml" xmlns:wp14="http://schemas.microsoft.com/office/word/2010/wordprocessingDrawing" xmlns:wp="http://schemas.openxmlformats.org/drawingml/2006/wordprocessingDrawing" xmlns:w10="urn:schemas-microsoft-com:office:word" xmlns:w="http://schemas.openxmlformats.org/wordprocessingml/2006/main" xmlns:w14="http://schemas.microsoft.com/office/word/2010/wordml" xmlns:w15="http://schemas.microsoft.com/office/word/2012/wordml" xmlns:w16cex="http://schemas.microsoft.com/office/word/2018/wordml/cex" xmlns:w16cid="http://schemas.microsoft.com/office/word/2016/wordml/cid" xmlns:w16="http://schemas.microsoft.com/office/word/2018/wordml" xmlns:w16du="http://schemas.microsoft.com/office/word/2023/wordml/word16du" xmlns:w16sdtdh="http://schemas.microsoft.com/office/word/2020/wordml/sdtdatahash" xmlns:w16se="http://schemas.microsoft.com/office/word/2015/wordml/symex" xmlns:wpg="http://schemas.microsoft.com/office/word/2010/wordprocessingGroup" xmlns:wpi="http://schemas.microsoft.com/office/word/2010/wordprocessingInk" xmlns:wne="http://schemas.microsoft.com/office/word/2006/wordml" xmlns:wps="http://schemas.microsoft.com/office/word/2010/wordprocessingShape" mc:Ignorable="w14 w15 w16se w16cid w16 w16cex w16sdtdh w16du wp14">
   <w:abstractNum w:abstractNumId="0" w15:restartNumberingAfterBreak="0">
     <w:nsid w:val="01BD601A"/>
     <w:multiLevelType w:val="multilevel"/>
@@ -4174,6 +4574,118 @@
     </w:lvl>
   </w:abstractNum>
   <w:abstractNum w:abstractNumId="1" w15:restartNumberingAfterBreak="0">
+    <w:nsid w:val="15A05F34"/>
+    <w:multiLevelType w:val="hybridMultilevel"/>
+    <w:tmpl w:val="94F2782C"/>
+    <w:lvl w:ilvl="0" w:tplc="16D403AE">
+      <w:numFmt w:val="bullet"/>
+      <w:lvlText w:val="-"/>
+      <w:lvlJc w:val="left"/>
+      <w:pPr>
+        <w:ind w:left="828" w:hanging="360"/>
+      </w:pPr>
+      <w:rPr>
+        <w:rFonts w:ascii="Arial" w:eastAsia="Arial" w:hAnsi="Arial" w:cs="Arial" w:hint="default"/>
+      </w:rPr>
+    </w:lvl>
+    <w:lvl w:ilvl="1" w:tplc="280A0003" w:tentative="1">
+      <w:start w:val="1"/>
+      <w:numFmt w:val="bullet"/>
+      <w:lvlText w:val="o"/>
+      <w:lvlJc w:val="left"/>
+      <w:pPr>
+        <w:ind w:left="1548" w:hanging="360"/>
+      </w:pPr>
+      <w:rPr>
+        <w:rFonts w:ascii="Courier New" w:hAnsi="Courier New" w:cs="Courier New" w:hint="default"/>
+      </w:rPr>
+    </w:lvl>
+    <w:lvl w:ilvl="2" w:tplc="280A0005" w:tentative="1">
+      <w:start w:val="1"/>
+      <w:numFmt w:val="bullet"/>
+      <w:lvlText w:val=""/>
+      <w:lvlJc w:val="left"/>
+      <w:pPr>
+        <w:ind w:left="2268" w:hanging="360"/>
+      </w:pPr>
+      <w:rPr>
+        <w:rFonts w:ascii="Wingdings" w:hAnsi="Wingdings" w:hint="default"/>
+      </w:rPr>
+    </w:lvl>
+    <w:lvl w:ilvl="3" w:tplc="280A0001" w:tentative="1">
+      <w:start w:val="1"/>
+      <w:numFmt w:val="bullet"/>
+      <w:lvlText w:val=""/>
+      <w:lvlJc w:val="left"/>
+      <w:pPr>
+        <w:ind w:left="2988" w:hanging="360"/>
+      </w:pPr>
+      <w:rPr>
+        <w:rFonts w:ascii="Symbol" w:hAnsi="Symbol" w:hint="default"/>
+      </w:rPr>
+    </w:lvl>
+    <w:lvl w:ilvl="4" w:tplc="280A0003" w:tentative="1">
+      <w:start w:val="1"/>
+      <w:numFmt w:val="bullet"/>
+      <w:lvlText w:val="o"/>
+      <w:lvlJc w:val="left"/>
+      <w:pPr>
+        <w:ind w:left="3708" w:hanging="360"/>
+      </w:pPr>
+      <w:rPr>
+        <w:rFonts w:ascii="Courier New" w:hAnsi="Courier New" w:cs="Courier New" w:hint="default"/>
+      </w:rPr>
+    </w:lvl>
+    <w:lvl w:ilvl="5" w:tplc="280A0005" w:tentative="1">
+      <w:start w:val="1"/>
+      <w:numFmt w:val="bullet"/>
+      <w:lvlText w:val=""/>
+      <w:lvlJc w:val="left"/>
+      <w:pPr>
+        <w:ind w:left="4428" w:hanging="360"/>
+      </w:pPr>
+      <w:rPr>
+        <w:rFonts w:ascii="Wingdings" w:hAnsi="Wingdings" w:hint="default"/>
+      </w:rPr>
+    </w:lvl>
+    <w:lvl w:ilvl="6" w:tplc="280A0001" w:tentative="1">
+      <w:start w:val="1"/>
+      <w:numFmt w:val="bullet"/>
+      <w:lvlText w:val=""/>
+      <w:lvlJc w:val="left"/>
+      <w:pPr>
+        <w:ind w:left="5148" w:hanging="360"/>
+      </w:pPr>
+      <w:rPr>
+        <w:rFonts w:ascii="Symbol" w:hAnsi="Symbol" w:hint="default"/>
+      </w:rPr>
+    </w:lvl>
+    <w:lvl w:ilvl="7" w:tplc="280A0003" w:tentative="1">
+      <w:start w:val="1"/>
+      <w:numFmt w:val="bullet"/>
+      <w:lvlText w:val="o"/>
+      <w:lvlJc w:val="left"/>
+      <w:pPr>
+        <w:ind w:left="5868" w:hanging="360"/>
+      </w:pPr>
+      <w:rPr>
+        <w:rFonts w:ascii="Courier New" w:hAnsi="Courier New" w:cs="Courier New" w:hint="default"/>
+      </w:rPr>
+    </w:lvl>
+    <w:lvl w:ilvl="8" w:tplc="280A0005" w:tentative="1">
+      <w:start w:val="1"/>
+      <w:numFmt w:val="bullet"/>
+      <w:lvlText w:val=""/>
+      <w:lvlJc w:val="left"/>
+      <w:pPr>
+        <w:ind w:left="6588" w:hanging="360"/>
+      </w:pPr>
+      <w:rPr>
+        <w:rFonts w:ascii="Wingdings" w:hAnsi="Wingdings" w:hint="default"/>
+      </w:rPr>
+    </w:lvl>
+  </w:abstractNum>
+  <w:abstractNum w:abstractNumId="2" w15:restartNumberingAfterBreak="0">
     <w:nsid w:val="4BE27244"/>
     <w:multiLevelType w:val="multilevel"/>
     <w:tmpl w:val="BD841AF2"/>
@@ -4286,7 +4798,7 @@
       </w:rPr>
     </w:lvl>
   </w:abstractNum>
-  <w:abstractNum w:abstractNumId="2" w15:restartNumberingAfterBreak="0">
+  <w:abstractNum w:abstractNumId="3" w15:restartNumberingAfterBreak="0">
     <w:nsid w:val="4D0B73A3"/>
     <w:multiLevelType w:val="multilevel"/>
     <w:tmpl w:val="18B6522A"/>
@@ -4399,7 +4911,7 @@
       </w:rPr>
     </w:lvl>
   </w:abstractNum>
-  <w:abstractNum w:abstractNumId="3" w15:restartNumberingAfterBreak="0">
+  <w:abstractNum w:abstractNumId="4" w15:restartNumberingAfterBreak="0">
     <w:nsid w:val="52C34A36"/>
     <w:multiLevelType w:val="multilevel"/>
     <w:tmpl w:val="86BA2CB4"/>
@@ -4512,7 +5024,7 @@
       </w:rPr>
     </w:lvl>
   </w:abstractNum>
-  <w:abstractNum w:abstractNumId="4" w15:restartNumberingAfterBreak="0">
+  <w:abstractNum w:abstractNumId="5" w15:restartNumberingAfterBreak="0">
     <w:nsid w:val="64427421"/>
     <w:multiLevelType w:val="multilevel"/>
     <w:tmpl w:val="DEE46E2C"/>
@@ -4625,7 +5137,7 @@
       </w:rPr>
     </w:lvl>
   </w:abstractNum>
-  <w:abstractNum w:abstractNumId="5" w15:restartNumberingAfterBreak="0">
+  <w:abstractNum w:abstractNumId="6" w15:restartNumberingAfterBreak="0">
     <w:nsid w:val="6634274F"/>
     <w:multiLevelType w:val="multilevel"/>
     <w:tmpl w:val="61AC72CA"/>
@@ -4738,10 +5250,10 @@
       </w:rPr>
     </w:lvl>
   </w:abstractNum>
-  <w:abstractNum w:abstractNumId="6" w15:restartNumberingAfterBreak="0">
+  <w:abstractNum w:abstractNumId="7" w15:restartNumberingAfterBreak="0">
     <w:nsid w:val="68612775"/>
     <w:multiLevelType w:val="multilevel"/>
-    <w:tmpl w:val="E97AA932"/>
+    <w:tmpl w:val="396ADFBE"/>
     <w:lvl w:ilvl="0">
       <w:start w:val="1"/>
       <w:numFmt w:val="decimal"/>
@@ -4764,6 +5276,8 @@
       </w:pPr>
       <w:rPr>
         <w:rFonts w:hint="default"/>
+        <w:b w:val="0"/>
+        <w:bCs/>
       </w:rPr>
     </w:lvl>
     <w:lvl w:ilvl="2">
@@ -4851,7 +5365,7 @@
       </w:rPr>
     </w:lvl>
   </w:abstractNum>
-  <w:abstractNum w:abstractNumId="7" w15:restartNumberingAfterBreak="0">
+  <w:abstractNum w:abstractNumId="8" w15:restartNumberingAfterBreak="0">
     <w:nsid w:val="73C819CD"/>
     <w:multiLevelType w:val="multilevel"/>
     <w:tmpl w:val="27EC0C26"/>
@@ -4873,7 +5387,7 @@
       <w:lvlText w:val="%1.%2"/>
       <w:lvlJc w:val="left"/>
       <w:pPr>
-        <w:ind w:left="552" w:hanging="420"/>
+        <w:ind w:left="561" w:hanging="420"/>
       </w:pPr>
       <w:rPr>
         <w:rFonts w:hint="default"/>
@@ -4964,35 +5478,38 @@
       </w:rPr>
     </w:lvl>
   </w:abstractNum>
-  <w:num w:numId="1">
+  <w:num w:numId="1" w16cid:durableId="1883907628">
+    <w:abstractNumId w:val="6"/>
+  </w:num>
+  <w:num w:numId="2" w16cid:durableId="159273932">
+    <w:abstractNumId w:val="0"/>
+  </w:num>
+  <w:num w:numId="3" w16cid:durableId="1857618466">
+    <w:abstractNumId w:val="2"/>
+  </w:num>
+  <w:num w:numId="4" w16cid:durableId="1434669322">
+    <w:abstractNumId w:val="3"/>
+  </w:num>
+  <w:num w:numId="5" w16cid:durableId="692194573">
+    <w:abstractNumId w:val="7"/>
+  </w:num>
+  <w:num w:numId="6" w16cid:durableId="1793598907">
+    <w:abstractNumId w:val="8"/>
+  </w:num>
+  <w:num w:numId="7" w16cid:durableId="1998262175">
     <w:abstractNumId w:val="5"/>
   </w:num>
-  <w:num w:numId="2">
-    <w:abstractNumId w:val="0"/>
-  </w:num>
-  <w:num w:numId="3">
-    <w:abstractNumId w:val="1"/>
-  </w:num>
-  <w:num w:numId="4">
-    <w:abstractNumId w:val="2"/>
-  </w:num>
-  <w:num w:numId="5">
-    <w:abstractNumId w:val="6"/>
-  </w:num>
-  <w:num w:numId="6">
-    <w:abstractNumId w:val="7"/>
-  </w:num>
-  <w:num w:numId="7">
+  <w:num w:numId="8" w16cid:durableId="424158185">
     <w:abstractNumId w:val="4"/>
   </w:num>
-  <w:num w:numId="8">
-    <w:abstractNumId w:val="3"/>
+  <w:num w:numId="9" w16cid:durableId="1003820586">
+    <w:abstractNumId w:val="1"/>
   </w:num>
 </w:numbering>
 </file>
 
 <file path=word/styles.xml><?xml version="1.0" encoding="utf-8"?>
-<w:styles xmlns:mc="http://schemas.openxmlformats.org/markup-compatibility/2006" xmlns:r="http://schemas.openxmlformats.org/officeDocument/2006/relationships" xmlns:w="http://schemas.openxmlformats.org/wordprocessingml/2006/main" xmlns:w14="http://schemas.microsoft.com/office/word/2010/wordml" xmlns:w15="http://schemas.microsoft.com/office/word/2012/wordml" xmlns:w16se="http://schemas.microsoft.com/office/word/2015/wordml/symex" mc:Ignorable="w14 w15 w16se">
+<w:styles xmlns:mc="http://schemas.openxmlformats.org/markup-compatibility/2006" xmlns:r="http://schemas.openxmlformats.org/officeDocument/2006/relationships" xmlns:w="http://schemas.openxmlformats.org/wordprocessingml/2006/main" xmlns:w14="http://schemas.microsoft.com/office/word/2010/wordml" xmlns:w15="http://schemas.microsoft.com/office/word/2012/wordml" xmlns:w16cex="http://schemas.microsoft.com/office/word/2018/wordml/cex" xmlns:w16cid="http://schemas.microsoft.com/office/word/2016/wordml/cid" xmlns:w16="http://schemas.microsoft.com/office/word/2018/wordml" xmlns:w16du="http://schemas.microsoft.com/office/word/2023/wordml/word16du" xmlns:w16sdtdh="http://schemas.microsoft.com/office/word/2020/wordml/sdtdatahash" xmlns:w16se="http://schemas.microsoft.com/office/word/2015/wordml/symex" mc:Ignorable="w14 w15 w16se w16cid w16 w16cex w16sdtdh w16du">
   <w:docDefaults>
     <w:rPrDefault>
       <w:rPr>
@@ -5006,7 +5523,7 @@
       </w:pPr>
     </w:pPrDefault>
   </w:docDefaults>
-  <w:latentStyles w:defLockedState="0" w:defUIPriority="99" w:defSemiHidden="0" w:defUnhideWhenUsed="0" w:defQFormat="0" w:count="371">
+  <w:latentStyles w:defLockedState="0" w:defUIPriority="99" w:defSemiHidden="0" w:defUnhideWhenUsed="0" w:defQFormat="0" w:count="376">
     <w:lsdException w:name="Normal" w:uiPriority="0" w:qFormat="1"/>
     <w:lsdException w:name="heading 1" w:uiPriority="9" w:qFormat="1"/>
     <w:lsdException w:name="heading 2" w:semiHidden="1" w:uiPriority="9" w:unhideWhenUsed="1" w:qFormat="1"/>
@@ -5378,6 +5895,11 @@
     <w:lsdException w:name="List Table 5 Dark Accent 6" w:uiPriority="50"/>
     <w:lsdException w:name="List Table 6 Colorful Accent 6" w:uiPriority="51"/>
     <w:lsdException w:name="List Table 7 Colorful Accent 6" w:uiPriority="52"/>
+    <w:lsdException w:name="Mention" w:semiHidden="1" w:unhideWhenUsed="1"/>
+    <w:lsdException w:name="Smart Hyperlink" w:semiHidden="1" w:unhideWhenUsed="1"/>
+    <w:lsdException w:name="Hashtag" w:semiHidden="1" w:unhideWhenUsed="1"/>
+    <w:lsdException w:name="Unresolved Mention" w:semiHidden="1" w:unhideWhenUsed="1"/>
+    <w:lsdException w:name="Smart Link" w:semiHidden="1" w:unhideWhenUsed="1"/>
   </w:latentStyles>
   <w:style w:type="paragraph" w:default="1" w:styleId="Normal">
     <w:name w:val="Normal"/>
@@ -6222,12 +6744,9 @@
 </file>
 
 <file path=customXml/item2.xml><?xml version="1.0" encoding="utf-8"?>
-<?mso-contentType ?>
-<FormTemplates xmlns="http://schemas.microsoft.com/sharepoint/v3/contenttype/forms">
-  <Display>DocumentLibraryForm</Display>
-  <Edit>DocumentLibraryForm</Edit>
-  <New>DocumentLibraryForm</New>
-</FormTemplates>
+<go:gDocsCustomXmlDataStorage xmlns:go="http://customooxmlschemas.google.com/" xmlns:r="http://schemas.openxmlformats.org/officeDocument/2006/relationships" uri="GoogleDocsCustomDataVersion2">
+  <go:docsCustomData xmlns:go="http://customooxmlschemas.google.com/" roundtripDataSignature="AMtx7mgEGR7PUxUSLcIYAvFdzX1eIc1fNA==">CgMxLjAyCGguZ2pkZ3hzMgloLjMwajB6bGwyCWguMWZvYjl0ZTIJaC4zem55c2g3MgloLjJldDkycDA4AHIhMUJ2cmtKWHRKOEdIMmpmQXowdGtQVVhmNTRiQl9GVWpZ</go:docsCustomData>
+</go:gDocsCustomXmlDataStorage>
 </file>
 
 <file path=customXml/item3.xml><?xml version="1.0" encoding="utf-8"?>
@@ -6239,9 +6758,12 @@
 </file>
 
 <file path=customXml/item4.xml><?xml version="1.0" encoding="utf-8"?>
-<go:gDocsCustomXmlDataStorage xmlns:go="http://customooxmlschemas.google.com/" xmlns:r="http://schemas.openxmlformats.org/officeDocument/2006/relationships" uri="GoogleDocsCustomDataVersion2">
-  <go:docsCustomData xmlns:go="http://customooxmlschemas.google.com/" roundtripDataSignature="AMtx7mgEGR7PUxUSLcIYAvFdzX1eIc1fNA==">CgMxLjAyCGguZ2pkZ3hzMgloLjMwajB6bGwyCWguMWZvYjl0ZTIJaC4zem55c2g3MgloLjJldDkycDA4AHIhMUJ2cmtKWHRKOEdIMmpmQXowdGtQVVhmNTRiQl9GVWpZ</go:docsCustomData>
-</go:gDocsCustomXmlDataStorage>
+<?mso-contentType ?>
+<FormTemplates xmlns="http://schemas.microsoft.com/sharepoint/v3/contenttype/forms">
+  <Display>DocumentLibraryForm</Display>
+  <Edit>DocumentLibraryForm</Edit>
+  <New>DocumentLibraryForm</New>
+</FormTemplates>
 </file>
 
 <file path=customXml/itemProps1.xml><?xml version="1.0" encoding="utf-8"?>
@@ -6264,9 +6786,10 @@
 </file>
 
 <file path=customXml/itemProps2.xml><?xml version="1.0" encoding="utf-8"?>
-<ds:datastoreItem xmlns:ds="http://schemas.openxmlformats.org/officeDocument/2006/customXml" ds:itemID="{07DE78F7-0A3E-4755-9D0B-9DD8653B76AC}">
+<ds:datastoreItem xmlns:ds="http://schemas.openxmlformats.org/officeDocument/2006/customXml" ds:itemID="{11111111-1234-1234-1234-123412341234}">
   <ds:schemaRefs>
-    <ds:schemaRef ds:uri="http://schemas.microsoft.com/sharepoint/v3/contenttype/forms"/>
+    <ds:schemaRef ds:uri="http://customooxmlschemas.google.com/"/>
+    <ds:schemaRef ds:uri="http://schemas.openxmlformats.org/officeDocument/2006/relationships"/>
   </ds:schemaRefs>
 </ds:datastoreItem>
 </file>
@@ -6282,10 +6805,9 @@
 </file>
 
 <file path=customXml/itemProps4.xml><?xml version="1.0" encoding="utf-8"?>
-<ds:datastoreItem xmlns:ds="http://schemas.openxmlformats.org/officeDocument/2006/customXml" ds:itemID="{11111111-1234-1234-1234-123412341234}">
+<ds:datastoreItem xmlns:ds="http://schemas.openxmlformats.org/officeDocument/2006/customXml" ds:itemID="{07DE78F7-0A3E-4755-9D0B-9DD8653B76AC}">
   <ds:schemaRefs>
-    <ds:schemaRef ds:uri="http://customooxmlschemas.google.com/"/>
-    <ds:schemaRef ds:uri="http://schemas.openxmlformats.org/officeDocument/2006/relationships"/>
+    <ds:schemaRef ds:uri="http://schemas.microsoft.com/sharepoint/v3/contenttype/forms"/>
   </ds:schemaRefs>
 </ds:datastoreItem>
 </file>
</xml_diff>